<commit_message>
Link new adapter to Quink. Now "launches" with functioning plugin menu button
</commit_message>
<xml_diff>
--- a/docs/Worked example - developing  a plugin for DeviantArt.docx
+++ b/docs/Worked example - developing  a plugin for DeviantArt.docx
@@ -9,30 +9,12 @@
       <w:r>
         <w:t xml:space="preserve">Developing a </w:t>
       </w:r>
-      <w:proofErr w:type="spellStart"/>
-      <w:r>
-        <w:t>Quink</w:t>
-      </w:r>
-      <w:proofErr w:type="spellEnd"/>
-      <w:r>
-        <w:t xml:space="preserve"> </w:t>
-      </w:r>
-      <w:r>
-        <w:t xml:space="preserve">plugin for </w:t>
-      </w:r>
-      <w:proofErr w:type="spellStart"/>
-      <w:r>
-        <w:t>deviantArt</w:t>
-      </w:r>
-      <w:proofErr w:type="spellEnd"/>
-      <w:r>
-        <w:t xml:space="preserve"> </w:t>
-      </w:r>
-      <w:proofErr w:type="spellStart"/>
-      <w:r>
-        <w:t>muro</w:t>
-      </w:r>
-      <w:proofErr w:type="spellEnd"/>
+      <w:r>
+        <w:t xml:space="preserve">Quink </w:t>
+      </w:r>
+      <w:r>
+        <w:t>plugin for deviantArt muro</w:t>
+      </w:r>
     </w:p>
     <w:p>
       <w:pPr>
@@ -49,298 +31,214 @@
         <w:pStyle w:val="Heading2"/>
       </w:pPr>
       <w:r>
-        <w:t xml:space="preserve">1) Put the code in the </w:t>
-      </w:r>
-      <w:proofErr w:type="spellStart"/>
-      <w:r>
-        <w:t>Quink</w:t>
-      </w:r>
-      <w:proofErr w:type="spellEnd"/>
-      <w:r>
-        <w:t xml:space="preserve"> plugins folder and launch it manually in its own html page.</w:t>
-      </w:r>
-    </w:p>
-    <w:p>
-      <w:pPr>
-        <w:pStyle w:val="PlainText"/>
-        <w:rPr>
-          <w:rFonts w:ascii="Arial" w:hAnsi="Arial" w:cs="Arial"/>
-          <w:sz w:val="24"/>
-          <w:szCs w:val="24"/>
-        </w:rPr>
-      </w:pPr>
-    </w:p>
-    <w:p>
-      <w:pPr>
-        <w:pStyle w:val="PlainText"/>
-        <w:rPr>
-          <w:rFonts w:ascii="Arial" w:hAnsi="Arial" w:cs="Arial"/>
-          <w:sz w:val="24"/>
-          <w:szCs w:val="24"/>
-        </w:rPr>
-      </w:pPr>
-      <w:r>
-        <w:rPr>
-          <w:rFonts w:ascii="Arial" w:hAnsi="Arial" w:cs="Arial"/>
-          <w:sz w:val="24"/>
-          <w:szCs w:val="24"/>
-        </w:rPr>
-        <w:t xml:space="preserve">Since the plugin will be used inside an </w:t>
-      </w:r>
-      <w:proofErr w:type="spellStart"/>
-      <w:r>
-        <w:rPr>
-          <w:rFonts w:ascii="Arial" w:hAnsi="Arial" w:cs="Arial"/>
-          <w:sz w:val="24"/>
-          <w:szCs w:val="24"/>
-        </w:rPr>
-        <w:t>iframe</w:t>
-      </w:r>
-      <w:proofErr w:type="spellEnd"/>
-      <w:r>
-        <w:rPr>
-          <w:rFonts w:ascii="Arial" w:hAnsi="Arial" w:cs="Arial"/>
-          <w:sz w:val="24"/>
-          <w:szCs w:val="24"/>
-        </w:rPr>
-        <w:t>, a good first step is to make sure it runs at all.</w:t>
-      </w:r>
-    </w:p>
-    <w:p>
-      <w:pPr>
-        <w:pStyle w:val="PlainText"/>
-        <w:rPr>
-          <w:rFonts w:ascii="Arial" w:hAnsi="Arial" w:cs="Arial"/>
-          <w:sz w:val="24"/>
-          <w:szCs w:val="24"/>
-        </w:rPr>
-      </w:pPr>
-    </w:p>
-    <w:p>
-      <w:pPr>
-        <w:pStyle w:val="PlainText"/>
-        <w:rPr>
-          <w:rFonts w:ascii="Arial" w:hAnsi="Arial" w:cs="Arial"/>
-          <w:sz w:val="24"/>
-          <w:szCs w:val="24"/>
-        </w:rPr>
-      </w:pPr>
-      <w:proofErr w:type="spellStart"/>
-      <w:proofErr w:type="gramStart"/>
-      <w:r>
-        <w:rPr>
-          <w:rFonts w:ascii="Arial" w:hAnsi="Arial" w:cs="Arial"/>
-          <w:sz w:val="24"/>
-          <w:szCs w:val="24"/>
-        </w:rPr>
-        <w:t>deviantArt's</w:t>
-      </w:r>
-      <w:proofErr w:type="spellEnd"/>
-      <w:proofErr w:type="gramEnd"/>
-      <w:r>
-        <w:rPr>
-          <w:rFonts w:ascii="Arial" w:hAnsi="Arial" w:cs="Arial"/>
-          <w:sz w:val="24"/>
-          <w:szCs w:val="24"/>
-        </w:rPr>
-        <w:t xml:space="preserve"> documen</w:t>
-      </w:r>
-      <w:r>
-        <w:rPr>
-          <w:rFonts w:ascii="Arial" w:hAnsi="Arial" w:cs="Arial"/>
-          <w:sz w:val="24"/>
-          <w:szCs w:val="24"/>
-        </w:rPr>
-        <w:t xml:space="preserve">tation says that it's expected to be used by placing the sandbox page inside an </w:t>
-      </w:r>
-      <w:proofErr w:type="spellStart"/>
-      <w:r>
-        <w:rPr>
-          <w:rFonts w:ascii="Arial" w:hAnsi="Arial" w:cs="Arial"/>
-          <w:sz w:val="24"/>
-          <w:szCs w:val="24"/>
-        </w:rPr>
-        <w:t>iframe</w:t>
-      </w:r>
-      <w:proofErr w:type="spellEnd"/>
-      <w:r>
-        <w:rPr>
-          <w:rFonts w:ascii="Arial" w:hAnsi="Arial" w:cs="Arial"/>
-          <w:sz w:val="24"/>
-          <w:szCs w:val="24"/>
-        </w:rPr>
-        <w:t xml:space="preserve">  (https://github.com/deviantART/embedded-deviantART-muro/wiki/How-It-Works), so put the </w:t>
-      </w:r>
-      <w:proofErr w:type="spellStart"/>
-      <w:r>
-        <w:rPr>
-          <w:rFonts w:ascii="Arial" w:hAnsi="Arial" w:cs="Arial"/>
-          <w:sz w:val="24"/>
-          <w:szCs w:val="24"/>
-        </w:rPr>
-        <w:t>deviantArt</w:t>
-      </w:r>
-      <w:proofErr w:type="spellEnd"/>
-      <w:r>
-        <w:rPr>
-          <w:rFonts w:ascii="Arial" w:hAnsi="Arial" w:cs="Arial"/>
-          <w:sz w:val="24"/>
-          <w:szCs w:val="24"/>
-        </w:rPr>
-        <w:t xml:space="preserve"> code files in </w:t>
-      </w:r>
-      <w:proofErr w:type="spellStart"/>
-      <w:r>
-        <w:rPr>
-          <w:rFonts w:ascii="Arial" w:hAnsi="Arial" w:cs="Arial"/>
-          <w:sz w:val="24"/>
-          <w:szCs w:val="24"/>
-        </w:rPr>
-        <w:t>Quink</w:t>
-      </w:r>
-      <w:proofErr w:type="spellEnd"/>
-      <w:r>
-        <w:rPr>
-          <w:rFonts w:ascii="Arial" w:hAnsi="Arial" w:cs="Arial"/>
-          <w:sz w:val="24"/>
-          <w:szCs w:val="24"/>
-        </w:rPr>
-        <w:t xml:space="preserve"> and test that the sandbox page runs in isolation.</w:t>
-      </w:r>
-    </w:p>
-    <w:p>
-      <w:pPr>
-        <w:pStyle w:val="PlainText"/>
-        <w:rPr>
-          <w:rFonts w:ascii="Arial" w:hAnsi="Arial" w:cs="Arial"/>
-          <w:sz w:val="24"/>
-          <w:szCs w:val="24"/>
-        </w:rPr>
-      </w:pPr>
-    </w:p>
-    <w:p>
-      <w:pPr>
-        <w:pStyle w:val="PlainText"/>
-        <w:rPr>
-          <w:rFonts w:ascii="Arial" w:hAnsi="Arial" w:cs="Arial"/>
-          <w:sz w:val="24"/>
-          <w:szCs w:val="24"/>
-        </w:rPr>
-      </w:pPr>
-      <w:r>
-        <w:rPr>
-          <w:rFonts w:ascii="Arial" w:hAnsi="Arial" w:cs="Arial"/>
-          <w:sz w:val="24"/>
-          <w:szCs w:val="24"/>
-        </w:rPr>
-        <w:t xml:space="preserve">Outcome: created </w:t>
-      </w:r>
-      <w:proofErr w:type="spellStart"/>
-      <w:r>
-        <w:rPr>
-          <w:rFonts w:ascii="Arial" w:hAnsi="Arial" w:cs="Arial"/>
-          <w:sz w:val="24"/>
-          <w:szCs w:val="24"/>
-        </w:rPr>
-        <w:t>quink</w:t>
-      </w:r>
-      <w:proofErr w:type="spellEnd"/>
-      <w:r>
-        <w:rPr>
-          <w:rFonts w:ascii="Arial" w:hAnsi="Arial" w:cs="Arial"/>
-          <w:sz w:val="24"/>
-          <w:szCs w:val="24"/>
-        </w:rPr>
-        <w:t>/plugins/</w:t>
-      </w:r>
-      <w:proofErr w:type="spellStart"/>
-      <w:r>
-        <w:rPr>
-          <w:rFonts w:ascii="Arial" w:hAnsi="Arial" w:cs="Arial"/>
-          <w:sz w:val="24"/>
-          <w:szCs w:val="24"/>
-        </w:rPr>
-        <w:t>deviantart</w:t>
-      </w:r>
-      <w:proofErr w:type="spellEnd"/>
-      <w:r>
-        <w:rPr>
-          <w:rFonts w:ascii="Arial" w:hAnsi="Arial" w:cs="Arial"/>
-          <w:sz w:val="24"/>
-          <w:szCs w:val="24"/>
-        </w:rPr>
-        <w:t xml:space="preserve"> folder containing code. </w:t>
-      </w:r>
-      <w:proofErr w:type="gramStart"/>
-      <w:r>
-        <w:rPr>
-          <w:rFonts w:ascii="Arial" w:hAnsi="Arial" w:cs="Arial"/>
-          <w:sz w:val="24"/>
-          <w:szCs w:val="24"/>
-        </w:rPr>
-        <w:t>deviantart</w:t>
-      </w:r>
-      <w:proofErr w:type="gramEnd"/>
-      <w:r>
-        <w:rPr>
-          <w:rFonts w:ascii="Arial" w:hAnsi="Arial" w:cs="Arial"/>
-          <w:sz w:val="24"/>
-          <w:szCs w:val="24"/>
-        </w:rPr>
-        <w:t>_muro_sandbox.html ran successfully.</w:t>
-      </w:r>
-    </w:p>
-    <w:p>
-      <w:pPr>
-        <w:pStyle w:val="PlainText"/>
-        <w:rPr>
-          <w:rFonts w:ascii="Arial" w:hAnsi="Arial" w:cs="Arial"/>
-          <w:sz w:val="24"/>
-          <w:szCs w:val="24"/>
-        </w:rPr>
-      </w:pPr>
-    </w:p>
-    <w:p>
-      <w:pPr>
-        <w:pStyle w:val="PlainText"/>
-        <w:rPr>
-          <w:rFonts w:ascii="Arial" w:hAnsi="Arial" w:cs="Arial"/>
-          <w:sz w:val="24"/>
-          <w:szCs w:val="24"/>
-        </w:rPr>
-      </w:pPr>
-      <w:r>
-        <w:rPr>
-          <w:rFonts w:ascii="Arial" w:hAnsi="Arial" w:cs="Arial"/>
-          <w:sz w:val="24"/>
-          <w:szCs w:val="24"/>
-        </w:rPr>
-        <w:t>Check in code.</w:t>
-      </w:r>
-    </w:p>
-    <w:p>
-      <w:pPr>
-        <w:pStyle w:val="PlainText"/>
-        <w:rPr>
-          <w:rFonts w:ascii="Arial" w:hAnsi="Arial" w:cs="Arial"/>
-          <w:sz w:val="24"/>
-          <w:szCs w:val="24"/>
-        </w:rPr>
-      </w:pPr>
-    </w:p>
-    <w:p>
-      <w:pPr>
-        <w:pStyle w:val="Heading2"/>
-      </w:pPr>
-      <w:r>
-        <w:t>2) Create a</w:t>
-      </w:r>
-      <w:r>
-        <w:t xml:space="preserve"> minimal </w:t>
+        <w:t>1) Put the code in the Quink plugins folder and launch it manually in its own html page.</w:t>
+      </w:r>
+    </w:p>
+    <w:p>
+      <w:pPr>
+        <w:pStyle w:val="PlainText"/>
+        <w:rPr>
+          <w:rFonts w:ascii="Arial" w:hAnsi="Arial" w:cs="Arial"/>
+          <w:sz w:val="24"/>
+          <w:szCs w:val="24"/>
+        </w:rPr>
+      </w:pPr>
+    </w:p>
+    <w:p>
+      <w:pPr>
+        <w:pStyle w:val="PlainText"/>
+        <w:rPr>
+          <w:rFonts w:ascii="Arial" w:hAnsi="Arial" w:cs="Arial"/>
+          <w:sz w:val="24"/>
+          <w:szCs w:val="24"/>
+        </w:rPr>
+      </w:pPr>
+      <w:r>
+        <w:rPr>
+          <w:rFonts w:ascii="Arial" w:hAnsi="Arial" w:cs="Arial"/>
+          <w:sz w:val="24"/>
+          <w:szCs w:val="24"/>
+        </w:rPr>
+        <w:t>Since the plugin will be used inside an iframe, a good first step is to make sure it runs at all.</w:t>
+      </w:r>
+    </w:p>
+    <w:p>
+      <w:pPr>
+        <w:pStyle w:val="PlainText"/>
+        <w:rPr>
+          <w:rFonts w:ascii="Arial" w:hAnsi="Arial" w:cs="Arial"/>
+          <w:sz w:val="24"/>
+          <w:szCs w:val="24"/>
+        </w:rPr>
+      </w:pPr>
+    </w:p>
+    <w:p>
+      <w:pPr>
+        <w:pStyle w:val="PlainText"/>
+        <w:rPr>
+          <w:rFonts w:ascii="Arial" w:hAnsi="Arial" w:cs="Arial"/>
+          <w:sz w:val="24"/>
+          <w:szCs w:val="24"/>
+        </w:rPr>
+      </w:pPr>
+      <w:r>
+        <w:rPr>
+          <w:rFonts w:ascii="Arial" w:hAnsi="Arial" w:cs="Arial"/>
+          <w:sz w:val="24"/>
+          <w:szCs w:val="24"/>
+        </w:rPr>
+        <w:t>deviantArt's documentation says that it's expected to be used by placing the sandbox page inside an iframe  (https://github.com/deviantART/embedded-deviantART-muro/wiki/How-It-Works), so put the deviantArt</w:t>
+      </w:r>
+      <w:r>
+        <w:rPr>
+          <w:rFonts w:ascii="Arial" w:hAnsi="Arial" w:cs="Arial"/>
+          <w:sz w:val="24"/>
+          <w:szCs w:val="24"/>
+        </w:rPr>
+        <w:t xml:space="preserve"> muro</w:t>
+      </w:r>
+      <w:r>
+        <w:rPr>
+          <w:rFonts w:ascii="Arial" w:hAnsi="Arial" w:cs="Arial"/>
+          <w:sz w:val="24"/>
+          <w:szCs w:val="24"/>
+        </w:rPr>
+        <w:t xml:space="preserve"> code files in Quink and test that the sandbox page runs in isolation.</w:t>
+      </w:r>
+    </w:p>
+    <w:p>
+      <w:pPr>
+        <w:pStyle w:val="PlainText"/>
+        <w:rPr>
+          <w:rFonts w:ascii="Arial" w:hAnsi="Arial" w:cs="Arial"/>
+          <w:sz w:val="24"/>
+          <w:szCs w:val="24"/>
+        </w:rPr>
+      </w:pPr>
+    </w:p>
+    <w:p>
+      <w:pPr>
+        <w:pStyle w:val="PlainText"/>
+        <w:rPr>
+          <w:rFonts w:ascii="Arial" w:hAnsi="Arial" w:cs="Arial"/>
+          <w:sz w:val="24"/>
+          <w:szCs w:val="24"/>
+        </w:rPr>
+      </w:pPr>
+      <w:r>
+        <w:rPr>
+          <w:rFonts w:ascii="Arial" w:hAnsi="Arial" w:cs="Arial"/>
+          <w:sz w:val="24"/>
+          <w:szCs w:val="24"/>
+        </w:rPr>
+        <w:t>Actual result</w:t>
       </w:r>
       <w:bookmarkStart w:id="0" w:name="_GoBack"/>
       <w:bookmarkEnd w:id="0"/>
       <w:r>
+        <w:rPr>
+          <w:rFonts w:ascii="Arial" w:hAnsi="Arial" w:cs="Arial"/>
+          <w:sz w:val="24"/>
+          <w:szCs w:val="24"/>
+        </w:rPr>
+        <w:t xml:space="preserve">: created </w:t>
+      </w:r>
+      <w:r>
+        <w:rPr>
+          <w:rFonts w:ascii="Courier New" w:hAnsi="Courier New" w:cs="Courier New"/>
+          <w:sz w:val="24"/>
+          <w:szCs w:val="24"/>
+        </w:rPr>
+        <w:t>quink/plugins/deviantart</w:t>
+      </w:r>
+      <w:r>
+        <w:rPr>
+          <w:rFonts w:ascii="Courier New" w:hAnsi="Courier New" w:cs="Courier New"/>
+          <w:sz w:val="24"/>
+          <w:szCs w:val="24"/>
+        </w:rPr>
+        <w:t>-muro</w:t>
+      </w:r>
+      <w:r>
+        <w:rPr>
+          <w:rFonts w:ascii="Arial" w:hAnsi="Arial" w:cs="Arial"/>
+          <w:sz w:val="24"/>
+          <w:szCs w:val="24"/>
+        </w:rPr>
+        <w:t xml:space="preserve"> folder containing code. </w:t>
+      </w:r>
+      <w:r>
+        <w:rPr>
+          <w:rFonts w:ascii="Courier New" w:hAnsi="Courier New" w:cs="Courier New"/>
+          <w:sz w:val="24"/>
+          <w:szCs w:val="24"/>
+        </w:rPr>
+        <w:t>deviantart_muro_sandbox.html</w:t>
+      </w:r>
+      <w:r>
+        <w:rPr>
+          <w:rFonts w:ascii="Arial" w:hAnsi="Arial" w:cs="Arial"/>
+          <w:sz w:val="24"/>
+          <w:szCs w:val="24"/>
+        </w:rPr>
+        <w:t xml:space="preserve"> ran successfully.</w:t>
+      </w:r>
+    </w:p>
+    <w:p>
+      <w:pPr>
+        <w:pStyle w:val="PlainText"/>
+        <w:rPr>
+          <w:rFonts w:ascii="Arial" w:hAnsi="Arial" w:cs="Arial"/>
+          <w:sz w:val="24"/>
+          <w:szCs w:val="24"/>
+        </w:rPr>
+      </w:pPr>
+    </w:p>
+    <w:p>
+      <w:pPr>
+        <w:pStyle w:val="PlainText"/>
+        <w:rPr>
+          <w:rFonts w:ascii="Arial" w:hAnsi="Arial" w:cs="Arial"/>
+          <w:sz w:val="24"/>
+          <w:szCs w:val="24"/>
+        </w:rPr>
+      </w:pPr>
+      <w:r>
+        <w:rPr>
+          <w:rFonts w:ascii="Arial" w:hAnsi="Arial" w:cs="Arial"/>
+          <w:sz w:val="24"/>
+          <w:szCs w:val="24"/>
+        </w:rPr>
+        <w:t>Check in code.</w:t>
+      </w:r>
+    </w:p>
+    <w:p>
+      <w:pPr>
+        <w:pStyle w:val="PlainText"/>
+        <w:rPr>
+          <w:rFonts w:ascii="Arial" w:hAnsi="Arial" w:cs="Arial"/>
+          <w:sz w:val="24"/>
+          <w:szCs w:val="24"/>
+        </w:rPr>
+      </w:pPr>
+    </w:p>
+    <w:p>
+      <w:pPr>
+        <w:pStyle w:val="Heading2"/>
+      </w:pPr>
+      <w:r>
+        <w:t>2) Create a</w:t>
+      </w:r>
+      <w:r>
+        <w:t xml:space="preserve"> </w:t>
+      </w:r>
+      <w:r>
+        <w:t>skeleton</w:t>
+      </w:r>
+      <w:r>
+        <w:t xml:space="preserve"> </w:t>
+      </w:r>
+      <w:r>
         <w:t xml:space="preserve">plugin adapter </w:t>
       </w:r>
     </w:p>
@@ -363,104 +261,129 @@
           <w:szCs w:val="24"/>
         </w:rPr>
       </w:pPr>
-      <w:proofErr w:type="gramStart"/>
-      <w:r>
-        <w:rPr>
-          <w:rFonts w:ascii="Arial" w:hAnsi="Arial" w:cs="Arial"/>
+      <w:r>
+        <w:rPr>
+          <w:rFonts w:ascii="Arial" w:hAnsi="Arial" w:cs="Arial"/>
+          <w:sz w:val="24"/>
+          <w:szCs w:val="24"/>
+        </w:rPr>
+        <w:t xml:space="preserve">Refer to the Appendix in Quink-Plugin-Notes. </w:t>
+      </w:r>
+      <w:r>
+        <w:rPr>
+          <w:rFonts w:ascii="Courier New" w:hAnsi="Courier New" w:cs="Courier New"/>
           <w:sz w:val="24"/>
           <w:szCs w:val="24"/>
         </w:rPr>
         <w:t>deviantart</w:t>
       </w:r>
-      <w:proofErr w:type="gramEnd"/>
-      <w:r>
-        <w:rPr>
-          <w:rFonts w:ascii="Arial" w:hAnsi="Arial" w:cs="Arial"/>
-          <w:sz w:val="24"/>
-          <w:szCs w:val="24"/>
-        </w:rPr>
-        <w:t xml:space="preserve">-plugin.js </w:t>
-      </w:r>
-      <w:r>
-        <w:rPr>
-          <w:rFonts w:ascii="Arial" w:hAnsi="Arial" w:cs="Arial"/>
-          <w:sz w:val="24"/>
-          <w:szCs w:val="24"/>
-        </w:rPr>
-        <w:t>should contain the API methods, load, open, save and exit. At this stage ea</w:t>
-      </w:r>
-      <w:r>
-        <w:rPr>
-          <w:rFonts w:ascii="Arial" w:hAnsi="Arial" w:cs="Arial"/>
-          <w:sz w:val="24"/>
-          <w:szCs w:val="24"/>
-        </w:rPr>
-        <w:t>ch method should log to the console so we can see it's being called.</w:t>
-      </w:r>
-    </w:p>
-    <w:p>
-      <w:pPr>
-        <w:pStyle w:val="PlainText"/>
-        <w:rPr>
-          <w:rFonts w:ascii="Arial" w:hAnsi="Arial" w:cs="Arial"/>
-          <w:sz w:val="24"/>
-          <w:szCs w:val="24"/>
-        </w:rPr>
-      </w:pPr>
-    </w:p>
-    <w:p>
-      <w:pPr>
-        <w:pStyle w:val="PlainText"/>
+      <w:r>
         <w:rPr>
           <w:rFonts w:ascii="Courier New" w:hAnsi="Courier New" w:cs="Courier New"/>
           <w:sz w:val="24"/>
           <w:szCs w:val="24"/>
         </w:rPr>
-      </w:pPr>
-      <w:proofErr w:type="gramStart"/>
+        <w:t>-muro</w:t>
+      </w:r>
       <w:r>
         <w:rPr>
           <w:rFonts w:ascii="Courier New" w:hAnsi="Courier New" w:cs="Courier New"/>
           <w:sz w:val="24"/>
           <w:szCs w:val="24"/>
         </w:rPr>
-        <w:t>console.log</w:t>
-      </w:r>
-      <w:proofErr w:type="gramEnd"/>
-      <w:r>
+        <w:t>-plugin.js</w:t>
+      </w:r>
+      <w:r>
+        <w:rPr>
+          <w:rFonts w:ascii="Arial" w:hAnsi="Arial" w:cs="Arial"/>
+          <w:sz w:val="24"/>
+          <w:szCs w:val="24"/>
+        </w:rPr>
+        <w:t xml:space="preserve"> </w:t>
+      </w:r>
+      <w:r>
+        <w:rPr>
+          <w:rFonts w:ascii="Arial" w:hAnsi="Arial" w:cs="Arial"/>
+          <w:sz w:val="24"/>
+          <w:szCs w:val="24"/>
+        </w:rPr>
+        <w:t>should contain the API methods</w:t>
+      </w:r>
+      <w:r>
+        <w:rPr>
+          <w:rFonts w:ascii="Arial" w:hAnsi="Arial" w:cs="Arial"/>
+          <w:sz w:val="24"/>
+          <w:szCs w:val="24"/>
+        </w:rPr>
+        <w:t xml:space="preserve"> open, save and exit</w:t>
+      </w:r>
+      <w:r>
+        <w:rPr>
+          <w:rFonts w:ascii="Arial" w:hAnsi="Arial" w:cs="Arial"/>
+          <w:sz w:val="24"/>
+          <w:szCs w:val="24"/>
+        </w:rPr>
+        <w:t xml:space="preserve"> (don't think a "load" is needed as this is done as part of running the adapter script)</w:t>
+      </w:r>
+      <w:r>
+        <w:rPr>
+          <w:rFonts w:ascii="Arial" w:hAnsi="Arial" w:cs="Arial"/>
+          <w:sz w:val="24"/>
+          <w:szCs w:val="24"/>
+        </w:rPr>
+        <w:t xml:space="preserve">. At this stage each method should log to the console </w:t>
+      </w:r>
+      <w:r>
+        <w:rPr>
+          <w:rFonts w:ascii="Arial" w:hAnsi="Arial" w:cs="Arial"/>
+          <w:sz w:val="24"/>
+          <w:szCs w:val="24"/>
+        </w:rPr>
+        <w:t>so we can see it's being called and then call Context.publish for the appropriate message.</w:t>
+      </w:r>
+    </w:p>
+    <w:p>
+      <w:pPr>
+        <w:pStyle w:val="PlainText"/>
+        <w:rPr>
+          <w:rFonts w:ascii="Arial" w:hAnsi="Arial" w:cs="Arial"/>
+          <w:sz w:val="24"/>
+          <w:szCs w:val="24"/>
+        </w:rPr>
+      </w:pPr>
+    </w:p>
+    <w:p>
+      <w:pPr>
+        <w:pStyle w:val="PlainText"/>
         <w:rPr>
           <w:rFonts w:ascii="Courier New" w:hAnsi="Courier New" w:cs="Courier New"/>
           <w:sz w:val="24"/>
           <w:szCs w:val="24"/>
         </w:rPr>
-        <w:t>('[' + new Date().</w:t>
-      </w:r>
-      <w:proofErr w:type="spellStart"/>
+      </w:pPr>
       <w:r>
         <w:rPr>
           <w:rFonts w:ascii="Courier New" w:hAnsi="Courier New" w:cs="Courier New"/>
           <w:sz w:val="24"/>
           <w:szCs w:val="24"/>
         </w:rPr>
-        <w:t>toISOString</w:t>
-      </w:r>
-      <w:proofErr w:type="spellEnd"/>
+        <w:t>console.log('[' + new Date().toISOString() + ']' + 'DeviantArt</w:t>
+      </w:r>
       <w:r>
         <w:rPr>
           <w:rFonts w:ascii="Courier New" w:hAnsi="Courier New" w:cs="Courier New"/>
           <w:sz w:val="24"/>
           <w:szCs w:val="24"/>
         </w:rPr>
-        <w:t>() + ']' + '</w:t>
-      </w:r>
-      <w:proofErr w:type="spellStart"/>
+        <w:t>Plugin</w:t>
+      </w:r>
       <w:r>
         <w:rPr>
           <w:rFonts w:ascii="Courier New" w:hAnsi="Courier New" w:cs="Courier New"/>
           <w:sz w:val="24"/>
           <w:szCs w:val="24"/>
         </w:rPr>
-        <w:t>DeviantArt</w:t>
+        <w:t>.</w:t>
       </w:r>
       <w:r>
         <w:rPr>
@@ -468,7 +391,7 @@
           <w:sz w:val="24"/>
           <w:szCs w:val="24"/>
         </w:rPr>
-        <w:t>Plugin</w:t>
+        <w:t>open</w:t>
       </w:r>
       <w:r>
         <w:rPr>
@@ -476,129 +399,688 @@
           <w:sz w:val="24"/>
           <w:szCs w:val="24"/>
         </w:rPr>
-        <w:t>.load</w:t>
-      </w:r>
-      <w:proofErr w:type="spellEnd"/>
-      <w:r>
+        <w:t xml:space="preserve"> called');</w:t>
+      </w:r>
+    </w:p>
+    <w:p>
+      <w:pPr>
+        <w:pStyle w:val="PlainText"/>
         <w:rPr>
           <w:rFonts w:ascii="Courier New" w:hAnsi="Courier New" w:cs="Courier New"/>
           <w:sz w:val="24"/>
           <w:szCs w:val="24"/>
         </w:rPr>
-        <w:t xml:space="preserve"> called');</w:t>
-      </w:r>
-    </w:p>
-    <w:p>
-      <w:pPr>
-        <w:pStyle w:val="PlainText"/>
+      </w:pPr>
+    </w:p>
+    <w:p>
+      <w:pPr>
+        <w:pStyle w:val="PlainText"/>
+        <w:rPr>
+          <w:rFonts w:ascii="Arial" w:hAnsi="Arial" w:cs="Arial"/>
+          <w:sz w:val="24"/>
+          <w:szCs w:val="24"/>
+        </w:rPr>
+      </w:pPr>
+      <w:r>
+        <w:rPr>
+          <w:rFonts w:ascii="Arial" w:hAnsi="Arial" w:cs="Arial"/>
+          <w:sz w:val="24"/>
+          <w:szCs w:val="24"/>
+        </w:rPr>
+        <w:t xml:space="preserve">Run Quink to check </w:t>
+      </w:r>
+      <w:r>
+        <w:rPr>
+          <w:rFonts w:ascii="Arial" w:hAnsi="Arial" w:cs="Arial"/>
+          <w:sz w:val="24"/>
+          <w:szCs w:val="24"/>
+        </w:rPr>
+        <w:t>it</w:t>
+      </w:r>
+      <w:r>
+        <w:rPr>
+          <w:rFonts w:ascii="Arial" w:hAnsi="Arial" w:cs="Arial"/>
+          <w:sz w:val="24"/>
+          <w:szCs w:val="24"/>
+        </w:rPr>
+        <w:t xml:space="preserve"> still works (shouldn't be a problem as </w:t>
+      </w:r>
+      <w:r>
+        <w:rPr>
+          <w:rFonts w:ascii="Arial" w:hAnsi="Arial" w:cs="Arial"/>
+          <w:sz w:val="24"/>
+          <w:szCs w:val="24"/>
+        </w:rPr>
+        <w:t xml:space="preserve">no new code is </w:t>
+      </w:r>
+      <w:r>
+        <w:rPr>
+          <w:rFonts w:ascii="Arial" w:hAnsi="Arial" w:cs="Arial"/>
+          <w:sz w:val="24"/>
+          <w:szCs w:val="24"/>
+        </w:rPr>
+        <w:t>being used yet).</w:t>
+      </w:r>
+    </w:p>
+    <w:p>
+      <w:pPr>
+        <w:pStyle w:val="PlainText"/>
+        <w:rPr>
+          <w:rFonts w:ascii="Arial" w:hAnsi="Arial" w:cs="Arial"/>
+          <w:sz w:val="24"/>
+          <w:szCs w:val="24"/>
+        </w:rPr>
+      </w:pPr>
+    </w:p>
+    <w:p>
+      <w:pPr>
+        <w:pStyle w:val="PlainText"/>
+        <w:rPr>
+          <w:rFonts w:ascii="Arial" w:hAnsi="Arial" w:cs="Arial"/>
+          <w:sz w:val="24"/>
+          <w:szCs w:val="24"/>
+        </w:rPr>
+      </w:pPr>
+      <w:r>
+        <w:rPr>
+          <w:rFonts w:ascii="Arial" w:hAnsi="Arial" w:cs="Arial"/>
+          <w:sz w:val="24"/>
+          <w:szCs w:val="24"/>
+        </w:rPr>
+        <w:t>Actual result</w:t>
+      </w:r>
+      <w:r>
+        <w:rPr>
+          <w:rFonts w:ascii="Arial" w:hAnsi="Arial" w:cs="Arial"/>
+          <w:sz w:val="24"/>
+          <w:szCs w:val="24"/>
+        </w:rPr>
+        <w:t>: Quink ran OK</w:t>
+      </w:r>
+    </w:p>
+    <w:p>
+      <w:pPr>
+        <w:pStyle w:val="PlainText"/>
+        <w:rPr>
+          <w:rFonts w:ascii="Arial" w:hAnsi="Arial" w:cs="Arial"/>
+          <w:sz w:val="24"/>
+          <w:szCs w:val="24"/>
+        </w:rPr>
+      </w:pPr>
+      <w:r>
+        <w:rPr>
+          <w:rFonts w:ascii="Arial" w:hAnsi="Arial" w:cs="Arial"/>
+          <w:sz w:val="24"/>
+          <w:szCs w:val="24"/>
+        </w:rPr>
+        <w:t xml:space="preserve"> </w:t>
+      </w:r>
+    </w:p>
+    <w:p>
+      <w:pPr>
+        <w:pStyle w:val="PlainText"/>
+        <w:rPr>
+          <w:rFonts w:ascii="Arial" w:hAnsi="Arial" w:cs="Arial"/>
+          <w:sz w:val="24"/>
+          <w:szCs w:val="24"/>
+        </w:rPr>
+      </w:pPr>
+      <w:r>
+        <w:rPr>
+          <w:rFonts w:ascii="Arial" w:hAnsi="Arial" w:cs="Arial"/>
+          <w:sz w:val="24"/>
+          <w:szCs w:val="24"/>
+        </w:rPr>
+        <w:t>Check in the code.</w:t>
+      </w:r>
+    </w:p>
+    <w:p>
+      <w:pPr>
+        <w:pStyle w:val="Heading2"/>
+      </w:pPr>
+      <w:r>
+        <w:t>3) Link the minimal plugin to Quink</w:t>
+      </w:r>
+    </w:p>
+    <w:p/>
+    <w:p>
+      <w:r>
+        <w:lastRenderedPageBreak/>
+        <w:t xml:space="preserve">a) In file </w:t>
+      </w:r>
+      <w:r>
         <w:rPr>
           <w:rFonts w:ascii="Courier New" w:hAnsi="Courier New" w:cs="Courier New"/>
-          <w:sz w:val="24"/>
-          <w:szCs w:val="24"/>
-        </w:rPr>
-      </w:pPr>
-    </w:p>
-    <w:p>
-      <w:pPr>
-        <w:pStyle w:val="PlainText"/>
-        <w:rPr>
-          <w:rFonts w:ascii="Arial" w:hAnsi="Arial" w:cs="Arial"/>
-          <w:sz w:val="24"/>
-          <w:szCs w:val="24"/>
-        </w:rPr>
-      </w:pPr>
-      <w:r>
-        <w:rPr>
-          <w:rFonts w:ascii="Arial" w:hAnsi="Arial" w:cs="Arial"/>
-          <w:sz w:val="24"/>
-          <w:szCs w:val="24"/>
-        </w:rPr>
-        <w:t xml:space="preserve">Run </w:t>
-      </w:r>
-      <w:proofErr w:type="spellStart"/>
-      <w:r>
-        <w:rPr>
-          <w:rFonts w:ascii="Arial" w:hAnsi="Arial" w:cs="Arial"/>
-          <w:sz w:val="24"/>
-          <w:szCs w:val="24"/>
-        </w:rPr>
-        <w:t>Quink</w:t>
-      </w:r>
-      <w:proofErr w:type="spellEnd"/>
-      <w:r>
-        <w:rPr>
-          <w:rFonts w:ascii="Arial" w:hAnsi="Arial" w:cs="Arial"/>
-          <w:sz w:val="24"/>
-          <w:szCs w:val="24"/>
-        </w:rPr>
-        <w:t xml:space="preserve"> to check </w:t>
-      </w:r>
-      <w:r>
-        <w:rPr>
-          <w:rFonts w:ascii="Arial" w:hAnsi="Arial" w:cs="Arial"/>
-          <w:sz w:val="24"/>
-          <w:szCs w:val="24"/>
-        </w:rPr>
-        <w:t>it</w:t>
-      </w:r>
-      <w:r>
-        <w:rPr>
-          <w:rFonts w:ascii="Arial" w:hAnsi="Arial" w:cs="Arial"/>
-          <w:sz w:val="24"/>
-          <w:szCs w:val="24"/>
-        </w:rPr>
-        <w:t xml:space="preserve"> still works (shouldn't be a problem as </w:t>
-      </w:r>
-      <w:r>
-        <w:rPr>
-          <w:rFonts w:ascii="Arial" w:hAnsi="Arial" w:cs="Arial"/>
-          <w:sz w:val="24"/>
-          <w:szCs w:val="24"/>
-        </w:rPr>
-        <w:t xml:space="preserve">no new code is </w:t>
-      </w:r>
-      <w:r>
-        <w:rPr>
-          <w:rFonts w:ascii="Arial" w:hAnsi="Arial" w:cs="Arial"/>
-          <w:sz w:val="24"/>
-          <w:szCs w:val="24"/>
-        </w:rPr>
-        <w:t>being used yet).</w:t>
-      </w:r>
-    </w:p>
-    <w:p>
-      <w:pPr>
-        <w:pStyle w:val="PlainText"/>
-        <w:rPr>
-          <w:rFonts w:ascii="Arial" w:hAnsi="Arial" w:cs="Arial"/>
-          <w:sz w:val="24"/>
-          <w:szCs w:val="24"/>
-        </w:rPr>
-      </w:pPr>
-      <w:r>
-        <w:rPr>
-          <w:rFonts w:ascii="Arial" w:hAnsi="Arial" w:cs="Arial"/>
-          <w:sz w:val="24"/>
-          <w:szCs w:val="24"/>
+        </w:rPr>
+        <w:t>resources/plugins.json</w:t>
+      </w:r>
+      <w:r>
+        <w:rPr>
+          <w:rFonts w:ascii="Courier New" w:hAnsi="Courier New" w:cs="Courier New"/>
         </w:rPr>
         <w:t xml:space="preserve"> </w:t>
       </w:r>
-    </w:p>
-    <w:p>
-      <w:pPr>
-        <w:pStyle w:val="PlainText"/>
-        <w:rPr>
-          <w:rFonts w:ascii="Arial" w:hAnsi="Arial" w:cs="Arial"/>
-          <w:sz w:val="24"/>
-          <w:szCs w:val="24"/>
-        </w:rPr>
-      </w:pPr>
-      <w:r>
-        <w:rPr>
-          <w:rFonts w:ascii="Arial" w:hAnsi="Arial" w:cs="Arial"/>
-          <w:sz w:val="24"/>
-          <w:szCs w:val="24"/>
-        </w:rPr>
+      <w:r>
+        <w:t xml:space="preserve">check the existing </w:t>
+      </w:r>
+      <w:r>
+        <w:rPr>
+          <w:rFonts w:ascii="Courier New" w:hAnsi="Courier New" w:cs="Courier New"/>
+        </w:rPr>
+        <w:t>insert-key</w:t>
+      </w:r>
+      <w:r>
+        <w:t xml:space="preserve"> values. Choose a new key ('d') to launch this plugin and get the keycode for this key (68) – Google 'javascript char code list' to get a lookup table for these)</w:t>
+      </w:r>
+    </w:p>
+    <w:p/>
+    <w:p>
+      <w:r>
+        <w:t xml:space="preserve">b) </w:t>
+      </w:r>
+      <w:r>
+        <w:t xml:space="preserve">add a </w:t>
+      </w:r>
+      <w:r>
+        <w:rPr>
+          <w:rFonts w:ascii="Courier New" w:hAnsi="Courier New" w:cs="Courier New"/>
+        </w:rPr>
+        <w:t>'68'</w:t>
+      </w:r>
+      <w:r>
+        <w:t xml:space="preserve"> object to </w:t>
+      </w:r>
+      <w:r>
+        <w:rPr>
+          <w:rFonts w:ascii="Courier New" w:hAnsi="Courier New" w:cs="Courier New"/>
+        </w:rPr>
+        <w:t>plugins.json</w:t>
+      </w:r>
+      <w:r>
+        <w:t>, specifying appropriate values for each key.</w:t>
+      </w:r>
+    </w:p>
+    <w:p/>
+    <w:p>
+      <w:pPr>
+        <w:rPr>
+          <w:rFonts w:ascii="Courier New" w:hAnsi="Courier New" w:cs="Courier New"/>
+        </w:rPr>
+      </w:pPr>
+      <w:r>
+        <w:t xml:space="preserve">c) create file </w:t>
+      </w:r>
+      <w:r>
+        <w:rPr>
+          <w:rFonts w:ascii="Courier New" w:hAnsi="Courier New" w:cs="Courier New"/>
+        </w:rPr>
+        <w:t>logo.png</w:t>
+      </w:r>
+      <w:r>
+        <w:t xml:space="preserve"> in folder  </w:t>
+      </w:r>
+      <w:r>
+        <w:rPr>
+          <w:rFonts w:ascii="Courier New" w:hAnsi="Courier New" w:cs="Courier New"/>
+        </w:rPr>
+        <w:t>deviantart-muro</w:t>
+      </w:r>
+    </w:p>
+    <w:p>
+      <w:pPr>
+        <w:pStyle w:val="Heading2"/>
+        <w:rPr>
+          <w:rFonts w:asciiTheme="minorHAnsi" w:eastAsiaTheme="minorEastAsia" w:hAnsiTheme="minorHAnsi" w:cstheme="minorBidi"/>
+          <w:b w:val="0"/>
+          <w:bCs w:val="0"/>
+          <w:color w:val="auto"/>
+          <w:sz w:val="24"/>
+          <w:szCs w:val="24"/>
+        </w:rPr>
+      </w:pPr>
+      <w:r>
+        <w:rPr>
+          <w:rFonts w:asciiTheme="minorHAnsi" w:eastAsiaTheme="minorEastAsia" w:hAnsiTheme="minorHAnsi" w:cstheme="minorBidi"/>
+          <w:b w:val="0"/>
+          <w:bCs w:val="0"/>
+          <w:color w:val="auto"/>
+          <w:sz w:val="24"/>
+          <w:szCs w:val="24"/>
+        </w:rPr>
+        <w:t>d) launch Quink and check that the new image logo appears in the toolbar.</w:t>
+      </w:r>
+      <w:r>
+        <w:rPr>
+          <w:rFonts w:asciiTheme="minorHAnsi" w:eastAsiaTheme="minorEastAsia" w:hAnsiTheme="minorHAnsi" w:cstheme="minorBidi"/>
+          <w:b w:val="0"/>
+          <w:bCs w:val="0"/>
+          <w:color w:val="auto"/>
+          <w:sz w:val="24"/>
+          <w:szCs w:val="24"/>
+        </w:rPr>
+        <w:t xml:space="preserve"> Click on the new logo and this should cause</w:t>
+      </w:r>
+      <w:r>
+        <w:rPr>
+          <w:rFonts w:asciiTheme="minorHAnsi" w:eastAsiaTheme="minorEastAsia" w:hAnsiTheme="minorHAnsi" w:cstheme="minorBidi"/>
+          <w:b w:val="0"/>
+          <w:bCs w:val="0"/>
+          <w:color w:val="auto"/>
+          <w:sz w:val="24"/>
+          <w:szCs w:val="24"/>
+        </w:rPr>
+        <w:t xml:space="preserve"> the following</w:t>
+      </w:r>
+      <w:r>
+        <w:rPr>
+          <w:rFonts w:asciiTheme="minorHAnsi" w:eastAsiaTheme="minorEastAsia" w:hAnsiTheme="minorHAnsi" w:cstheme="minorBidi"/>
+          <w:b w:val="0"/>
+          <w:bCs w:val="0"/>
+          <w:color w:val="auto"/>
+          <w:sz w:val="24"/>
+          <w:szCs w:val="24"/>
+        </w:rPr>
+        <w:t xml:space="preserve"> </w:t>
+      </w:r>
+      <w:r>
+        <w:rPr>
+          <w:rFonts w:asciiTheme="minorHAnsi" w:eastAsiaTheme="minorEastAsia" w:hAnsiTheme="minorHAnsi" w:cstheme="minorBidi"/>
+          <w:b w:val="0"/>
+          <w:bCs w:val="0"/>
+          <w:color w:val="auto"/>
+          <w:sz w:val="24"/>
+          <w:szCs w:val="24"/>
+        </w:rPr>
+        <w:t xml:space="preserve">(i) </w:t>
+      </w:r>
+      <w:r>
+        <w:rPr>
+          <w:rFonts w:asciiTheme="minorHAnsi" w:eastAsiaTheme="minorEastAsia" w:hAnsiTheme="minorHAnsi" w:cstheme="minorBidi"/>
+          <w:b w:val="0"/>
+          <w:bCs w:val="0"/>
+          <w:color w:val="auto"/>
+          <w:sz w:val="24"/>
+          <w:szCs w:val="24"/>
+        </w:rPr>
+        <w:t>adapter script</w:t>
+      </w:r>
+      <w:r>
+        <w:rPr>
+          <w:rFonts w:asciiTheme="minorHAnsi" w:eastAsiaTheme="minorEastAsia" w:hAnsiTheme="minorHAnsi" w:cstheme="minorBidi"/>
+          <w:b w:val="0"/>
+          <w:bCs w:val="0"/>
+          <w:color w:val="auto"/>
+          <w:sz w:val="24"/>
+          <w:szCs w:val="24"/>
+        </w:rPr>
+        <w:t xml:space="preserve"> </w:t>
+      </w:r>
+      <w:r>
+        <w:rPr>
+          <w:rFonts w:asciiTheme="minorHAnsi" w:eastAsiaTheme="minorEastAsia" w:hAnsiTheme="minorHAnsi" w:cstheme="minorBidi"/>
+          <w:b w:val="0"/>
+          <w:bCs w:val="0"/>
+          <w:color w:val="auto"/>
+          <w:sz w:val="24"/>
+          <w:szCs w:val="24"/>
+        </w:rPr>
+        <w:t>loaded</w:t>
+      </w:r>
+      <w:r>
+        <w:rPr>
+          <w:rFonts w:asciiTheme="minorHAnsi" w:eastAsiaTheme="minorEastAsia" w:hAnsiTheme="minorHAnsi" w:cstheme="minorBidi"/>
+          <w:b w:val="0"/>
+          <w:bCs w:val="0"/>
+          <w:color w:val="auto"/>
+          <w:sz w:val="24"/>
+          <w:szCs w:val="24"/>
+        </w:rPr>
+        <w:t xml:space="preserve"> (ii) f</w:t>
+      </w:r>
+      <w:r>
+        <w:rPr>
+          <w:rFonts w:asciiTheme="minorHAnsi" w:eastAsiaTheme="minorEastAsia" w:hAnsiTheme="minorHAnsi" w:cstheme="minorBidi"/>
+          <w:b w:val="0"/>
+          <w:bCs w:val="0"/>
+          <w:color w:val="auto"/>
+          <w:sz w:val="24"/>
+          <w:szCs w:val="24"/>
+        </w:rPr>
+        <w:t xml:space="preserve">etchPluginArtifacts </w:t>
+      </w:r>
+      <w:r>
+        <w:rPr>
+          <w:rFonts w:asciiTheme="minorHAnsi" w:eastAsiaTheme="minorEastAsia" w:hAnsiTheme="minorHAnsi" w:cstheme="minorBidi"/>
+          <w:b w:val="0"/>
+          <w:bCs w:val="0"/>
+          <w:color w:val="auto"/>
+          <w:sz w:val="24"/>
+          <w:szCs w:val="24"/>
+        </w:rPr>
+        <w:t xml:space="preserve">is called (iii) loaded event published (iv) open event triggered (v) plugin close menu button appears at top left or top right (depending on what was specified in </w:t>
+      </w:r>
+      <w:r>
+        <w:rPr>
+          <w:rFonts w:ascii="Courier New" w:eastAsiaTheme="minorEastAsia" w:hAnsi="Courier New" w:cs="Courier New"/>
+          <w:b w:val="0"/>
+          <w:bCs w:val="0"/>
+          <w:color w:val="auto"/>
+          <w:sz w:val="24"/>
+          <w:szCs w:val="24"/>
+        </w:rPr>
+        <w:t>plugins.json</w:t>
+      </w:r>
+      <w:r>
+        <w:rPr>
+          <w:rFonts w:asciiTheme="minorHAnsi" w:eastAsiaTheme="minorEastAsia" w:hAnsiTheme="minorHAnsi" w:cstheme="minorBidi"/>
+          <w:b w:val="0"/>
+          <w:bCs w:val="0"/>
+          <w:color w:val="auto"/>
+          <w:sz w:val="24"/>
+          <w:szCs w:val="24"/>
+        </w:rPr>
+        <w:t>)</w:t>
+      </w:r>
+      <w:r>
+        <w:rPr>
+          <w:rFonts w:asciiTheme="minorHAnsi" w:eastAsiaTheme="minorEastAsia" w:hAnsiTheme="minorHAnsi" w:cstheme="minorBidi"/>
+          <w:b w:val="0"/>
+          <w:bCs w:val="0"/>
+          <w:color w:val="auto"/>
+          <w:sz w:val="24"/>
+          <w:szCs w:val="24"/>
+        </w:rPr>
+        <w:t xml:space="preserve"> </w:t>
+      </w:r>
+    </w:p>
+    <w:p/>
+    <w:p>
+      <w:r>
+        <w:t>e) Check the operation of the plugin menu button</w:t>
+      </w:r>
+    </w:p>
+    <w:p/>
+    <w:tbl>
+      <w:tblPr>
+        <w:tblStyle w:val="TableGrid"/>
+        <w:tblW w:w="0" w:type="auto"/>
+        <w:tblLook w:val="04A0" w:firstRow="1" w:lastRow="0" w:firstColumn="1" w:lastColumn="0" w:noHBand="0" w:noVBand="1"/>
+      </w:tblPr>
+      <w:tblGrid>
+        <w:gridCol w:w="7088"/>
+        <w:gridCol w:w="7088"/>
+      </w:tblGrid>
+      <w:tr>
+        <w:tc>
+          <w:tcPr>
+            <w:tcW w:w="7088" w:type="dxa"/>
+          </w:tcPr>
+          <w:p>
+            <w:r>
+              <w:t>Event</w:t>
+            </w:r>
+          </w:p>
+        </w:tc>
+        <w:tc>
+          <w:tcPr>
+            <w:tcW w:w="7088" w:type="dxa"/>
+          </w:tcPr>
+          <w:p>
+            <w:r>
+              <w:t>Expected result</w:t>
+            </w:r>
+            <w:r>
+              <w:t xml:space="preserve"> in console (</w:t>
+            </w:r>
+            <w:r>
+              <w:t xml:space="preserve">custom messages </w:t>
+            </w:r>
+            <w:r>
+              <w:t>in skeleton</w:t>
+            </w:r>
+            <w:r>
+              <w:t>)</w:t>
+            </w:r>
+          </w:p>
+        </w:tc>
+      </w:tr>
+      <w:tr>
+        <w:tc>
+          <w:tcPr>
+            <w:tcW w:w="7088" w:type="dxa"/>
+          </w:tcPr>
+          <w:p>
+            <w:r>
+              <w:t>Click on new plugin's icon</w:t>
+            </w:r>
+          </w:p>
+        </w:tc>
+        <w:tc>
+          <w:tcPr>
+            <w:tcW w:w="7088" w:type="dxa"/>
+          </w:tcPr>
+          <w:p>
+            <w:pPr>
+              <w:shd w:val="clear" w:color="auto" w:fill="FFFFFF"/>
+              <w:rPr>
+                <w:rFonts w:ascii="Courier" w:eastAsia="Times New Roman" w:hAnsi="Courier" w:cs="Times New Roman"/>
+                <w:color w:val="303942"/>
+                <w:sz w:val="20"/>
+                <w:szCs w:val="20"/>
+              </w:rPr>
+            </w:pPr>
+            <w:r>
+              <w:rPr>
+                <w:rFonts w:ascii="Courier" w:eastAsia="Times New Roman" w:hAnsi="Courier" w:cs="Times New Roman"/>
+                <w:color w:val="303942"/>
+                <w:sz w:val="20"/>
+                <w:szCs w:val="20"/>
+              </w:rPr>
+              <w:t xml:space="preserve">loaded script for: ./quink/pluginadapters/deviantart-muro/deviantart-muro-adapter.js </w:t>
+            </w:r>
+          </w:p>
+          <w:p>
+            <w:pPr>
+              <w:shd w:val="clear" w:color="auto" w:fill="FFFFFF"/>
+              <w:rPr>
+                <w:rFonts w:ascii="Courier" w:eastAsia="Times New Roman" w:hAnsi="Courier" w:cs="Times New Roman"/>
+                <w:color w:val="303942"/>
+                <w:sz w:val="20"/>
+                <w:szCs w:val="20"/>
+              </w:rPr>
+            </w:pPr>
+          </w:p>
+          <w:p>
+            <w:pPr>
+              <w:shd w:val="clear" w:color="auto" w:fill="FFFFFF"/>
+              <w:rPr>
+                <w:rFonts w:ascii="Courier" w:eastAsia="Times New Roman" w:hAnsi="Courier" w:cs="Times New Roman"/>
+                <w:color w:val="303942"/>
+                <w:sz w:val="20"/>
+                <w:szCs w:val="20"/>
+              </w:rPr>
+            </w:pPr>
+            <w:r>
+              <w:rPr>
+                <w:rFonts w:ascii="Courier" w:eastAsia="Times New Roman" w:hAnsi="Courier" w:cs="Times New Roman"/>
+                <w:color w:val="303942"/>
+                <w:sz w:val="20"/>
+                <w:szCs w:val="20"/>
+              </w:rPr>
+              <w:t>DeviantArtPlugin.open(data)</w:t>
+            </w:r>
+            <w:r>
+              <w:rPr>
+                <w:rFonts w:ascii="Courier" w:eastAsia="Times New Roman" w:hAnsi="Courier" w:cs="Times New Roman"/>
+                <w:color w:val="303942"/>
+                <w:sz w:val="20"/>
+                <w:szCs w:val="20"/>
+              </w:rPr>
+              <w:t xml:space="preserve"> called</w:t>
+            </w:r>
+          </w:p>
+          <w:p>
+            <w:pPr>
+              <w:rPr>
+                <w:rFonts w:ascii="Times" w:eastAsia="Times New Roman" w:hAnsi="Times" w:cs="Times New Roman"/>
+                <w:sz w:val="20"/>
+                <w:szCs w:val="20"/>
+              </w:rPr>
+            </w:pPr>
+          </w:p>
+        </w:tc>
+      </w:tr>
+      <w:tr>
+        <w:tc>
+          <w:tcPr>
+            <w:tcW w:w="7088" w:type="dxa"/>
+          </w:tcPr>
+          <w:p>
+            <w:r>
+              <w:t>Click on menu button, continue</w:t>
+            </w:r>
+          </w:p>
+        </w:tc>
+        <w:tc>
+          <w:tcPr>
+            <w:tcW w:w="7088" w:type="dxa"/>
+          </w:tcPr>
+          <w:p>
+            <w:pPr>
+              <w:shd w:val="clear" w:color="auto" w:fill="FFFFFF"/>
+              <w:rPr>
+                <w:rFonts w:ascii="Courier" w:eastAsia="Times New Roman" w:hAnsi="Courier" w:cs="Times New Roman"/>
+                <w:color w:val="303942"/>
+                <w:sz w:val="20"/>
+                <w:szCs w:val="20"/>
+              </w:rPr>
+            </w:pPr>
+            <w:r>
+              <w:rPr>
+                <w:rFonts w:ascii="Courier" w:eastAsia="Times New Roman" w:hAnsi="Courier" w:cs="Times New Roman"/>
+                <w:color w:val="303942"/>
+                <w:sz w:val="20"/>
+                <w:szCs w:val="20"/>
+              </w:rPr>
+              <w:t>(Nothing logged)</w:t>
+            </w:r>
+          </w:p>
+        </w:tc>
+      </w:tr>
+      <w:tr>
+        <w:tc>
+          <w:tcPr>
+            <w:tcW w:w="7088" w:type="dxa"/>
+          </w:tcPr>
+          <w:p>
+            <w:r>
+              <w:t>Click on menu button, save</w:t>
+            </w:r>
+          </w:p>
+        </w:tc>
+        <w:tc>
+          <w:tcPr>
+            <w:tcW w:w="7088" w:type="dxa"/>
+          </w:tcPr>
+          <w:p>
+            <w:pPr>
+              <w:rPr>
+                <w:rFonts w:ascii="Times" w:eastAsia="Times New Roman" w:hAnsi="Times" w:cs="Times New Roman"/>
+                <w:sz w:val="20"/>
+                <w:szCs w:val="20"/>
+              </w:rPr>
+            </w:pPr>
+            <w:r>
+              <w:rPr>
+                <w:rFonts w:ascii="Courier" w:eastAsia="Times New Roman" w:hAnsi="Courier" w:cs="Times New Roman"/>
+                <w:color w:val="303942"/>
+                <w:sz w:val="20"/>
+                <w:szCs w:val="20"/>
+                <w:shd w:val="clear" w:color="auto" w:fill="FFFFFF"/>
+              </w:rPr>
+              <w:t>DeviantArtPlugin.save() called</w:t>
+            </w:r>
+          </w:p>
+          <w:p>
+            <w:pPr>
+              <w:shd w:val="clear" w:color="auto" w:fill="FFFFFF"/>
+              <w:rPr>
+                <w:rFonts w:ascii="Courier" w:eastAsia="Times New Roman" w:hAnsi="Courier" w:cs="Times New Roman"/>
+                <w:color w:val="303942"/>
+                <w:sz w:val="20"/>
+                <w:szCs w:val="20"/>
+              </w:rPr>
+            </w:pPr>
+          </w:p>
+        </w:tc>
+      </w:tr>
+      <w:tr>
+        <w:tc>
+          <w:tcPr>
+            <w:tcW w:w="7088" w:type="dxa"/>
+          </w:tcPr>
+          <w:p>
+            <w:r>
+              <w:t>(reopen plugin and) Click on menu button, exit</w:t>
+            </w:r>
+          </w:p>
+        </w:tc>
+        <w:tc>
+          <w:tcPr>
+            <w:tcW w:w="7088" w:type="dxa"/>
+          </w:tcPr>
+          <w:p>
+            <w:pPr>
+              <w:rPr>
+                <w:rFonts w:ascii="Times" w:eastAsia="Times New Roman" w:hAnsi="Times" w:cs="Times New Roman"/>
+                <w:sz w:val="20"/>
+                <w:szCs w:val="20"/>
+              </w:rPr>
+            </w:pPr>
+            <w:r>
+              <w:rPr>
+                <w:rFonts w:ascii="Courier" w:eastAsia="Times New Roman" w:hAnsi="Courier" w:cs="Times New Roman"/>
+                <w:color w:val="303942"/>
+                <w:sz w:val="20"/>
+                <w:szCs w:val="20"/>
+                <w:shd w:val="clear" w:color="auto" w:fill="FFFFFF"/>
+              </w:rPr>
+              <w:t>DeviantArtPlugin.exit</w:t>
+            </w:r>
+            <w:r>
+              <w:rPr>
+                <w:rFonts w:ascii="Courier" w:eastAsia="Times New Roman" w:hAnsi="Courier" w:cs="Times New Roman"/>
+                <w:color w:val="303942"/>
+                <w:sz w:val="20"/>
+                <w:szCs w:val="20"/>
+                <w:shd w:val="clear" w:color="auto" w:fill="FFFFFF"/>
+              </w:rPr>
+              <w:t>() called</w:t>
+            </w:r>
+          </w:p>
+          <w:p>
+            <w:pPr>
+              <w:rPr>
+                <w:rFonts w:ascii="Courier" w:eastAsia="Times New Roman" w:hAnsi="Courier" w:cs="Times New Roman"/>
+                <w:color w:val="303942"/>
+                <w:sz w:val="17"/>
+                <w:szCs w:val="17"/>
+                <w:shd w:val="clear" w:color="auto" w:fill="FFFFFF"/>
+              </w:rPr>
+            </w:pPr>
+          </w:p>
+        </w:tc>
+      </w:tr>
+    </w:tbl>
+    <w:p/>
+    <w:p>
+      <w:r>
+        <w:t>Actual result: these messages were generated</w:t>
+      </w:r>
+    </w:p>
+    <w:p/>
+    <w:p>
+      <w:r>
         <w:t>Check in the code.</w:t>
       </w:r>
     </w:p>
@@ -606,140 +1088,96 @@
       <w:pPr>
         <w:pStyle w:val="Heading1"/>
       </w:pPr>
-      <w:proofErr w:type="spellStart"/>
+    </w:p>
+    <w:p>
+      <w:pPr>
+        <w:pStyle w:val="Heading1"/>
+      </w:pPr>
       <w:r>
         <w:t>ToDo</w:t>
       </w:r>
-      <w:proofErr w:type="spellEnd"/>
-    </w:p>
-    <w:p>
-      <w:pPr>
-        <w:pStyle w:val="PlainText"/>
-        <w:rPr>
-          <w:rFonts w:ascii="Arial" w:hAnsi="Arial" w:cs="Arial"/>
-          <w:sz w:val="24"/>
-          <w:szCs w:val="24"/>
-        </w:rPr>
-      </w:pPr>
-    </w:p>
-    <w:p>
-      <w:pPr>
-        <w:pStyle w:val="PlainText"/>
-        <w:rPr>
-          <w:rFonts w:ascii="Arial" w:hAnsi="Arial" w:cs="Arial"/>
-          <w:sz w:val="24"/>
-          <w:szCs w:val="24"/>
-        </w:rPr>
-      </w:pPr>
-      <w:r>
-        <w:rPr>
-          <w:rFonts w:ascii="Arial" w:hAnsi="Arial" w:cs="Arial"/>
-          <w:sz w:val="24"/>
-          <w:szCs w:val="24"/>
-        </w:rPr>
-        <w:t xml:space="preserve">1) Can set default background using </w:t>
-      </w:r>
-      <w:proofErr w:type="spellStart"/>
-      <w:r>
-        <w:rPr>
-          <w:rFonts w:ascii="Arial" w:hAnsi="Arial" w:cs="Arial"/>
-          <w:sz w:val="24"/>
-          <w:szCs w:val="24"/>
-        </w:rPr>
-        <w:t>options.background</w:t>
-      </w:r>
-      <w:proofErr w:type="spellEnd"/>
-      <w:r>
-        <w:rPr>
-          <w:rFonts w:ascii="Arial" w:hAnsi="Arial" w:cs="Arial"/>
-          <w:sz w:val="24"/>
-          <w:szCs w:val="24"/>
-        </w:rPr>
-        <w:t xml:space="preserve"> = 'http://</w:t>
-      </w:r>
-      <w:proofErr w:type="spellStart"/>
-      <w:r>
-        <w:rPr>
-          <w:rFonts w:ascii="Arial" w:hAnsi="Arial" w:cs="Arial"/>
-          <w:sz w:val="24"/>
-          <w:szCs w:val="24"/>
-        </w:rPr>
-        <w:t>somewhere.on.my.domain</w:t>
-      </w:r>
-      <w:proofErr w:type="spellEnd"/>
-      <w:r>
-        <w:rPr>
-          <w:rFonts w:ascii="Arial" w:hAnsi="Arial" w:cs="Arial"/>
-          <w:sz w:val="24"/>
-          <w:szCs w:val="24"/>
-        </w:rPr>
-        <w:t>/fancy_background.png';</w:t>
-      </w:r>
-    </w:p>
-    <w:p>
-      <w:pPr>
-        <w:pStyle w:val="PlainText"/>
-        <w:rPr>
-          <w:rFonts w:ascii="Arial" w:hAnsi="Arial" w:cs="Arial"/>
-          <w:sz w:val="24"/>
-          <w:szCs w:val="24"/>
-        </w:rPr>
-      </w:pPr>
-    </w:p>
-    <w:p>
-      <w:pPr>
-        <w:pStyle w:val="PlainText"/>
-        <w:rPr>
-          <w:rFonts w:ascii="Arial" w:hAnsi="Arial" w:cs="Arial"/>
-          <w:sz w:val="24"/>
-          <w:szCs w:val="24"/>
-        </w:rPr>
-      </w:pPr>
-      <w:r>
-        <w:rPr>
-          <w:rFonts w:ascii="Arial" w:hAnsi="Arial" w:cs="Arial"/>
-          <w:sz w:val="24"/>
-          <w:szCs w:val="24"/>
-        </w:rPr>
-        <w:t xml:space="preserve">Could incorporate into </w:t>
-      </w:r>
-      <w:proofErr w:type="spellStart"/>
-      <w:r>
-        <w:rPr>
-          <w:rFonts w:ascii="Arial" w:hAnsi="Arial" w:cs="Arial"/>
-          <w:sz w:val="24"/>
-          <w:szCs w:val="24"/>
-        </w:rPr>
-        <w:t>PluginAdapter</w:t>
-      </w:r>
-      <w:proofErr w:type="spellEnd"/>
-    </w:p>
-    <w:p>
-      <w:pPr>
-        <w:pStyle w:val="PlainText"/>
-        <w:rPr>
-          <w:rFonts w:ascii="Arial" w:hAnsi="Arial" w:cs="Arial"/>
-          <w:sz w:val="24"/>
-          <w:szCs w:val="24"/>
-        </w:rPr>
-      </w:pPr>
-    </w:p>
-    <w:p>
-      <w:pPr>
-        <w:pStyle w:val="PlainText"/>
-        <w:rPr>
-          <w:rFonts w:ascii="Arial" w:hAnsi="Arial" w:cs="Arial"/>
-          <w:sz w:val="24"/>
-          <w:szCs w:val="24"/>
-        </w:rPr>
-      </w:pPr>
-      <w:r>
-        <w:rPr>
-          <w:rFonts w:ascii="Arial" w:hAnsi="Arial" w:cs="Arial"/>
-          <w:sz w:val="24"/>
-          <w:szCs w:val="24"/>
-        </w:rPr>
-        <w:lastRenderedPageBreak/>
+    </w:p>
+    <w:p>
+      <w:pPr>
+        <w:pStyle w:val="PlainText"/>
+        <w:rPr>
+          <w:rFonts w:ascii="Arial" w:hAnsi="Arial" w:cs="Arial"/>
+          <w:sz w:val="24"/>
+          <w:szCs w:val="24"/>
+        </w:rPr>
+      </w:pPr>
+    </w:p>
+    <w:p>
+      <w:pPr>
+        <w:pStyle w:val="PlainText"/>
+        <w:rPr>
+          <w:rFonts w:ascii="Arial" w:hAnsi="Arial" w:cs="Arial"/>
+          <w:sz w:val="24"/>
+          <w:szCs w:val="24"/>
+        </w:rPr>
+      </w:pPr>
+      <w:r>
+        <w:rPr>
+          <w:rFonts w:ascii="Arial" w:hAnsi="Arial" w:cs="Arial"/>
+          <w:sz w:val="24"/>
+          <w:szCs w:val="24"/>
+        </w:rPr>
+        <w:t>1) Can set default background using options.background = 'http://somewhere.on.my.domain/fancy_background.png';</w:t>
+      </w:r>
+    </w:p>
+    <w:p>
+      <w:pPr>
+        <w:pStyle w:val="PlainText"/>
+        <w:rPr>
+          <w:rFonts w:ascii="Arial" w:hAnsi="Arial" w:cs="Arial"/>
+          <w:sz w:val="24"/>
+          <w:szCs w:val="24"/>
+        </w:rPr>
+      </w:pPr>
+    </w:p>
+    <w:p>
+      <w:pPr>
+        <w:pStyle w:val="PlainText"/>
+        <w:rPr>
+          <w:rFonts w:ascii="Arial" w:hAnsi="Arial" w:cs="Arial"/>
+          <w:sz w:val="24"/>
+          <w:szCs w:val="24"/>
+        </w:rPr>
+      </w:pPr>
+      <w:r>
+        <w:rPr>
+          <w:rFonts w:ascii="Arial" w:hAnsi="Arial" w:cs="Arial"/>
+          <w:sz w:val="24"/>
+          <w:szCs w:val="24"/>
+        </w:rPr>
+        <w:t>Could incorporate into PluginAdapter</w:t>
+      </w:r>
+    </w:p>
+    <w:p>
+      <w:pPr>
+        <w:pStyle w:val="PlainText"/>
+        <w:rPr>
+          <w:rFonts w:ascii="Arial" w:hAnsi="Arial" w:cs="Arial"/>
+          <w:sz w:val="24"/>
+          <w:szCs w:val="24"/>
+        </w:rPr>
+      </w:pPr>
+    </w:p>
+    <w:p>
+      <w:pPr>
+        <w:pStyle w:val="PlainText"/>
+        <w:rPr>
+          <w:rFonts w:ascii="Arial" w:hAnsi="Arial" w:cs="Arial"/>
+          <w:sz w:val="24"/>
+          <w:szCs w:val="24"/>
+        </w:rPr>
+      </w:pPr>
+      <w:r>
+        <w:rPr>
+          <w:rFonts w:ascii="Arial" w:hAnsi="Arial" w:cs="Arial"/>
+          <w:sz w:val="24"/>
+          <w:szCs w:val="24"/>
+        </w:rPr>
         <w:t>2) Copyright licence on plugins</w:t>
       </w:r>
     </w:p>
@@ -788,7 +1226,6 @@
       <w:pgMar w:top="909" w:right="1440" w:bottom="909" w:left="1440" w:header="708" w:footer="708" w:gutter="0"/>
       <w:cols w:space="708"/>
       <w:docGrid w:linePitch="360"/>
-      <w:printerSettings r:id="rId5"/>
     </w:sectPr>
   </w:body>
 </w:document>
@@ -1085,6 +1522,29 @@
       <w:lang w:val="en-GB"/>
     </w:rPr>
   </w:style>
+  <w:style w:type="table" w:styleId="TableGrid">
+    <w:name w:val="Table Grid"/>
+    <w:basedOn w:val="TableNormal"/>
+    <w:uiPriority w:val="59"/>
+    <w:rsid w:val="00802208"/>
+    <w:tblPr>
+      <w:tblInd w:w="0" w:type="dxa"/>
+      <w:tblBorders>
+        <w:top w:val="single" w:sz="4" w:space="0" w:color="auto"/>
+        <w:left w:val="single" w:sz="4" w:space="0" w:color="auto"/>
+        <w:bottom w:val="single" w:sz="4" w:space="0" w:color="auto"/>
+        <w:right w:val="single" w:sz="4" w:space="0" w:color="auto"/>
+        <w:insideH w:val="single" w:sz="4" w:space="0" w:color="auto"/>
+        <w:insideV w:val="single" w:sz="4" w:space="0" w:color="auto"/>
+      </w:tblBorders>
+      <w:tblCellMar>
+        <w:top w:w="0" w:type="dxa"/>
+        <w:left w:w="108" w:type="dxa"/>
+        <w:bottom w:w="0" w:type="dxa"/>
+        <w:right w:w="108" w:type="dxa"/>
+      </w:tblCellMar>
+    </w:tblPr>
+  </w:style>
 </w:styles>
 </file>
 
@@ -1378,6 +1838,29 @@
       <w:szCs w:val="26"/>
       <w:lang w:val="en-GB"/>
     </w:rPr>
+  </w:style>
+  <w:style w:type="table" w:styleId="TableGrid">
+    <w:name w:val="Table Grid"/>
+    <w:basedOn w:val="TableNormal"/>
+    <w:uiPriority w:val="59"/>
+    <w:rsid w:val="00802208"/>
+    <w:tblPr>
+      <w:tblInd w:w="0" w:type="dxa"/>
+      <w:tblBorders>
+        <w:top w:val="single" w:sz="4" w:space="0" w:color="auto"/>
+        <w:left w:val="single" w:sz="4" w:space="0" w:color="auto"/>
+        <w:bottom w:val="single" w:sz="4" w:space="0" w:color="auto"/>
+        <w:right w:val="single" w:sz="4" w:space="0" w:color="auto"/>
+        <w:insideH w:val="single" w:sz="4" w:space="0" w:color="auto"/>
+        <w:insideV w:val="single" w:sz="4" w:space="0" w:color="auto"/>
+      </w:tblBorders>
+      <w:tblCellMar>
+        <w:top w:w="0" w:type="dxa"/>
+        <w:left w:w="108" w:type="dxa"/>
+        <w:bottom w:w="0" w:type="dxa"/>
+        <w:right w:w="108" w:type="dxa"/>
+      </w:tblCellMar>
+    </w:tblPr>
   </w:style>
 </w:styles>
 </file>

</xml_diff>

<commit_message>
Add code so deviantArt loads inside and iframe and unloads in response to Save and Exit
</commit_message>
<xml_diff>
--- a/docs/Worked example - developing  a plugin for DeviantArt.docx
+++ b/docs/Worked example - developing  a plugin for DeviantArt.docx
@@ -9,12 +9,30 @@
       <w:r>
         <w:t xml:space="preserve">Developing a </w:t>
       </w:r>
-      <w:r>
-        <w:t xml:space="preserve">Quink </w:t>
-      </w:r>
-      <w:r>
-        <w:t>plugin for deviantArt muro</w:t>
-      </w:r>
+      <w:proofErr w:type="spellStart"/>
+      <w:r>
+        <w:t>Quink</w:t>
+      </w:r>
+      <w:proofErr w:type="spellEnd"/>
+      <w:r>
+        <w:t xml:space="preserve"> </w:t>
+      </w:r>
+      <w:r>
+        <w:t xml:space="preserve">plugin for </w:t>
+      </w:r>
+      <w:proofErr w:type="spellStart"/>
+      <w:r>
+        <w:t>deviantArt</w:t>
+      </w:r>
+      <w:proofErr w:type="spellEnd"/>
+      <w:r>
+        <w:t xml:space="preserve"> </w:t>
+      </w:r>
+      <w:proofErr w:type="spellStart"/>
+      <w:r>
+        <w:t>muro</w:t>
+      </w:r>
+      <w:proofErr w:type="spellEnd"/>
     </w:p>
     <w:p>
       <w:pPr>
@@ -31,7 +49,15 @@
         <w:pStyle w:val="Heading2"/>
       </w:pPr>
       <w:r>
-        <w:t>1) Put the code in the Quink plugins folder and launch it manually in its own html page.</w:t>
+        <w:t xml:space="preserve">1) Put the code in the </w:t>
+      </w:r>
+      <w:proofErr w:type="spellStart"/>
+      <w:r>
+        <w:t>Quink</w:t>
+      </w:r>
+      <w:proofErr w:type="spellEnd"/>
+      <w:r>
+        <w:t xml:space="preserve"> plugins folder and launch it manually in its own html page.</w:t>
       </w:r>
     </w:p>
     <w:p>
@@ -59,7 +85,25 @@
           <w:sz w:val="24"/>
           <w:szCs w:val="24"/>
         </w:rPr>
-        <w:t>Since the plugin will be used inside an iframe, a good first step is to make sure it runs at all.</w:t>
+        <w:t xml:space="preserve">Since the plugin will be used inside an </w:t>
+      </w:r>
+      <w:proofErr w:type="spellStart"/>
+      <w:r>
+        <w:rPr>
+          <w:rFonts w:ascii="Arial" w:hAnsi="Arial" w:cs="Arial"/>
+          <w:sz w:val="24"/>
+          <w:szCs w:val="24"/>
+        </w:rPr>
+        <w:t>iframe</w:t>
+      </w:r>
+      <w:proofErr w:type="spellEnd"/>
+      <w:r>
+        <w:rPr>
+          <w:rFonts w:ascii="Arial" w:hAnsi="Arial" w:cs="Arial"/>
+          <w:sz w:val="24"/>
+          <w:szCs w:val="24"/>
+        </w:rPr>
+        <w:t>, a good first step is to make sure it runs at all.</w:t>
       </w:r>
     </w:p>
     <w:p>
@@ -81,29 +125,97 @@
           <w:szCs w:val="24"/>
         </w:rPr>
       </w:pPr>
-      <w:r>
-        <w:rPr>
-          <w:rFonts w:ascii="Arial" w:hAnsi="Arial" w:cs="Arial"/>
-          <w:sz w:val="24"/>
-          <w:szCs w:val="24"/>
-        </w:rPr>
-        <w:t>deviantArt's documentation says that it's expected to be used by placing the sandbox page inside an iframe  (https://github.com/deviantART/embedded-deviantART-muro/wiki/How-It-Works), so put the deviantArt</w:t>
-      </w:r>
-      <w:r>
-        <w:rPr>
-          <w:rFonts w:ascii="Arial" w:hAnsi="Arial" w:cs="Arial"/>
-          <w:sz w:val="24"/>
-          <w:szCs w:val="24"/>
-        </w:rPr>
-        <w:t xml:space="preserve"> muro</w:t>
-      </w:r>
-      <w:r>
-        <w:rPr>
-          <w:rFonts w:ascii="Arial" w:hAnsi="Arial" w:cs="Arial"/>
-          <w:sz w:val="24"/>
-          <w:szCs w:val="24"/>
-        </w:rPr>
-        <w:t xml:space="preserve"> code files in Quink and test that the sandbox page runs in isolation.</w:t>
+      <w:proofErr w:type="spellStart"/>
+      <w:proofErr w:type="gramStart"/>
+      <w:r>
+        <w:rPr>
+          <w:rFonts w:ascii="Arial" w:hAnsi="Arial" w:cs="Arial"/>
+          <w:sz w:val="24"/>
+          <w:szCs w:val="24"/>
+        </w:rPr>
+        <w:t>deviantArt's</w:t>
+      </w:r>
+      <w:proofErr w:type="spellEnd"/>
+      <w:proofErr w:type="gramEnd"/>
+      <w:r>
+        <w:rPr>
+          <w:rFonts w:ascii="Arial" w:hAnsi="Arial" w:cs="Arial"/>
+          <w:sz w:val="24"/>
+          <w:szCs w:val="24"/>
+        </w:rPr>
+        <w:t xml:space="preserve"> documentation says that it's expected to be used by placing the sandbox page inside an </w:t>
+      </w:r>
+      <w:proofErr w:type="spellStart"/>
+      <w:r>
+        <w:rPr>
+          <w:rFonts w:ascii="Arial" w:hAnsi="Arial" w:cs="Arial"/>
+          <w:sz w:val="24"/>
+          <w:szCs w:val="24"/>
+        </w:rPr>
+        <w:t>iframe</w:t>
+      </w:r>
+      <w:proofErr w:type="spellEnd"/>
+      <w:r>
+        <w:rPr>
+          <w:rFonts w:ascii="Arial" w:hAnsi="Arial" w:cs="Arial"/>
+          <w:sz w:val="24"/>
+          <w:szCs w:val="24"/>
+        </w:rPr>
+        <w:t xml:space="preserve">  (https://github.com/deviantART/embedded-deviantART-muro/wiki/How-It-Works), so put the </w:t>
+      </w:r>
+      <w:proofErr w:type="spellStart"/>
+      <w:r>
+        <w:rPr>
+          <w:rFonts w:ascii="Arial" w:hAnsi="Arial" w:cs="Arial"/>
+          <w:sz w:val="24"/>
+          <w:szCs w:val="24"/>
+        </w:rPr>
+        <w:t>deviantArt</w:t>
+      </w:r>
+      <w:proofErr w:type="spellEnd"/>
+      <w:r>
+        <w:rPr>
+          <w:rFonts w:ascii="Arial" w:hAnsi="Arial" w:cs="Arial"/>
+          <w:sz w:val="24"/>
+          <w:szCs w:val="24"/>
+        </w:rPr>
+        <w:t xml:space="preserve"> </w:t>
+      </w:r>
+      <w:proofErr w:type="spellStart"/>
+      <w:r>
+        <w:rPr>
+          <w:rFonts w:ascii="Arial" w:hAnsi="Arial" w:cs="Arial"/>
+          <w:sz w:val="24"/>
+          <w:szCs w:val="24"/>
+        </w:rPr>
+        <w:t>muro</w:t>
+      </w:r>
+      <w:proofErr w:type="spellEnd"/>
+      <w:r>
+        <w:rPr>
+          <w:rFonts w:ascii="Arial" w:hAnsi="Arial" w:cs="Arial"/>
+          <w:sz w:val="24"/>
+          <w:szCs w:val="24"/>
+        </w:rPr>
+        <w:t xml:space="preserve"> code files in </w:t>
+      </w:r>
+      <w:proofErr w:type="spellStart"/>
+      <w:r>
+        <w:rPr>
+          <w:rFonts w:ascii="Arial" w:hAnsi="Arial" w:cs="Arial"/>
+          <w:sz w:val="24"/>
+          <w:szCs w:val="24"/>
+        </w:rPr>
+        <w:t>Quink</w:t>
+      </w:r>
+      <w:proofErr w:type="spellEnd"/>
+      <w:r>
+        <w:rPr>
+          <w:rFonts w:ascii="Arial" w:hAnsi="Arial" w:cs="Arial"/>
+          <w:sz w:val="24"/>
+          <w:szCs w:val="24"/>
+        </w:rPr>
+        <w:t xml:space="preserve"> and test that the sandbox page runs in isolation.</w:t>
       </w:r>
     </w:p>
     <w:p>
@@ -133,8 +245,6 @@
         </w:rPr>
         <w:t>Actual result</w:t>
       </w:r>
-      <w:bookmarkStart w:id="0" w:name="_GoBack"/>
-      <w:bookmarkEnd w:id="0"/>
       <w:r>
         <w:rPr>
           <w:rFonts w:ascii="Arial" w:hAnsi="Arial" w:cs="Arial"/>
@@ -143,13 +253,32 @@
         </w:rPr>
         <w:t xml:space="preserve">: created </w:t>
       </w:r>
-      <w:r>
-        <w:rPr>
-          <w:rFonts w:ascii="Courier New" w:hAnsi="Courier New" w:cs="Courier New"/>
-          <w:sz w:val="24"/>
-          <w:szCs w:val="24"/>
-        </w:rPr>
-        <w:t>quink/plugins/deviantart</w:t>
+      <w:proofErr w:type="spellStart"/>
+      <w:r>
+        <w:rPr>
+          <w:rFonts w:ascii="Courier New" w:hAnsi="Courier New" w:cs="Courier New"/>
+          <w:sz w:val="24"/>
+          <w:szCs w:val="24"/>
+        </w:rPr>
+        <w:t>quink</w:t>
+      </w:r>
+      <w:proofErr w:type="spellEnd"/>
+      <w:r>
+        <w:rPr>
+          <w:rFonts w:ascii="Courier New" w:hAnsi="Courier New" w:cs="Courier New"/>
+          <w:sz w:val="24"/>
+          <w:szCs w:val="24"/>
+        </w:rPr>
+        <w:t>/plugins/</w:t>
+      </w:r>
+      <w:proofErr w:type="spellStart"/>
+      <w:r>
+        <w:rPr>
+          <w:rFonts w:ascii="Courier New" w:hAnsi="Courier New" w:cs="Courier New"/>
+          <w:sz w:val="24"/>
+          <w:szCs w:val="24"/>
+        </w:rPr>
+        <w:t>deviantart</w:t>
       </w:r>
       <w:r>
         <w:rPr>
@@ -159,6 +288,7 @@
         </w:rPr>
         <w:t>-muro</w:t>
       </w:r>
+      <w:proofErr w:type="spellEnd"/>
       <w:r>
         <w:rPr>
           <w:rFonts w:ascii="Arial" w:hAnsi="Arial" w:cs="Arial"/>
@@ -167,13 +297,23 @@
         </w:rPr>
         <w:t xml:space="preserve"> folder containing code. </w:t>
       </w:r>
-      <w:r>
-        <w:rPr>
-          <w:rFonts w:ascii="Courier New" w:hAnsi="Courier New" w:cs="Courier New"/>
-          <w:sz w:val="24"/>
-          <w:szCs w:val="24"/>
-        </w:rPr>
-        <w:t>deviantart_muro_sandbox.html</w:t>
+      <w:proofErr w:type="gramStart"/>
+      <w:r>
+        <w:rPr>
+          <w:rFonts w:ascii="Courier New" w:hAnsi="Courier New" w:cs="Courier New"/>
+          <w:sz w:val="24"/>
+          <w:szCs w:val="24"/>
+        </w:rPr>
+        <w:t>deviantart</w:t>
+      </w:r>
+      <w:proofErr w:type="gramEnd"/>
+      <w:r>
+        <w:rPr>
+          <w:rFonts w:ascii="Courier New" w:hAnsi="Courier New" w:cs="Courier New"/>
+          <w:sz w:val="24"/>
+          <w:szCs w:val="24"/>
+        </w:rPr>
+        <w:t>_muro_sandbox.html</w:t>
       </w:r>
       <w:r>
         <w:rPr>
@@ -267,8 +407,27 @@
           <w:sz w:val="24"/>
           <w:szCs w:val="24"/>
         </w:rPr>
-        <w:t xml:space="preserve">Refer to the Appendix in Quink-Plugin-Notes. </w:t>
-      </w:r>
+        <w:t xml:space="preserve">Refer to the Appendix in </w:t>
+      </w:r>
+      <w:proofErr w:type="spellStart"/>
+      <w:r>
+        <w:rPr>
+          <w:rFonts w:ascii="Arial" w:hAnsi="Arial" w:cs="Arial"/>
+          <w:sz w:val="24"/>
+          <w:szCs w:val="24"/>
+        </w:rPr>
+        <w:t>Quink</w:t>
+      </w:r>
+      <w:proofErr w:type="spellEnd"/>
+      <w:r>
+        <w:rPr>
+          <w:rFonts w:ascii="Arial" w:hAnsi="Arial" w:cs="Arial"/>
+          <w:sz w:val="24"/>
+          <w:szCs w:val="24"/>
+        </w:rPr>
+        <w:t xml:space="preserve">-Plugin-Notes. </w:t>
+      </w:r>
+      <w:proofErr w:type="gramStart"/>
       <w:r>
         <w:rPr>
           <w:rFonts w:ascii="Courier New" w:hAnsi="Courier New" w:cs="Courier New"/>
@@ -277,6 +436,7 @@
         </w:rPr>
         <w:t>deviantart</w:t>
       </w:r>
+      <w:proofErr w:type="gramEnd"/>
       <w:r>
         <w:rPr>
           <w:rFonts w:ascii="Courier New" w:hAnsi="Courier New" w:cs="Courier New"/>
@@ -339,7 +499,25 @@
           <w:sz w:val="24"/>
           <w:szCs w:val="24"/>
         </w:rPr>
-        <w:t>so we can see it's being called and then call Context.publish for the appropriate message.</w:t>
+        <w:t xml:space="preserve">so we can see it's being called and then call </w:t>
+      </w:r>
+      <w:proofErr w:type="spellStart"/>
+      <w:r>
+        <w:rPr>
+          <w:rFonts w:ascii="Arial" w:hAnsi="Arial" w:cs="Arial"/>
+          <w:sz w:val="24"/>
+          <w:szCs w:val="24"/>
+        </w:rPr>
+        <w:t>Context.publish</w:t>
+      </w:r>
+      <w:proofErr w:type="spellEnd"/>
+      <w:r>
+        <w:rPr>
+          <w:rFonts w:ascii="Arial" w:hAnsi="Arial" w:cs="Arial"/>
+          <w:sz w:val="24"/>
+          <w:szCs w:val="24"/>
+        </w:rPr>
+        <w:t xml:space="preserve"> for the appropriate message.</w:t>
       </w:r>
     </w:p>
     <w:p>
@@ -361,13 +539,50 @@
           <w:szCs w:val="24"/>
         </w:rPr>
       </w:pPr>
-      <w:r>
-        <w:rPr>
-          <w:rFonts w:ascii="Courier New" w:hAnsi="Courier New" w:cs="Courier New"/>
-          <w:sz w:val="24"/>
-          <w:szCs w:val="24"/>
-        </w:rPr>
-        <w:t>console.log('[' + new Date().toISOString() + ']' + 'DeviantArt</w:t>
+      <w:proofErr w:type="gramStart"/>
+      <w:r>
+        <w:rPr>
+          <w:rFonts w:ascii="Courier New" w:hAnsi="Courier New" w:cs="Courier New"/>
+          <w:sz w:val="24"/>
+          <w:szCs w:val="24"/>
+        </w:rPr>
+        <w:t>console.log</w:t>
+      </w:r>
+      <w:proofErr w:type="gramEnd"/>
+      <w:r>
+        <w:rPr>
+          <w:rFonts w:ascii="Courier New" w:hAnsi="Courier New" w:cs="Courier New"/>
+          <w:sz w:val="24"/>
+          <w:szCs w:val="24"/>
+        </w:rPr>
+        <w:t>('[' + new Date().</w:t>
+      </w:r>
+      <w:proofErr w:type="spellStart"/>
+      <w:r>
+        <w:rPr>
+          <w:rFonts w:ascii="Courier New" w:hAnsi="Courier New" w:cs="Courier New"/>
+          <w:sz w:val="24"/>
+          <w:szCs w:val="24"/>
+        </w:rPr>
+        <w:t>toISOString</w:t>
+      </w:r>
+      <w:proofErr w:type="spellEnd"/>
+      <w:r>
+        <w:rPr>
+          <w:rFonts w:ascii="Courier New" w:hAnsi="Courier New" w:cs="Courier New"/>
+          <w:sz w:val="24"/>
+          <w:szCs w:val="24"/>
+        </w:rPr>
+        <w:t>() + ']' + '</w:t>
+      </w:r>
+      <w:proofErr w:type="spellStart"/>
+      <w:r>
+        <w:rPr>
+          <w:rFonts w:ascii="Courier New" w:hAnsi="Courier New" w:cs="Courier New"/>
+          <w:sz w:val="24"/>
+          <w:szCs w:val="24"/>
+        </w:rPr>
+        <w:t>DeviantArt</w:t>
       </w:r>
       <w:r>
         <w:rPr>
@@ -393,6 +608,7 @@
         </w:rPr>
         <w:t>open</w:t>
       </w:r>
+      <w:proofErr w:type="spellEnd"/>
       <w:r>
         <w:rPr>
           <w:rFonts w:ascii="Courier New" w:hAnsi="Courier New" w:cs="Courier New"/>
@@ -427,7 +643,25 @@
           <w:sz w:val="24"/>
           <w:szCs w:val="24"/>
         </w:rPr>
-        <w:t xml:space="preserve">Run Quink to check </w:t>
+        <w:t xml:space="preserve">Run </w:t>
+      </w:r>
+      <w:proofErr w:type="spellStart"/>
+      <w:r>
+        <w:rPr>
+          <w:rFonts w:ascii="Arial" w:hAnsi="Arial" w:cs="Arial"/>
+          <w:sz w:val="24"/>
+          <w:szCs w:val="24"/>
+        </w:rPr>
+        <w:t>Quink</w:t>
+      </w:r>
+      <w:proofErr w:type="spellEnd"/>
+      <w:r>
+        <w:rPr>
+          <w:rFonts w:ascii="Arial" w:hAnsi="Arial" w:cs="Arial"/>
+          <w:sz w:val="24"/>
+          <w:szCs w:val="24"/>
+        </w:rPr>
+        <w:t xml:space="preserve"> to check </w:t>
       </w:r>
       <w:r>
         <w:rPr>
@@ -495,7 +729,25 @@
           <w:sz w:val="24"/>
           <w:szCs w:val="24"/>
         </w:rPr>
-        <w:t>: Quink ran OK</w:t>
+        <w:t xml:space="preserve">: </w:t>
+      </w:r>
+      <w:proofErr w:type="spellStart"/>
+      <w:r>
+        <w:rPr>
+          <w:rFonts w:ascii="Arial" w:hAnsi="Arial" w:cs="Arial"/>
+          <w:sz w:val="24"/>
+          <w:szCs w:val="24"/>
+        </w:rPr>
+        <w:t>Quink</w:t>
+      </w:r>
+      <w:proofErr w:type="spellEnd"/>
+      <w:r>
+        <w:rPr>
+          <w:rFonts w:ascii="Arial" w:hAnsi="Arial" w:cs="Arial"/>
+          <w:sz w:val="24"/>
+          <w:szCs w:val="24"/>
+        </w:rPr>
+        <w:t xml:space="preserve"> ran OK</w:t>
       </w:r>
     </w:p>
     <w:p>
@@ -539,8 +791,13 @@
         <w:pStyle w:val="Heading2"/>
       </w:pPr>
       <w:r>
-        <w:t>3) Link the minimal plugin to Quink</w:t>
-      </w:r>
+        <w:t xml:space="preserve">3) Link the minimal plugin to </w:t>
+      </w:r>
+      <w:proofErr w:type="spellStart"/>
+      <w:r>
+        <w:t>Quink</w:t>
+      </w:r>
+      <w:proofErr w:type="spellEnd"/>
     </w:p>
     <w:p/>
     <w:p>
@@ -552,8 +809,16 @@
         <w:rPr>
           <w:rFonts w:ascii="Courier New" w:hAnsi="Courier New" w:cs="Courier New"/>
         </w:rPr>
-        <w:t>resources/plugins.json</w:t>
-      </w:r>
+        <w:t>resources/</w:t>
+      </w:r>
+      <w:proofErr w:type="spellStart"/>
+      <w:r>
+        <w:rPr>
+          <w:rFonts w:ascii="Courier New" w:hAnsi="Courier New" w:cs="Courier New"/>
+        </w:rPr>
+        <w:t>plugins.json</w:t>
+      </w:r>
+      <w:proofErr w:type="spellEnd"/>
       <w:r>
         <w:rPr>
           <w:rFonts w:ascii="Courier New" w:hAnsi="Courier New" w:cs="Courier New"/>
@@ -570,7 +835,23 @@
         <w:t>insert-key</w:t>
       </w:r>
       <w:r>
-        <w:t xml:space="preserve"> values. Choose a new key ('d') to launch this plugin and get the keycode for this key (68) – Google 'javascript char code list' to get a lookup table for these)</w:t>
+        <w:t xml:space="preserve"> values. Choose a new key ('d') to launch this plugin and get the </w:t>
+      </w:r>
+      <w:proofErr w:type="spellStart"/>
+      <w:r>
+        <w:t>keycode</w:t>
+      </w:r>
+      <w:proofErr w:type="spellEnd"/>
+      <w:r>
+        <w:t xml:space="preserve"> for this key (68) – Google '</w:t>
+      </w:r>
+      <w:proofErr w:type="spellStart"/>
+      <w:r>
+        <w:t>javascript</w:t>
+      </w:r>
+      <w:proofErr w:type="spellEnd"/>
+      <w:r>
+        <w:t xml:space="preserve"> char code list' to get a lookup table for these)</w:t>
       </w:r>
     </w:p>
     <w:p/>
@@ -578,8 +859,13 @@
       <w:r>
         <w:t xml:space="preserve">b) </w:t>
       </w:r>
-      <w:r>
-        <w:t xml:space="preserve">add a </w:t>
+      <w:proofErr w:type="gramStart"/>
+      <w:r>
+        <w:t>add</w:t>
+      </w:r>
+      <w:proofErr w:type="gramEnd"/>
+      <w:r>
+        <w:t xml:space="preserve"> a </w:t>
       </w:r>
       <w:r>
         <w:rPr>
@@ -590,12 +876,14 @@
       <w:r>
         <w:t xml:space="preserve"> object to </w:t>
       </w:r>
+      <w:proofErr w:type="spellStart"/>
       <w:r>
         <w:rPr>
           <w:rFonts w:ascii="Courier New" w:hAnsi="Courier New" w:cs="Courier New"/>
         </w:rPr>
         <w:t>plugins.json</w:t>
       </w:r>
+      <w:proofErr w:type="spellEnd"/>
       <w:r>
         <w:t>, specifying appropriate values for each key.</w:t>
       </w:r>
@@ -608,7 +896,15 @@
         </w:rPr>
       </w:pPr>
       <w:r>
-        <w:t xml:space="preserve">c) create file </w:t>
+        <w:t xml:space="preserve">c) </w:t>
+      </w:r>
+      <w:proofErr w:type="gramStart"/>
+      <w:r>
+        <w:t>create</w:t>
+      </w:r>
+      <w:proofErr w:type="gramEnd"/>
+      <w:r>
+        <w:t xml:space="preserve"> file </w:t>
       </w:r>
       <w:r>
         <w:rPr>
@@ -619,12 +915,14 @@
       <w:r>
         <w:t xml:space="preserve"> in folder  </w:t>
       </w:r>
+      <w:proofErr w:type="spellStart"/>
       <w:r>
         <w:rPr>
           <w:rFonts w:ascii="Courier New" w:hAnsi="Courier New" w:cs="Courier New"/>
         </w:rPr>
         <w:t>deviantart-muro</w:t>
       </w:r>
+      <w:proofErr w:type="spellEnd"/>
     </w:p>
     <w:p>
       <w:pPr>
@@ -647,8 +945,9 @@
           <w:sz w:val="24"/>
           <w:szCs w:val="24"/>
         </w:rPr>
-        <w:t>d) launch Quink and check that the new image logo appears in the toolbar.</w:t>
-      </w:r>
+        <w:t xml:space="preserve">d) </w:t>
+      </w:r>
+      <w:proofErr w:type="gramStart"/>
       <w:r>
         <w:rPr>
           <w:rFonts w:asciiTheme="minorHAnsi" w:eastAsiaTheme="minorEastAsia" w:hAnsiTheme="minorHAnsi" w:cstheme="minorBidi"/>
@@ -658,8 +957,9 @@
           <w:sz w:val="24"/>
           <w:szCs w:val="24"/>
         </w:rPr>
-        <w:t xml:space="preserve"> Click on the new logo and this should cause</w:t>
-      </w:r>
+        <w:t>launch</w:t>
+      </w:r>
+      <w:proofErr w:type="gramEnd"/>
       <w:r>
         <w:rPr>
           <w:rFonts w:asciiTheme="minorHAnsi" w:eastAsiaTheme="minorEastAsia" w:hAnsiTheme="minorHAnsi" w:cstheme="minorBidi"/>
@@ -669,8 +969,9 @@
           <w:sz w:val="24"/>
           <w:szCs w:val="24"/>
         </w:rPr>
-        <w:t xml:space="preserve"> the following</w:t>
-      </w:r>
+        <w:t xml:space="preserve"> </w:t>
+      </w:r>
+      <w:proofErr w:type="spellStart"/>
       <w:r>
         <w:rPr>
           <w:rFonts w:asciiTheme="minorHAnsi" w:eastAsiaTheme="minorEastAsia" w:hAnsiTheme="minorHAnsi" w:cstheme="minorBidi"/>
@@ -680,8 +981,9 @@
           <w:sz w:val="24"/>
           <w:szCs w:val="24"/>
         </w:rPr>
-        <w:t xml:space="preserve"> </w:t>
-      </w:r>
+        <w:t>Quink</w:t>
+      </w:r>
+      <w:proofErr w:type="spellEnd"/>
       <w:r>
         <w:rPr>
           <w:rFonts w:asciiTheme="minorHAnsi" w:eastAsiaTheme="minorEastAsia" w:hAnsiTheme="minorHAnsi" w:cstheme="minorBidi"/>
@@ -691,7 +993,7 @@
           <w:sz w:val="24"/>
           <w:szCs w:val="24"/>
         </w:rPr>
-        <w:t xml:space="preserve">(i) </w:t>
+        <w:t xml:space="preserve"> and check that the new image logo appears in the toolbar.</w:t>
       </w:r>
       <w:r>
         <w:rPr>
@@ -702,7 +1004,7 @@
           <w:sz w:val="24"/>
           <w:szCs w:val="24"/>
         </w:rPr>
-        <w:t>adapter script</w:t>
+        <w:t xml:space="preserve"> Click on the new logo and this should cause</w:t>
       </w:r>
       <w:r>
         <w:rPr>
@@ -713,7 +1015,7 @@
           <w:sz w:val="24"/>
           <w:szCs w:val="24"/>
         </w:rPr>
-        <w:t xml:space="preserve"> </w:t>
+        <w:t xml:space="preserve"> the following</w:t>
       </w:r>
       <w:r>
         <w:rPr>
@@ -724,7 +1026,7 @@
           <w:sz w:val="24"/>
           <w:szCs w:val="24"/>
         </w:rPr>
-        <w:t>loaded</w:t>
+        <w:t xml:space="preserve"> </w:t>
       </w:r>
       <w:r>
         <w:rPr>
@@ -735,8 +1037,9 @@
           <w:sz w:val="24"/>
           <w:szCs w:val="24"/>
         </w:rPr>
-        <w:t xml:space="preserve"> (ii) f</w:t>
-      </w:r>
+        <w:t>(</w:t>
+      </w:r>
+      <w:proofErr w:type="spellStart"/>
       <w:r>
         <w:rPr>
           <w:rFonts w:asciiTheme="minorHAnsi" w:eastAsiaTheme="minorEastAsia" w:hAnsiTheme="minorHAnsi" w:cstheme="minorBidi"/>
@@ -746,8 +1049,9 @@
           <w:sz w:val="24"/>
           <w:szCs w:val="24"/>
         </w:rPr>
-        <w:t xml:space="preserve">etchPluginArtifacts </w:t>
-      </w:r>
+        <w:t>i</w:t>
+      </w:r>
+      <w:proofErr w:type="spellEnd"/>
       <w:r>
         <w:rPr>
           <w:rFonts w:asciiTheme="minorHAnsi" w:eastAsiaTheme="minorEastAsia" w:hAnsiTheme="minorHAnsi" w:cstheme="minorBidi"/>
@@ -757,8 +1061,99 @@
           <w:sz w:val="24"/>
           <w:szCs w:val="24"/>
         </w:rPr>
+        <w:t xml:space="preserve">) </w:t>
+      </w:r>
+      <w:r>
+        <w:rPr>
+          <w:rFonts w:asciiTheme="minorHAnsi" w:eastAsiaTheme="minorEastAsia" w:hAnsiTheme="minorHAnsi" w:cstheme="minorBidi"/>
+          <w:b w:val="0"/>
+          <w:bCs w:val="0"/>
+          <w:color w:val="auto"/>
+          <w:sz w:val="24"/>
+          <w:szCs w:val="24"/>
+        </w:rPr>
+        <w:t>adapter script</w:t>
+      </w:r>
+      <w:r>
+        <w:rPr>
+          <w:rFonts w:asciiTheme="minorHAnsi" w:eastAsiaTheme="minorEastAsia" w:hAnsiTheme="minorHAnsi" w:cstheme="minorBidi"/>
+          <w:b w:val="0"/>
+          <w:bCs w:val="0"/>
+          <w:color w:val="auto"/>
+          <w:sz w:val="24"/>
+          <w:szCs w:val="24"/>
+        </w:rPr>
+        <w:t xml:space="preserve"> </w:t>
+      </w:r>
+      <w:r>
+        <w:rPr>
+          <w:rFonts w:asciiTheme="minorHAnsi" w:eastAsiaTheme="minorEastAsia" w:hAnsiTheme="minorHAnsi" w:cstheme="minorBidi"/>
+          <w:b w:val="0"/>
+          <w:bCs w:val="0"/>
+          <w:color w:val="auto"/>
+          <w:sz w:val="24"/>
+          <w:szCs w:val="24"/>
+        </w:rPr>
+        <w:t>loaded</w:t>
+      </w:r>
+      <w:r>
+        <w:rPr>
+          <w:rFonts w:asciiTheme="minorHAnsi" w:eastAsiaTheme="minorEastAsia" w:hAnsiTheme="minorHAnsi" w:cstheme="minorBidi"/>
+          <w:b w:val="0"/>
+          <w:bCs w:val="0"/>
+          <w:color w:val="auto"/>
+          <w:sz w:val="24"/>
+          <w:szCs w:val="24"/>
+        </w:rPr>
+        <w:t xml:space="preserve"> (ii) </w:t>
+      </w:r>
+      <w:proofErr w:type="spellStart"/>
+      <w:r>
+        <w:rPr>
+          <w:rFonts w:asciiTheme="minorHAnsi" w:eastAsiaTheme="minorEastAsia" w:hAnsiTheme="minorHAnsi" w:cstheme="minorBidi"/>
+          <w:b w:val="0"/>
+          <w:bCs w:val="0"/>
+          <w:color w:val="auto"/>
+          <w:sz w:val="24"/>
+          <w:szCs w:val="24"/>
+        </w:rPr>
+        <w:t>f</w:t>
+      </w:r>
+      <w:r>
+        <w:rPr>
+          <w:rFonts w:asciiTheme="minorHAnsi" w:eastAsiaTheme="minorEastAsia" w:hAnsiTheme="minorHAnsi" w:cstheme="minorBidi"/>
+          <w:b w:val="0"/>
+          <w:bCs w:val="0"/>
+          <w:color w:val="auto"/>
+          <w:sz w:val="24"/>
+          <w:szCs w:val="24"/>
+        </w:rPr>
+        <w:t>etchPluginArtifacts</w:t>
+      </w:r>
+      <w:proofErr w:type="spellEnd"/>
+      <w:r>
+        <w:rPr>
+          <w:rFonts w:asciiTheme="minorHAnsi" w:eastAsiaTheme="minorEastAsia" w:hAnsiTheme="minorHAnsi" w:cstheme="minorBidi"/>
+          <w:b w:val="0"/>
+          <w:bCs w:val="0"/>
+          <w:color w:val="auto"/>
+          <w:sz w:val="24"/>
+          <w:szCs w:val="24"/>
+        </w:rPr>
+        <w:t xml:space="preserve"> </w:t>
+      </w:r>
+      <w:r>
+        <w:rPr>
+          <w:rFonts w:asciiTheme="minorHAnsi" w:eastAsiaTheme="minorEastAsia" w:hAnsiTheme="minorHAnsi" w:cstheme="minorBidi"/>
+          <w:b w:val="0"/>
+          <w:bCs w:val="0"/>
+          <w:color w:val="auto"/>
+          <w:sz w:val="24"/>
+          <w:szCs w:val="24"/>
+        </w:rPr>
         <w:t xml:space="preserve">is called (iii) loaded event published (iv) open event triggered (v) plugin close menu button appears at top left or top right (depending on what was specified in </w:t>
       </w:r>
+      <w:proofErr w:type="spellStart"/>
       <w:r>
         <w:rPr>
           <w:rFonts w:ascii="Courier New" w:eastAsiaTheme="minorEastAsia" w:hAnsi="Courier New" w:cs="Courier New"/>
@@ -770,6 +1165,7 @@
         </w:rPr>
         <w:t>plugins.json</w:t>
       </w:r>
+      <w:proofErr w:type="spellEnd"/>
       <w:r>
         <w:rPr>
           <w:rFonts w:asciiTheme="minorHAnsi" w:eastAsiaTheme="minorEastAsia" w:hAnsiTheme="minorHAnsi" w:cstheme="minorBidi"/>
@@ -869,6 +1265,7 @@
                 <w:szCs w:val="20"/>
               </w:rPr>
             </w:pPr>
+            <w:proofErr w:type="gramStart"/>
             <w:r>
               <w:rPr>
                 <w:rFonts w:ascii="Courier" w:eastAsia="Times New Roman" w:hAnsi="Courier" w:cs="Times New Roman"/>
@@ -876,7 +1273,77 @@
                 <w:sz w:val="20"/>
                 <w:szCs w:val="20"/>
               </w:rPr>
-              <w:t xml:space="preserve">loaded script for: ./quink/pluginadapters/deviantart-muro/deviantart-muro-adapter.js </w:t>
+              <w:t>loaded</w:t>
+            </w:r>
+            <w:proofErr w:type="gramEnd"/>
+            <w:r>
+              <w:rPr>
+                <w:rFonts w:ascii="Courier" w:eastAsia="Times New Roman" w:hAnsi="Courier" w:cs="Times New Roman"/>
+                <w:color w:val="303942"/>
+                <w:sz w:val="20"/>
+                <w:szCs w:val="20"/>
+              </w:rPr>
+              <w:t xml:space="preserve"> script for: ./</w:t>
+            </w:r>
+            <w:proofErr w:type="spellStart"/>
+            <w:r>
+              <w:rPr>
+                <w:rFonts w:ascii="Courier" w:eastAsia="Times New Roman" w:hAnsi="Courier" w:cs="Times New Roman"/>
+                <w:color w:val="303942"/>
+                <w:sz w:val="20"/>
+                <w:szCs w:val="20"/>
+              </w:rPr>
+              <w:t>quink</w:t>
+            </w:r>
+            <w:proofErr w:type="spellEnd"/>
+            <w:r>
+              <w:rPr>
+                <w:rFonts w:ascii="Courier" w:eastAsia="Times New Roman" w:hAnsi="Courier" w:cs="Times New Roman"/>
+                <w:color w:val="303942"/>
+                <w:sz w:val="20"/>
+                <w:szCs w:val="20"/>
+              </w:rPr>
+              <w:t>/</w:t>
+            </w:r>
+            <w:proofErr w:type="spellStart"/>
+            <w:r>
+              <w:rPr>
+                <w:rFonts w:ascii="Courier" w:eastAsia="Times New Roman" w:hAnsi="Courier" w:cs="Times New Roman"/>
+                <w:color w:val="303942"/>
+                <w:sz w:val="20"/>
+                <w:szCs w:val="20"/>
+              </w:rPr>
+              <w:t>pluginadapters</w:t>
+            </w:r>
+            <w:proofErr w:type="spellEnd"/>
+            <w:r>
+              <w:rPr>
+                <w:rFonts w:ascii="Courier" w:eastAsia="Times New Roman" w:hAnsi="Courier" w:cs="Times New Roman"/>
+                <w:color w:val="303942"/>
+                <w:sz w:val="20"/>
+                <w:szCs w:val="20"/>
+              </w:rPr>
+              <w:t>/</w:t>
+            </w:r>
+            <w:proofErr w:type="spellStart"/>
+            <w:r>
+              <w:rPr>
+                <w:rFonts w:ascii="Courier" w:eastAsia="Times New Roman" w:hAnsi="Courier" w:cs="Times New Roman"/>
+                <w:color w:val="303942"/>
+                <w:sz w:val="20"/>
+                <w:szCs w:val="20"/>
+              </w:rPr>
+              <w:t>deviantart-muro</w:t>
+            </w:r>
+            <w:proofErr w:type="spellEnd"/>
+            <w:r>
+              <w:rPr>
+                <w:rFonts w:ascii="Courier" w:eastAsia="Times New Roman" w:hAnsi="Courier" w:cs="Times New Roman"/>
+                <w:color w:val="303942"/>
+                <w:sz w:val="20"/>
+                <w:szCs w:val="20"/>
+              </w:rPr>
+              <w:t xml:space="preserve">/deviantart-muro-adapter.js </w:t>
             </w:r>
           </w:p>
           <w:p>
@@ -900,6 +1367,8 @@
                 <w:szCs w:val="20"/>
               </w:rPr>
             </w:pPr>
+            <w:proofErr w:type="spellStart"/>
+            <w:proofErr w:type="gramStart"/>
             <w:r>
               <w:rPr>
                 <w:rFonts w:ascii="Courier" w:eastAsia="Times New Roman" w:hAnsi="Courier" w:cs="Times New Roman"/>
@@ -907,7 +1376,27 @@
                 <w:sz w:val="20"/>
                 <w:szCs w:val="20"/>
               </w:rPr>
-              <w:t>DeviantArtPlugin.open(data)</w:t>
+              <w:t>DeviantArtPlugin.open</w:t>
+            </w:r>
+            <w:proofErr w:type="spellEnd"/>
+            <w:r>
+              <w:rPr>
+                <w:rFonts w:ascii="Courier" w:eastAsia="Times New Roman" w:hAnsi="Courier" w:cs="Times New Roman"/>
+                <w:color w:val="303942"/>
+                <w:sz w:val="20"/>
+                <w:szCs w:val="20"/>
+              </w:rPr>
+              <w:t>(</w:t>
+            </w:r>
+            <w:proofErr w:type="gramEnd"/>
+            <w:r>
+              <w:rPr>
+                <w:rFonts w:ascii="Courier" w:eastAsia="Times New Roman" w:hAnsi="Courier" w:cs="Times New Roman"/>
+                <w:color w:val="303942"/>
+                <w:sz w:val="20"/>
+                <w:szCs w:val="20"/>
+              </w:rPr>
+              <w:t>data)</w:t>
             </w:r>
             <w:r>
               <w:rPr>
@@ -990,6 +1479,8 @@
                 <w:szCs w:val="20"/>
               </w:rPr>
             </w:pPr>
+            <w:proofErr w:type="spellStart"/>
+            <w:proofErr w:type="gramStart"/>
             <w:r>
               <w:rPr>
                 <w:rFonts w:ascii="Courier" w:eastAsia="Times New Roman" w:hAnsi="Courier" w:cs="Times New Roman"/>
@@ -998,7 +1489,29 @@
                 <w:szCs w:val="20"/>
                 <w:shd w:val="clear" w:color="auto" w:fill="FFFFFF"/>
               </w:rPr>
-              <w:t>DeviantArtPlugin.save() called</w:t>
+              <w:t>DeviantArtPlugin.save</w:t>
+            </w:r>
+            <w:proofErr w:type="spellEnd"/>
+            <w:r>
+              <w:rPr>
+                <w:rFonts w:ascii="Courier" w:eastAsia="Times New Roman" w:hAnsi="Courier" w:cs="Times New Roman"/>
+                <w:color w:val="303942"/>
+                <w:sz w:val="20"/>
+                <w:szCs w:val="20"/>
+                <w:shd w:val="clear" w:color="auto" w:fill="FFFFFF"/>
+              </w:rPr>
+              <w:t>(</w:t>
+            </w:r>
+            <w:proofErr w:type="gramEnd"/>
+            <w:r>
+              <w:rPr>
+                <w:rFonts w:ascii="Courier" w:eastAsia="Times New Roman" w:hAnsi="Courier" w:cs="Times New Roman"/>
+                <w:color w:val="303942"/>
+                <w:sz w:val="20"/>
+                <w:szCs w:val="20"/>
+                <w:shd w:val="clear" w:color="auto" w:fill="FFFFFF"/>
+              </w:rPr>
+              <w:t>) called</w:t>
             </w:r>
           </w:p>
           <w:p>
@@ -1021,7 +1534,15 @@
           </w:tcPr>
           <w:p>
             <w:r>
-              <w:t>(reopen plugin and) Click on menu button, exit</w:t>
+              <w:t>(</w:t>
+            </w:r>
+            <w:proofErr w:type="gramStart"/>
+            <w:r>
+              <w:t>reopen</w:t>
+            </w:r>
+            <w:proofErr w:type="gramEnd"/>
+            <w:r>
+              <w:t xml:space="preserve"> plugin and) Click on menu button, exit</w:t>
             </w:r>
           </w:p>
         </w:tc>
@@ -1037,6 +1558,8 @@
                 <w:szCs w:val="20"/>
               </w:rPr>
             </w:pPr>
+            <w:proofErr w:type="spellStart"/>
+            <w:proofErr w:type="gramStart"/>
             <w:r>
               <w:rPr>
                 <w:rFonts w:ascii="Courier" w:eastAsia="Times New Roman" w:hAnsi="Courier" w:cs="Times New Roman"/>
@@ -1047,6 +1570,7 @@
               </w:rPr>
               <w:t>DeviantArtPlugin.exit</w:t>
             </w:r>
+            <w:proofErr w:type="spellEnd"/>
             <w:r>
               <w:rPr>
                 <w:rFonts w:ascii="Courier" w:eastAsia="Times New Roman" w:hAnsi="Courier" w:cs="Times New Roman"/>
@@ -1055,7 +1579,18 @@
                 <w:szCs w:val="20"/>
                 <w:shd w:val="clear" w:color="auto" w:fill="FFFFFF"/>
               </w:rPr>
-              <w:t>() called</w:t>
+              <w:t>(</w:t>
+            </w:r>
+            <w:proofErr w:type="gramEnd"/>
+            <w:r>
+              <w:rPr>
+                <w:rFonts w:ascii="Courier" w:eastAsia="Times New Roman" w:hAnsi="Courier" w:cs="Times New Roman"/>
+                <w:color w:val="303942"/>
+                <w:sz w:val="20"/>
+                <w:szCs w:val="20"/>
+                <w:shd w:val="clear" w:color="auto" w:fill="FFFFFF"/>
+              </w:rPr>
+              <w:t>) called</w:t>
             </w:r>
           </w:p>
           <w:p>
@@ -1086,16 +1621,658 @@
     </w:p>
     <w:p>
       <w:pPr>
+        <w:pStyle w:val="Heading2"/>
+      </w:pPr>
+      <w:r>
+        <w:t xml:space="preserve">4) Run the </w:t>
+      </w:r>
+      <w:proofErr w:type="spellStart"/>
+      <w:r>
+        <w:t>deviantart</w:t>
+      </w:r>
+      <w:proofErr w:type="spellEnd"/>
+      <w:r>
+        <w:t xml:space="preserve"> app inside the </w:t>
+      </w:r>
+      <w:proofErr w:type="spellStart"/>
+      <w:r>
+        <w:t>iframe</w:t>
+      </w:r>
+      <w:proofErr w:type="spellEnd"/>
+      <w:r>
+        <w:t xml:space="preserve"> at launch</w:t>
+      </w:r>
+    </w:p>
+    <w:p/>
+    <w:p>
+      <w:r>
+        <w:t xml:space="preserve">a) </w:t>
+      </w:r>
+      <w:proofErr w:type="gramStart"/>
+      <w:r>
+        <w:t>in</w:t>
+      </w:r>
+      <w:proofErr w:type="gramEnd"/>
+      <w:r>
+        <w:t xml:space="preserve"> </w:t>
+      </w:r>
+      <w:proofErr w:type="spellStart"/>
+      <w:r>
+        <w:rPr>
+          <w:rFonts w:ascii="Courier New" w:hAnsi="Courier New" w:cs="Courier New"/>
+        </w:rPr>
+        <w:t>pluginadapters</w:t>
+      </w:r>
+      <w:proofErr w:type="spellEnd"/>
+      <w:r>
+        <w:rPr>
+          <w:rFonts w:ascii="Courier New" w:hAnsi="Courier New" w:cs="Courier New"/>
+        </w:rPr>
+        <w:t>/</w:t>
+      </w:r>
+      <w:proofErr w:type="spellStart"/>
+      <w:r>
+        <w:rPr>
+          <w:rFonts w:ascii="Courier New" w:hAnsi="Courier New" w:cs="Courier New"/>
+        </w:rPr>
+        <w:t>deviantart-muro</w:t>
+      </w:r>
+      <w:proofErr w:type="spellEnd"/>
+      <w:r>
+        <w:t xml:space="preserve">, create the </w:t>
+      </w:r>
+      <w:proofErr w:type="spellStart"/>
+      <w:r>
+        <w:t>css</w:t>
+      </w:r>
+      <w:proofErr w:type="spellEnd"/>
+      <w:r>
+        <w:t xml:space="preserve"> that contains the necessary </w:t>
+      </w:r>
+      <w:r>
+        <w:t xml:space="preserve">class to display the </w:t>
+      </w:r>
+      <w:proofErr w:type="spellStart"/>
+      <w:r>
+        <w:t>iframe</w:t>
+      </w:r>
+      <w:proofErr w:type="spellEnd"/>
+      <w:r>
+        <w:t xml:space="preserve">. Key features </w:t>
+      </w:r>
+      <w:r>
+        <w:t xml:space="preserve">of this </w:t>
+      </w:r>
+      <w:r>
+        <w:t>CSS</w:t>
+      </w:r>
+      <w:r>
+        <w:t xml:space="preserve"> </w:t>
+      </w:r>
+      <w:r>
+        <w:t>are</w:t>
+      </w:r>
+    </w:p>
+    <w:p>
+      <w:proofErr w:type="gramStart"/>
+      <w:r>
+        <w:t>fixed</w:t>
+      </w:r>
+      <w:proofErr w:type="gramEnd"/>
+      <w:r>
+        <w:t xml:space="preserve"> position</w:t>
+      </w:r>
+    </w:p>
+    <w:p>
+      <w:proofErr w:type="gramStart"/>
+      <w:r>
+        <w:t>height</w:t>
+      </w:r>
+      <w:proofErr w:type="gramEnd"/>
+      <w:r>
+        <w:t xml:space="preserve"> and width 100%</w:t>
+      </w:r>
+    </w:p>
+    <w:p>
+      <w:proofErr w:type="gramStart"/>
+      <w:r>
+        <w:t>z</w:t>
+      </w:r>
+      <w:proofErr w:type="gramEnd"/>
+      <w:r>
+        <w:t xml:space="preserve">-index large enough to bring it to the front. </w:t>
+      </w:r>
+    </w:p>
+    <w:p/>
+    <w:p>
+      <w:r>
+        <w:t>b</w:t>
+      </w:r>
+      <w:r>
+        <w:t xml:space="preserve">) </w:t>
+      </w:r>
+      <w:proofErr w:type="gramStart"/>
+      <w:r>
+        <w:t>in</w:t>
+      </w:r>
+      <w:proofErr w:type="gramEnd"/>
+      <w:r>
+        <w:t xml:space="preserve"> </w:t>
+      </w:r>
+      <w:proofErr w:type="spellStart"/>
+      <w:r>
+        <w:rPr>
+          <w:rFonts w:ascii="Courier New" w:hAnsi="Courier New" w:cs="Courier New"/>
+        </w:rPr>
+        <w:t>pluginadapters</w:t>
+      </w:r>
+      <w:proofErr w:type="spellEnd"/>
+      <w:r>
+        <w:rPr>
+          <w:rFonts w:ascii="Courier New" w:hAnsi="Courier New" w:cs="Courier New"/>
+        </w:rPr>
+        <w:t>/</w:t>
+      </w:r>
+      <w:proofErr w:type="spellStart"/>
+      <w:r>
+        <w:rPr>
+          <w:rFonts w:ascii="Courier New" w:hAnsi="Courier New" w:cs="Courier New"/>
+        </w:rPr>
+        <w:t>deviantart-muro</w:t>
+      </w:r>
+      <w:proofErr w:type="spellEnd"/>
+      <w:r>
+        <w:t>, create the html</w:t>
+      </w:r>
+      <w:r>
+        <w:t xml:space="preserve">, </w:t>
+      </w:r>
+      <w:r>
+        <w:rPr>
+          <w:rFonts w:ascii="Courier New" w:hAnsi="Courier New" w:cs="Courier New"/>
+        </w:rPr>
+        <w:t>deviant-art-muro-embed.html</w:t>
+      </w:r>
+      <w:r>
+        <w:t xml:space="preserve">, </w:t>
+      </w:r>
+      <w:r>
+        <w:t xml:space="preserve"> that contains the necessary </w:t>
+      </w:r>
+      <w:proofErr w:type="spellStart"/>
+      <w:r>
+        <w:rPr>
+          <w:rFonts w:ascii="Courier New" w:hAnsi="Courier New" w:cs="Courier New"/>
+        </w:rPr>
+        <w:t>iframe</w:t>
+      </w:r>
+      <w:proofErr w:type="spellEnd"/>
+      <w:r>
+        <w:t xml:space="preserve"> to contain </w:t>
+      </w:r>
+      <w:proofErr w:type="spellStart"/>
+      <w:r>
+        <w:t>deviantArt</w:t>
+      </w:r>
+      <w:proofErr w:type="spellEnd"/>
+      <w:r>
+        <w:t xml:space="preserve"> </w:t>
+      </w:r>
+      <w:proofErr w:type="spellStart"/>
+      <w:r>
+        <w:t>muro</w:t>
+      </w:r>
+      <w:proofErr w:type="spellEnd"/>
+      <w:r>
+        <w:t>.</w:t>
+      </w:r>
+      <w:r>
+        <w:t xml:space="preserve"> This will contain the </w:t>
+      </w:r>
+    </w:p>
+    <w:p>
+      <w:proofErr w:type="spellStart"/>
+      <w:proofErr w:type="gramStart"/>
+      <w:r>
+        <w:t>s</w:t>
+      </w:r>
+      <w:r>
+        <w:t>rc</w:t>
+      </w:r>
+      <w:proofErr w:type="spellEnd"/>
+      <w:proofErr w:type="gramEnd"/>
+      <w:r>
+        <w:t xml:space="preserve"> of the sandbox html, </w:t>
+      </w:r>
+      <w:proofErr w:type="spellStart"/>
+      <w:r>
+        <w:rPr>
+          <w:rFonts w:ascii="Courier New" w:hAnsi="Courier New" w:cs="Courier New"/>
+        </w:rPr>
+        <w:t>quink</w:t>
+      </w:r>
+      <w:proofErr w:type="spellEnd"/>
+      <w:r>
+        <w:rPr>
+          <w:rFonts w:ascii="Courier New" w:hAnsi="Courier New" w:cs="Courier New"/>
+        </w:rPr>
+        <w:t>/plugins/</w:t>
+      </w:r>
+      <w:proofErr w:type="spellStart"/>
+      <w:r>
+        <w:rPr>
+          <w:rFonts w:ascii="Courier New" w:hAnsi="Courier New" w:cs="Courier New"/>
+        </w:rPr>
+        <w:t>deviantart-muro</w:t>
+      </w:r>
+      <w:proofErr w:type="spellEnd"/>
+      <w:r>
+        <w:rPr>
+          <w:rFonts w:ascii="Courier New" w:hAnsi="Courier New" w:cs="Courier New"/>
+        </w:rPr>
+        <w:t>/deviantart_muro_sandbox.html</w:t>
+      </w:r>
+      <w:r>
+        <w:t xml:space="preserve">. </w:t>
+      </w:r>
+    </w:p>
+    <w:p>
+      <w:proofErr w:type="spellStart"/>
+      <w:proofErr w:type="gramStart"/>
+      <w:r>
+        <w:t>css</w:t>
+      </w:r>
+      <w:proofErr w:type="spellEnd"/>
+      <w:proofErr w:type="gramEnd"/>
+      <w:r>
+        <w:t xml:space="preserve"> class for the </w:t>
+      </w:r>
+      <w:proofErr w:type="spellStart"/>
+      <w:r>
+        <w:t>iframe</w:t>
+      </w:r>
+      <w:proofErr w:type="spellEnd"/>
+    </w:p>
+    <w:p>
+      <w:proofErr w:type="gramStart"/>
+      <w:r>
+        <w:t>class</w:t>
+      </w:r>
+      <w:proofErr w:type="gramEnd"/>
+      <w:r>
+        <w:t xml:space="preserve"> </w:t>
+      </w:r>
+      <w:proofErr w:type="spellStart"/>
+      <w:r>
+        <w:rPr>
+          <w:rFonts w:ascii="Courier New" w:hAnsi="Courier New" w:cs="Courier New"/>
+        </w:rPr>
+        <w:t>qk_invisible</w:t>
+      </w:r>
+      <w:proofErr w:type="spellEnd"/>
+      <w:r>
+        <w:t>, initially</w:t>
+      </w:r>
+    </w:p>
+    <w:p/>
+    <w:p>
+      <w:r>
+        <w:t xml:space="preserve">b) </w:t>
+      </w:r>
+      <w:proofErr w:type="gramStart"/>
+      <w:r>
+        <w:t>in</w:t>
+      </w:r>
+      <w:proofErr w:type="gramEnd"/>
+      <w:r>
+        <w:t xml:space="preserve"> </w:t>
+      </w:r>
+      <w:proofErr w:type="spellStart"/>
+      <w:r>
+        <w:rPr>
+          <w:rFonts w:ascii="Courier New" w:hAnsi="Courier New" w:cs="Courier New"/>
+        </w:rPr>
+        <w:t>fetchPluginArtifacts</w:t>
+      </w:r>
+      <w:proofErr w:type="spellEnd"/>
+      <w:r>
+        <w:rPr>
+          <w:rFonts w:ascii="Courier New" w:hAnsi="Courier New" w:cs="Courier New"/>
+        </w:rPr>
+        <w:t>()</w:t>
+      </w:r>
+      <w:r>
+        <w:t xml:space="preserve"> add the code to load the </w:t>
+      </w:r>
+      <w:proofErr w:type="spellStart"/>
+      <w:r>
+        <w:t>css</w:t>
+      </w:r>
+      <w:proofErr w:type="spellEnd"/>
+      <w:r>
+        <w:t xml:space="preserve"> and html </w:t>
+      </w:r>
+      <w:r>
+        <w:t>from a) and b)</w:t>
+      </w:r>
+      <w:r>
+        <w:t xml:space="preserve"> then</w:t>
+      </w:r>
+    </w:p>
+    <w:p>
+      <w:proofErr w:type="gramStart"/>
+      <w:r>
+        <w:t>create</w:t>
+      </w:r>
+      <w:proofErr w:type="gramEnd"/>
+      <w:r>
+        <w:t xml:space="preserve"> a </w:t>
+      </w:r>
+      <w:proofErr w:type="spellStart"/>
+      <w:r>
+        <w:t>jQuery</w:t>
+      </w:r>
+      <w:proofErr w:type="spellEnd"/>
+      <w:r>
+        <w:t xml:space="preserve"> object </w:t>
+      </w:r>
+      <w:r>
+        <w:rPr>
+          <w:rFonts w:ascii="Courier New" w:hAnsi="Courier New" w:cs="Courier New"/>
+        </w:rPr>
+        <w:t>$</w:t>
+      </w:r>
+      <w:proofErr w:type="spellStart"/>
+      <w:r>
+        <w:rPr>
+          <w:rFonts w:ascii="Courier New" w:hAnsi="Courier New" w:cs="Courier New"/>
+        </w:rPr>
+        <w:t>iframe</w:t>
+      </w:r>
+      <w:proofErr w:type="spellEnd"/>
+      <w:r>
+        <w:rPr>
+          <w:rFonts w:ascii="Courier New" w:hAnsi="Courier New" w:cs="Courier New"/>
+        </w:rPr>
+        <w:t xml:space="preserve"> </w:t>
+      </w:r>
+      <w:r>
+        <w:t xml:space="preserve">containing the loaded </w:t>
+      </w:r>
+      <w:proofErr w:type="spellStart"/>
+      <w:r>
+        <w:t>iframe</w:t>
+      </w:r>
+      <w:proofErr w:type="spellEnd"/>
+      <w:r>
+        <w:t xml:space="preserve"> html</w:t>
+      </w:r>
+    </w:p>
+    <w:p>
+      <w:proofErr w:type="gramStart"/>
+      <w:r>
+        <w:t>publish</w:t>
+      </w:r>
+      <w:proofErr w:type="gramEnd"/>
+      <w:r>
+        <w:t xml:space="preserve"> the loaded event once those two tasks have completed.</w:t>
+      </w:r>
+    </w:p>
+    <w:p>
+      <w:r>
+        <w:t xml:space="preserve"> </w:t>
+      </w:r>
+    </w:p>
+    <w:p>
+      <w:r>
+        <w:t xml:space="preserve">c) </w:t>
+      </w:r>
+      <w:proofErr w:type="gramStart"/>
+      <w:r>
+        <w:t>in</w:t>
+      </w:r>
+      <w:proofErr w:type="gramEnd"/>
+      <w:r>
+        <w:t xml:space="preserve"> </w:t>
+      </w:r>
+      <w:r>
+        <w:rPr>
+          <w:rFonts w:ascii="Courier New" w:hAnsi="Courier New" w:cs="Courier New"/>
+        </w:rPr>
+        <w:t>open(data),</w:t>
+      </w:r>
+      <w:r>
+        <w:t xml:space="preserve">  </w:t>
+      </w:r>
+    </w:p>
+    <w:p>
+      <w:proofErr w:type="gramStart"/>
+      <w:r>
+        <w:t>append</w:t>
+      </w:r>
+      <w:proofErr w:type="gramEnd"/>
+      <w:r>
+        <w:t xml:space="preserve"> the </w:t>
+      </w:r>
+      <w:proofErr w:type="spellStart"/>
+      <w:r>
+        <w:t>iframe</w:t>
+      </w:r>
+      <w:proofErr w:type="spellEnd"/>
+      <w:r>
+        <w:t xml:space="preserve"> contents to the body tag</w:t>
+      </w:r>
+    </w:p>
+    <w:p>
+      <w:proofErr w:type="gramStart"/>
+      <w:r>
+        <w:t>remove</w:t>
+      </w:r>
+      <w:proofErr w:type="gramEnd"/>
+      <w:r>
+        <w:t xml:space="preserve"> class </w:t>
+      </w:r>
+      <w:proofErr w:type="spellStart"/>
+      <w:r>
+        <w:rPr>
+          <w:rFonts w:ascii="Courier New" w:hAnsi="Courier New" w:cs="Courier New"/>
+        </w:rPr>
+        <w:t>qk_invisible</w:t>
+      </w:r>
+      <w:proofErr w:type="spellEnd"/>
+      <w:r>
+        <w:t xml:space="preserve"> from </w:t>
+      </w:r>
+      <w:r>
+        <w:rPr>
+          <w:rFonts w:ascii="Courier New" w:hAnsi="Courier New" w:cs="Courier New"/>
+        </w:rPr>
+        <w:t>$</w:t>
+      </w:r>
+      <w:proofErr w:type="spellStart"/>
+      <w:r>
+        <w:rPr>
+          <w:rFonts w:ascii="Courier New" w:hAnsi="Courier New" w:cs="Courier New"/>
+        </w:rPr>
+        <w:t>iframe</w:t>
+      </w:r>
+      <w:proofErr w:type="spellEnd"/>
+      <w:r>
+        <w:t xml:space="preserve">  </w:t>
+      </w:r>
+    </w:p>
+    <w:p/>
+    <w:p>
+      <w:r>
+        <w:t xml:space="preserve">d) </w:t>
+      </w:r>
+      <w:proofErr w:type="gramStart"/>
+      <w:r>
+        <w:t>in</w:t>
+      </w:r>
+      <w:proofErr w:type="gramEnd"/>
+      <w:r>
+        <w:t xml:space="preserve"> </w:t>
+      </w:r>
+      <w:r>
+        <w:rPr>
+          <w:rFonts w:ascii="Courier New" w:hAnsi="Courier New" w:cs="Courier New"/>
+        </w:rPr>
+        <w:t>save()</w:t>
+      </w:r>
+      <w:r>
+        <w:t xml:space="preserve"> and </w:t>
+      </w:r>
+      <w:r>
+        <w:rPr>
+          <w:rFonts w:ascii="Courier New" w:hAnsi="Courier New" w:cs="Courier New"/>
+        </w:rPr>
+        <w:t>exit(),</w:t>
+      </w:r>
+      <w:r>
+        <w:t xml:space="preserve">  </w:t>
+      </w:r>
+    </w:p>
+    <w:p>
+      <w:proofErr w:type="gramStart"/>
+      <w:r>
+        <w:t>add</w:t>
+      </w:r>
+      <w:proofErr w:type="gramEnd"/>
+      <w:r>
+        <w:t xml:space="preserve"> class </w:t>
+      </w:r>
+      <w:proofErr w:type="spellStart"/>
+      <w:r>
+        <w:rPr>
+          <w:rFonts w:ascii="Courier New" w:hAnsi="Courier New" w:cs="Courier New"/>
+        </w:rPr>
+        <w:t>qk_invisible</w:t>
+      </w:r>
+      <w:proofErr w:type="spellEnd"/>
+      <w:r>
+        <w:t xml:space="preserve"> to </w:t>
+      </w:r>
+      <w:r>
+        <w:rPr>
+          <w:rFonts w:ascii="Courier New" w:hAnsi="Courier New" w:cs="Courier New"/>
+        </w:rPr>
+        <w:t>$</w:t>
+      </w:r>
+      <w:proofErr w:type="spellStart"/>
+      <w:r>
+        <w:rPr>
+          <w:rFonts w:ascii="Courier New" w:hAnsi="Courier New" w:cs="Courier New"/>
+        </w:rPr>
+        <w:t>iframe</w:t>
+      </w:r>
+      <w:proofErr w:type="spellEnd"/>
+    </w:p>
+    <w:p>
+      <w:proofErr w:type="gramStart"/>
+      <w:r>
+        <w:t>call</w:t>
+      </w:r>
+      <w:proofErr w:type="gramEnd"/>
+      <w:r>
+        <w:t xml:space="preserve"> </w:t>
+      </w:r>
+      <w:r>
+        <w:rPr>
+          <w:rFonts w:ascii="Courier New" w:hAnsi="Courier New" w:cs="Courier New"/>
+        </w:rPr>
+        <w:t>$</w:t>
+      </w:r>
+      <w:proofErr w:type="spellStart"/>
+      <w:r>
+        <w:rPr>
+          <w:rFonts w:ascii="Courier New" w:hAnsi="Courier New" w:cs="Courier New"/>
+        </w:rPr>
+        <w:t>iframe.</w:t>
+      </w:r>
+      <w:r>
+        <w:rPr>
+          <w:rFonts w:ascii="Courier New" w:hAnsi="Courier New" w:cs="Courier New"/>
+        </w:rPr>
+        <w:t>detach</w:t>
+      </w:r>
+      <w:proofErr w:type="spellEnd"/>
+      <w:r>
+        <w:rPr>
+          <w:rFonts w:ascii="Courier New" w:hAnsi="Courier New" w:cs="Courier New"/>
+        </w:rPr>
+        <w:t xml:space="preserve">() </w:t>
+      </w:r>
+      <w:r>
+        <w:t>to remove</w:t>
+      </w:r>
+      <w:r>
+        <w:t xml:space="preserve"> it </w:t>
+      </w:r>
+    </w:p>
+    <w:p/>
+    <w:p>
+      <w:r>
+        <w:t xml:space="preserve">With the browser debug window </w:t>
+      </w:r>
+      <w:proofErr w:type="gramStart"/>
+      <w:r>
+        <w:t>open,</w:t>
+      </w:r>
+      <w:proofErr w:type="gramEnd"/>
+      <w:r>
+        <w:t xml:space="preserve"> check that clicking on the </w:t>
+      </w:r>
+      <w:proofErr w:type="spellStart"/>
+      <w:r>
+        <w:t>deviantArt</w:t>
+      </w:r>
+      <w:proofErr w:type="spellEnd"/>
+      <w:r>
+        <w:t xml:space="preserve"> button on the toolbar adds the </w:t>
+      </w:r>
+      <w:proofErr w:type="spellStart"/>
+      <w:r>
+        <w:t>iframe</w:t>
+      </w:r>
+      <w:proofErr w:type="spellEnd"/>
+      <w:r>
+        <w:t xml:space="preserve"> HTML (and displays the plugin) and that clicking Save or Exit remove the </w:t>
+      </w:r>
+      <w:proofErr w:type="spellStart"/>
+      <w:r>
+        <w:t>iframe</w:t>
+      </w:r>
+      <w:proofErr w:type="spellEnd"/>
+      <w:r>
+        <w:t xml:space="preserve"> HTML.</w:t>
+      </w:r>
+    </w:p>
+    <w:p/>
+    <w:p>
+      <w:r>
+        <w:t xml:space="preserve">Actual </w:t>
+      </w:r>
+      <w:proofErr w:type="gramStart"/>
+      <w:r>
+        <w:t>result :</w:t>
+      </w:r>
+      <w:proofErr w:type="gramEnd"/>
+      <w:r>
+        <w:t xml:space="preserve"> this was the outcome.</w:t>
+      </w:r>
+    </w:p>
+    <w:p>
+      <w:pPr>
         <w:pStyle w:val="Heading1"/>
       </w:pPr>
-    </w:p>
-    <w:p>
-      <w:pPr>
-        <w:pStyle w:val="Heading1"/>
-      </w:pPr>
+      <w:bookmarkStart w:id="0" w:name="_GoBack"/>
+      <w:bookmarkEnd w:id="0"/>
+      <w:proofErr w:type="spellStart"/>
       <w:r>
         <w:t>ToDo</w:t>
       </w:r>
+      <w:proofErr w:type="spellEnd"/>
     </w:p>
     <w:p>
       <w:pPr>
@@ -1122,7 +2299,43 @@
           <w:sz w:val="24"/>
           <w:szCs w:val="24"/>
         </w:rPr>
-        <w:t>1) Can set default background using options.background = 'http://somewhere.on.my.domain/fancy_background.png';</w:t>
+        <w:t xml:space="preserve">1) Can set default background using </w:t>
+      </w:r>
+      <w:proofErr w:type="spellStart"/>
+      <w:r>
+        <w:rPr>
+          <w:rFonts w:ascii="Arial" w:hAnsi="Arial" w:cs="Arial"/>
+          <w:sz w:val="24"/>
+          <w:szCs w:val="24"/>
+        </w:rPr>
+        <w:t>options.background</w:t>
+      </w:r>
+      <w:proofErr w:type="spellEnd"/>
+      <w:r>
+        <w:rPr>
+          <w:rFonts w:ascii="Arial" w:hAnsi="Arial" w:cs="Arial"/>
+          <w:sz w:val="24"/>
+          <w:szCs w:val="24"/>
+        </w:rPr>
+        <w:t xml:space="preserve"> = 'http://</w:t>
+      </w:r>
+      <w:proofErr w:type="spellStart"/>
+      <w:r>
+        <w:rPr>
+          <w:rFonts w:ascii="Arial" w:hAnsi="Arial" w:cs="Arial"/>
+          <w:sz w:val="24"/>
+          <w:szCs w:val="24"/>
+        </w:rPr>
+        <w:t>somewhere.on.my.domain</w:t>
+      </w:r>
+      <w:proofErr w:type="spellEnd"/>
+      <w:r>
+        <w:rPr>
+          <w:rFonts w:ascii="Arial" w:hAnsi="Arial" w:cs="Arial"/>
+          <w:sz w:val="24"/>
+          <w:szCs w:val="24"/>
+        </w:rPr>
+        <w:t>/fancy_background.png';</w:t>
       </w:r>
     </w:p>
     <w:p>
@@ -1150,8 +2363,18 @@
           <w:sz w:val="24"/>
           <w:szCs w:val="24"/>
         </w:rPr>
-        <w:t>Could incorporate into PluginAdapter</w:t>
-      </w:r>
+        <w:t xml:space="preserve">Could incorporate into </w:t>
+      </w:r>
+      <w:proofErr w:type="spellStart"/>
+      <w:r>
+        <w:rPr>
+          <w:rFonts w:ascii="Arial" w:hAnsi="Arial" w:cs="Arial"/>
+          <w:sz w:val="24"/>
+          <w:szCs w:val="24"/>
+        </w:rPr>
+        <w:t>PluginAdapter</w:t>
+      </w:r>
+      <w:proofErr w:type="spellEnd"/>
     </w:p>
     <w:p>
       <w:pPr>

</xml_diff>

<commit_message>
Add save and re-edit text to document. Start to refactor image edit to bring into line with pattern established in deviantArt plugin.
</commit_message>
<xml_diff>
--- a/docs/Worked example - developing  a plugin for DeviantArt.docx
+++ b/docs/Worked example - developing  a plugin for DeviantArt.docx
@@ -305,7 +305,15 @@
           <w:sz w:val="24"/>
           <w:szCs w:val="24"/>
         </w:rPr>
-        <w:t>should contain the API methods</w:t>
+        <w:t>should contain the API function</w:t>
+      </w:r>
+      <w:r>
+        <w:rPr>
+          <w:rFonts w:ascii="Arial" w:hAnsi="Arial" w:cs="Arial"/>
+          <w:sz w:val="24"/>
+          <w:szCs w:val="24"/>
+        </w:rPr>
+        <w:t>s</w:t>
       </w:r>
       <w:r>
         <w:rPr>
@@ -329,7 +337,15 @@
           <w:sz w:val="24"/>
           <w:szCs w:val="24"/>
         </w:rPr>
-        <w:t xml:space="preserve">. At this stage each method should log to the console </w:t>
+        <w:t>. At this stage each function</w:t>
+      </w:r>
+      <w:r>
+        <w:rPr>
+          <w:rFonts w:ascii="Arial" w:hAnsi="Arial" w:cs="Arial"/>
+          <w:sz w:val="24"/>
+          <w:szCs w:val="24"/>
+        </w:rPr>
+        <w:t xml:space="preserve"> should log to the console </w:t>
       </w:r>
       <w:r>
         <w:rPr>
@@ -1399,13 +1415,7 @@
         <w:pStyle w:val="Heading2"/>
       </w:pPr>
       <w:r>
-        <w:t>5</w:t>
-      </w:r>
-      <w:r>
-        <w:t xml:space="preserve">) </w:t>
-      </w:r>
-      <w:r>
-        <w:t>Refactor code (optional)</w:t>
+        <w:t>5) Refactor code (optional)</w:t>
       </w:r>
     </w:p>
     <w:p/>
@@ -1423,16 +1433,401 @@
     <w:p/>
     <w:p>
       <w:r>
-        <w:t>a) Refactor any chained Ajax callbacks into separate methods to make code more readable.</w:t>
+        <w:t xml:space="preserve">a) Refactor any chained Ajax callbacks into separate </w:t>
+      </w:r>
+      <w:r>
+        <w:t>function</w:t>
+      </w:r>
+      <w:r>
+        <w:t>s to make code more readable.</w:t>
       </w:r>
     </w:p>
     <w:p/>
     <w:p>
       <w:r>
         <w:t xml:space="preserve">b) Refactor hard coded tag strings into constants. </w:t>
+      </w:r>
+    </w:p>
+    <w:p/>
+    <w:p>
+      <w:pPr>
+        <w:pStyle w:val="Heading2"/>
+      </w:pPr>
+      <w:r>
+        <w:t>5) Add save functionality</w:t>
+      </w:r>
+    </w:p>
+    <w:p/>
+    <w:p>
+      <w:r>
+        <w:t xml:space="preserve">Clicking the Quink "save" button will result in the save() API </w:t>
+      </w:r>
+      <w:r>
+        <w:t>function</w:t>
+      </w:r>
+      <w:r>
+        <w:t xml:space="preserve"> in the plugin adapter being called.  The plugin adapter is then responsible for getting the required HTML fragment, tidying up (removing listeners etc.) and then publishing a "saved" event using Context.publish.</w:t>
+      </w:r>
+    </w:p>
+    <w:p/>
+    <w:p>
+      <w:r>
+        <w:t xml:space="preserve">Sometimes this can all be done inside the save() </w:t>
+      </w:r>
+      <w:r>
+        <w:t>function</w:t>
+      </w:r>
+      <w:r>
+        <w:t>, but with deviantArt, the HTML fragment is obtained by sending deviantArt a message and listening for the response.</w:t>
+      </w:r>
+    </w:p>
+    <w:p/>
+    <w:p>
+      <w:r>
+        <w:t>So:</w:t>
+      </w:r>
+    </w:p>
+    <w:p/>
+    <w:p>
+      <w:r>
+        <w:t xml:space="preserve">a) in </w:t>
+      </w:r>
+      <w:r>
+        <w:rPr>
+          <w:rFonts w:ascii="Courier New" w:hAnsi="Courier New" w:cs="Courier New"/>
+        </w:rPr>
+        <w:t>save()</w:t>
+      </w:r>
+      <w:r>
+        <w:rPr>
+          <w:rFonts w:ascii="Courier New" w:hAnsi="Courier New" w:cs="Courier New"/>
+        </w:rPr>
+        <w:t>,</w:t>
+      </w:r>
+      <w:r>
+        <w:t>add a window event listener for  "message"</w:t>
+      </w:r>
+      <w:r>
+        <w:t xml:space="preserve">, </w:t>
+      </w:r>
+      <w:r>
+        <w:rPr>
+          <w:rFonts w:ascii="Courier New" w:hAnsi="Courier New" w:cs="Courier New"/>
+        </w:rPr>
+        <w:t>handleQueryImageReply</w:t>
+      </w:r>
+      <w:r>
+        <w:t xml:space="preserve">, </w:t>
+      </w:r>
+      <w:r>
+        <w:t>that will check for a query reply</w:t>
+      </w:r>
+    </w:p>
+    <w:p>
+      <w:r>
+        <w:t>b</w:t>
+      </w:r>
+      <w:r>
+        <w:t xml:space="preserve">) in </w:t>
+      </w:r>
+      <w:r>
+        <w:rPr>
+          <w:rFonts w:ascii="Courier New" w:hAnsi="Courier New" w:cs="Courier New"/>
+        </w:rPr>
+        <w:t>save()</w:t>
+      </w:r>
+      <w:r>
+        <w:t xml:space="preserve">,  post a query image message to the iframe content window (deviantArt is listening for this) </w:t>
+      </w:r>
+    </w:p>
+    <w:p>
+      <w:r>
+        <w:t xml:space="preserve">c) in </w:t>
+      </w:r>
+      <w:r>
+        <w:rPr>
+          <w:rFonts w:ascii="Courier New" w:hAnsi="Courier New" w:cs="Courier New"/>
+        </w:rPr>
+        <w:t>handleQueryImageReply</w:t>
+      </w:r>
+      <w:r>
+        <w:rPr>
+          <w:rFonts w:ascii="Courier New" w:hAnsi="Courier New" w:cs="Courier New"/>
+        </w:rPr>
+        <w:t>,</w:t>
+      </w:r>
+      <w:r>
+        <w:t xml:space="preserve"> check for the presence of </w:t>
+      </w:r>
+      <w:r>
+        <w:rPr>
+          <w:rFonts w:ascii="Courier New" w:hAnsi="Courier New" w:cs="Courier New"/>
+        </w:rPr>
+        <w:t>message.data.image</w:t>
+      </w:r>
+      <w:r>
+        <w:t xml:space="preserve"> (this is the base-64 encoded src of an image) and if present then create an image tag with this src, remove event listeners </w:t>
+      </w:r>
+      <w:r>
+        <w:t xml:space="preserve">from window </w:t>
+      </w:r>
+      <w:r>
+        <w:t xml:space="preserve">and publish the saved event with the img HTML as the data </w:t>
+      </w:r>
+    </w:p>
+    <w:p/>
+    <w:p>
+      <w:r>
+        <w:t xml:space="preserve">Test that the image is saved (actual result – the </w:t>
+      </w:r>
+      <w:r>
+        <w:t xml:space="preserve">deviantArt </w:t>
+      </w:r>
+      <w:r>
+        <w:t xml:space="preserve">image was saved correctly to the </w:t>
+      </w:r>
+      <w:r>
+        <w:t xml:space="preserve">main </w:t>
+      </w:r>
+      <w:r>
+        <w:t>page)</w:t>
+      </w:r>
+    </w:p>
+    <w:p/>
+    <w:p>
+      <w:r>
+        <w:t xml:space="preserve">Check in the code. </w:t>
+      </w:r>
+    </w:p>
+    <w:p/>
+    <w:p>
+      <w:pPr>
+        <w:pStyle w:val="Heading2"/>
+      </w:pPr>
+      <w:r>
+        <w:t>6) Have double tap reopen the plugin with the saved image loaded for editing</w:t>
+      </w:r>
+    </w:p>
+    <w:p/>
+    <w:p>
+      <w:pPr>
+        <w:rPr>
+          <w:rFonts w:ascii="Courier New" w:hAnsi="Courier New" w:cs="Courier New"/>
+        </w:rPr>
+      </w:pPr>
+      <w:r>
+        <w:t xml:space="preserve">The plugin's </w:t>
+      </w:r>
+      <w:r>
+        <w:rPr>
+          <w:rFonts w:ascii="Courier New" w:hAnsi="Courier New" w:cs="Courier New"/>
+        </w:rPr>
+        <w:t>open(</w:t>
+      </w:r>
+      <w:r>
+        <w:rPr>
+          <w:rFonts w:ascii="Courier New" w:hAnsi="Courier New" w:cs="Courier New"/>
+        </w:rPr>
+        <w:t>parm</w:t>
+      </w:r>
+      <w:r>
+        <w:rPr>
+          <w:rFonts w:ascii="Courier New" w:hAnsi="Courier New" w:cs="Courier New"/>
+        </w:rPr>
+        <w:t>)</w:t>
+      </w:r>
+      <w:r>
+        <w:t xml:space="preserve"> </w:t>
+      </w:r>
+      <w:r>
+        <w:t>function</w:t>
+      </w:r>
+      <w:r>
+        <w:t xml:space="preserve"> is called when the image is double tapped (the link between the saved image and the plugin is established in </w:t>
+      </w:r>
+      <w:r>
+        <w:rPr>
+          <w:rFonts w:ascii="Courier New" w:hAnsi="Courier New" w:cs="Courier New"/>
+        </w:rPr>
+        <w:t>plugins.json</w:t>
+      </w:r>
+      <w:r>
+        <w:rPr>
+          <w:rFonts w:ascii="Courier New" w:hAnsi="Courier New" w:cs="Courier New"/>
+        </w:rPr>
+        <w:t>)</w:t>
+      </w:r>
+    </w:p>
+    <w:p>
+      <w:pPr>
+        <w:rPr>
+          <w:rFonts w:ascii="Courier New" w:hAnsi="Courier New" w:cs="Courier New"/>
+        </w:rPr>
+      </w:pPr>
+    </w:p>
+    <w:p>
+      <w:r>
+        <w:t xml:space="preserve">If the open </w:t>
+      </w:r>
+      <w:r>
+        <w:t>function</w:t>
+      </w:r>
+      <w:r>
+        <w:t>'s parm is set, then this contains the HTML fragment that must be passed to deviantArt.</w:t>
+      </w:r>
+      <w:r>
+        <w:t xml:space="preserve"> As with save, processing can often be completed within the open </w:t>
+      </w:r>
+      <w:r>
+        <w:t>function</w:t>
+      </w:r>
+      <w:r>
+        <w:t>, but for deviantArt it is necessary to send deviantArt a</w:t>
+      </w:r>
+      <w:r>
+        <w:t>n importLayer</w:t>
+      </w:r>
+      <w:r>
+        <w:t xml:space="preserve"> message and listen for the reply. So</w:t>
+      </w:r>
+    </w:p>
+    <w:p/>
+    <w:p>
+      <w:r>
+        <w:t xml:space="preserve">a) in </w:t>
+      </w:r>
+      <w:r>
+        <w:rPr>
+          <w:rFonts w:ascii="Courier New" w:hAnsi="Courier New" w:cs="Courier New"/>
+        </w:rPr>
+        <w:t>open</w:t>
+      </w:r>
+      <w:r>
+        <w:rPr>
+          <w:rFonts w:ascii="Courier New" w:hAnsi="Courier New" w:cs="Courier New"/>
+        </w:rPr>
+        <w:t>(parm)</w:t>
+      </w:r>
+      <w:r>
+        <w:rPr>
+          <w:rFonts w:ascii="Courier New" w:hAnsi="Courier New" w:cs="Courier New"/>
+        </w:rPr>
+        <w:t>,</w:t>
+      </w:r>
+      <w:r>
+        <w:t xml:space="preserve"> store the </w:t>
+      </w:r>
+      <w:r>
+        <w:t>parameter</w:t>
+      </w:r>
+      <w:r>
+        <w:t xml:space="preserve"> </w:t>
+      </w:r>
+      <w:r>
+        <w:t xml:space="preserve">(which is the HTML fragment) </w:t>
+      </w:r>
+      <w:r>
+        <w:t xml:space="preserve">in </w:t>
+      </w:r>
+      <w:r>
+        <w:t>a variable , imageHTML, that is available in</w:t>
+      </w:r>
+      <w:r>
+        <w:t xml:space="preserve"> the "ready" listener</w:t>
+      </w:r>
+      <w:r>
+        <w:t>'s scope</w:t>
+      </w:r>
+      <w:r>
+        <w:t>.</w:t>
+      </w:r>
+      <w:r>
+        <w:t xml:space="preserve"> </w:t>
+      </w:r>
+    </w:p>
+    <w:p>
+      <w:r>
+        <w:t xml:space="preserve">b) in </w:t>
+      </w:r>
+      <w:r>
+        <w:t>handleDeviantArtReady</w:t>
+      </w:r>
+      <w:r>
+        <w:t xml:space="preserve"> if </w:t>
+      </w:r>
+      <w:r>
+        <w:rPr>
+          <w:rFonts w:ascii="Courier New" w:hAnsi="Courier New" w:cs="Courier New"/>
+        </w:rPr>
+        <w:t>imageHTML</w:t>
+      </w:r>
+      <w:r>
+        <w:t xml:space="preserve"> has a value then send the </w:t>
+      </w:r>
+      <w:r>
+        <w:rPr>
+          <w:rFonts w:ascii="Courier New" w:hAnsi="Courier New" w:cs="Courier New"/>
+        </w:rPr>
+        <w:t>importLayer</w:t>
+      </w:r>
+      <w:r>
+        <w:t xml:space="preserve"> command to deviantArt. Include </w:t>
+      </w:r>
+      <w:r>
+        <w:t xml:space="preserve">the </w:t>
+      </w:r>
+      <w:r>
+        <w:rPr>
+          <w:rFonts w:ascii="Courier New" w:hAnsi="Courier New" w:cs="Courier New"/>
+        </w:rPr>
+        <w:t>imageHTML</w:t>
+      </w:r>
+      <w:r>
+        <w:t xml:space="preserve"> in the passed object. </w:t>
+      </w:r>
+    </w:p>
+    <w:p>
+      <w:r>
+        <w:t>c) Publ</w:t>
+      </w:r>
+      <w:r>
+        <w:t>ish the Quink "opened" message.</w:t>
+      </w:r>
+    </w:p>
+    <w:p>
+      <w:r>
+        <w:t xml:space="preserve">TODO – check what </w:t>
+      </w:r>
+      <w:r>
+        <w:t xml:space="preserve">reply </w:t>
+      </w:r>
+      <w:r>
+        <w:t xml:space="preserve">comes back from </w:t>
+      </w:r>
+      <w:r>
+        <w:t>importLayer</w:t>
+      </w:r>
+    </w:p>
+    <w:p>
+      <w:r>
+        <w:t>TODO – rename the listeners so the naming is consistent.</w:t>
+      </w:r>
+    </w:p>
+    <w:p>
+      <w:r>
+        <w:t>TODO – find out how you wait until all the DOM for an iframe is loaded</w:t>
+      </w:r>
+      <w:r>
+        <w:t xml:space="preserve"> – saves having to do the re</w:t>
+      </w:r>
+      <w:r>
+        <w:t>p</w:t>
       </w:r>
       <w:bookmarkStart w:id="0" w:name="_GoBack"/>
       <w:bookmarkEnd w:id="0"/>
+      <w:r>
+        <w:t>eated calling</w:t>
+      </w:r>
     </w:p>
     <w:p/>
     <w:p/>

</xml_diff>

<commit_message>
Update worked example document
</commit_message>
<xml_diff>
--- a/docs/Worked example - developing  a plugin for DeviantArt.docx
+++ b/docs/Worked example - developing  a plugin for DeviantArt.docx
@@ -81,13 +81,23 @@
           <w:szCs w:val="24"/>
         </w:rPr>
       </w:pPr>
-      <w:r>
-        <w:rPr>
-          <w:rFonts w:ascii="Arial" w:hAnsi="Arial" w:cs="Arial"/>
-          <w:sz w:val="24"/>
-          <w:szCs w:val="24"/>
-        </w:rPr>
-        <w:t>deviantArt's documentation says that it's expected to be used by placing the sandbox page inside an iframe  (https://github.com/deviantART/embedded-deviantART-muro/wiki/How-It-Works), so put the deviantArt</w:t>
+      <w:proofErr w:type="gramStart"/>
+      <w:r>
+        <w:rPr>
+          <w:rFonts w:ascii="Arial" w:hAnsi="Arial" w:cs="Arial"/>
+          <w:sz w:val="24"/>
+          <w:szCs w:val="24"/>
+        </w:rPr>
+        <w:t>deviantArt's</w:t>
+      </w:r>
+      <w:proofErr w:type="gramEnd"/>
+      <w:r>
+        <w:rPr>
+          <w:rFonts w:ascii="Arial" w:hAnsi="Arial" w:cs="Arial"/>
+          <w:sz w:val="24"/>
+          <w:szCs w:val="24"/>
+        </w:rPr>
+        <w:t xml:space="preserve"> documentation says that it's expected to be used by placing the sandbox page inside an iframe  (https://github.com/deviantART/embedded-deviantART-muro/wiki/How-It-Works), so put the deviantArt</w:t>
       </w:r>
       <w:r>
         <w:rPr>
@@ -165,13 +175,23 @@
         </w:rPr>
         <w:t xml:space="preserve"> folder containing code. </w:t>
       </w:r>
-      <w:r>
-        <w:rPr>
-          <w:rFonts w:ascii="Courier New" w:hAnsi="Courier New" w:cs="Courier New"/>
-          <w:sz w:val="24"/>
-          <w:szCs w:val="24"/>
-        </w:rPr>
-        <w:t>deviantart_muro_sandbox.html</w:t>
+      <w:proofErr w:type="gramStart"/>
+      <w:r>
+        <w:rPr>
+          <w:rFonts w:ascii="Courier New" w:hAnsi="Courier New" w:cs="Courier New"/>
+          <w:sz w:val="24"/>
+          <w:szCs w:val="24"/>
+        </w:rPr>
+        <w:t>deviantart</w:t>
+      </w:r>
+      <w:proofErr w:type="gramEnd"/>
+      <w:r>
+        <w:rPr>
+          <w:rFonts w:ascii="Courier New" w:hAnsi="Courier New" w:cs="Courier New"/>
+          <w:sz w:val="24"/>
+          <w:szCs w:val="24"/>
+        </w:rPr>
+        <w:t>_muro_sandbox.html</w:t>
       </w:r>
       <w:r>
         <w:rPr>
@@ -267,6 +287,7 @@
         </w:rPr>
         <w:t xml:space="preserve">Refer to the Appendix in Quink-Plugin-Notes. </w:t>
       </w:r>
+      <w:proofErr w:type="gramStart"/>
       <w:r>
         <w:rPr>
           <w:rFonts w:ascii="Courier New" w:hAnsi="Courier New" w:cs="Courier New"/>
@@ -275,6 +296,7 @@
         </w:rPr>
         <w:t>deviantart</w:t>
       </w:r>
+      <w:proofErr w:type="gramEnd"/>
       <w:r>
         <w:rPr>
           <w:rFonts w:ascii="Courier New" w:hAnsi="Courier New" w:cs="Courier New"/>
@@ -375,13 +397,23 @@
           <w:szCs w:val="24"/>
         </w:rPr>
       </w:pPr>
-      <w:r>
-        <w:rPr>
-          <w:rFonts w:ascii="Courier New" w:hAnsi="Courier New" w:cs="Courier New"/>
-          <w:sz w:val="24"/>
-          <w:szCs w:val="24"/>
-        </w:rPr>
-        <w:t>console.log('[' + new Date().toISOString() + ']' + 'DeviantArt</w:t>
+      <w:proofErr w:type="gramStart"/>
+      <w:r>
+        <w:rPr>
+          <w:rFonts w:ascii="Courier New" w:hAnsi="Courier New" w:cs="Courier New"/>
+          <w:sz w:val="24"/>
+          <w:szCs w:val="24"/>
+        </w:rPr>
+        <w:t>console.log</w:t>
+      </w:r>
+      <w:proofErr w:type="gramEnd"/>
+      <w:r>
+        <w:rPr>
+          <w:rFonts w:ascii="Courier New" w:hAnsi="Courier New" w:cs="Courier New"/>
+          <w:sz w:val="24"/>
+          <w:szCs w:val="24"/>
+        </w:rPr>
+        <w:t>('[' + new Date().toISOString() + ']' + 'DeviantArt</w:t>
       </w:r>
       <w:r>
         <w:rPr>
@@ -592,8 +624,13 @@
       <w:r>
         <w:t xml:space="preserve">b) </w:t>
       </w:r>
-      <w:r>
-        <w:t xml:space="preserve">add a </w:t>
+      <w:proofErr w:type="gramStart"/>
+      <w:r>
+        <w:t>add</w:t>
+      </w:r>
+      <w:proofErr w:type="gramEnd"/>
+      <w:r>
+        <w:t xml:space="preserve"> a </w:t>
       </w:r>
       <w:r>
         <w:rPr>
@@ -622,7 +659,15 @@
         </w:rPr>
       </w:pPr>
       <w:r>
-        <w:t xml:space="preserve">c) create file </w:t>
+        <w:t xml:space="preserve">c) </w:t>
+      </w:r>
+      <w:proofErr w:type="gramStart"/>
+      <w:r>
+        <w:t>create</w:t>
+      </w:r>
+      <w:proofErr w:type="gramEnd"/>
+      <w:r>
+        <w:t xml:space="preserve"> file </w:t>
       </w:r>
       <w:r>
         <w:rPr>
@@ -661,7 +706,31 @@
           <w:sz w:val="24"/>
           <w:szCs w:val="24"/>
         </w:rPr>
-        <w:t>d) launch Quink and check that the new image logo appears in the toolbar.</w:t>
+        <w:t xml:space="preserve">d) </w:t>
+      </w:r>
+      <w:proofErr w:type="gramStart"/>
+      <w:r>
+        <w:rPr>
+          <w:rFonts w:asciiTheme="minorHAnsi" w:eastAsiaTheme="minorEastAsia" w:hAnsiTheme="minorHAnsi" w:cstheme="minorBidi"/>
+          <w:b w:val="0"/>
+          <w:bCs w:val="0"/>
+          <w:color w:val="auto"/>
+          <w:sz w:val="24"/>
+          <w:szCs w:val="24"/>
+        </w:rPr>
+        <w:t>launch</w:t>
+      </w:r>
+      <w:proofErr w:type="gramEnd"/>
+      <w:r>
+        <w:rPr>
+          <w:rFonts w:asciiTheme="minorHAnsi" w:eastAsiaTheme="minorEastAsia" w:hAnsiTheme="minorHAnsi" w:cstheme="minorBidi"/>
+          <w:b w:val="0"/>
+          <w:bCs w:val="0"/>
+          <w:color w:val="auto"/>
+          <w:sz w:val="24"/>
+          <w:szCs w:val="24"/>
+        </w:rPr>
+        <w:t xml:space="preserve"> Quink and check that the new image logo appears in the toolbar.</w:t>
       </w:r>
       <w:r>
         <w:rPr>
@@ -883,6 +952,7 @@
                 <w:szCs w:val="20"/>
               </w:rPr>
             </w:pPr>
+            <w:proofErr w:type="gramStart"/>
             <w:r>
               <w:rPr>
                 <w:rFonts w:ascii="Courier" w:eastAsia="Times New Roman" w:hAnsi="Courier" w:cs="Times New Roman"/>
@@ -890,7 +960,17 @@
                 <w:sz w:val="20"/>
                 <w:szCs w:val="20"/>
               </w:rPr>
-              <w:t xml:space="preserve">loaded script for: ./quink/pluginadapters/deviantart-muro/deviantart-muro-adapter.js </w:t>
+              <w:t>loaded</w:t>
+            </w:r>
+            <w:proofErr w:type="gramEnd"/>
+            <w:r>
+              <w:rPr>
+                <w:rFonts w:ascii="Courier" w:eastAsia="Times New Roman" w:hAnsi="Courier" w:cs="Times New Roman"/>
+                <w:color w:val="303942"/>
+                <w:sz w:val="20"/>
+                <w:szCs w:val="20"/>
+              </w:rPr>
+              <w:t xml:space="preserve"> script for: ./quink/pluginadapters/deviantart-muro/deviantart-muro-adapter.js </w:t>
             </w:r>
           </w:p>
           <w:p>
@@ -914,6 +994,7 @@
                 <w:szCs w:val="20"/>
               </w:rPr>
             </w:pPr>
+            <w:proofErr w:type="gramStart"/>
             <w:r>
               <w:rPr>
                 <w:rFonts w:ascii="Courier" w:eastAsia="Times New Roman" w:hAnsi="Courier" w:cs="Times New Roman"/>
@@ -921,7 +1002,17 @@
                 <w:sz w:val="20"/>
                 <w:szCs w:val="20"/>
               </w:rPr>
-              <w:t>DeviantArtPlugin.open(data)</w:t>
+              <w:t>DeviantArtPlugin.open(</w:t>
+            </w:r>
+            <w:proofErr w:type="gramEnd"/>
+            <w:r>
+              <w:rPr>
+                <w:rFonts w:ascii="Courier" w:eastAsia="Times New Roman" w:hAnsi="Courier" w:cs="Times New Roman"/>
+                <w:color w:val="303942"/>
+                <w:sz w:val="20"/>
+                <w:szCs w:val="20"/>
+              </w:rPr>
+              <w:t>data)</w:t>
             </w:r>
             <w:r>
               <w:rPr>
@@ -1004,6 +1095,7 @@
                 <w:szCs w:val="20"/>
               </w:rPr>
             </w:pPr>
+            <w:proofErr w:type="gramStart"/>
             <w:r>
               <w:rPr>
                 <w:rFonts w:ascii="Courier" w:eastAsia="Times New Roman" w:hAnsi="Courier" w:cs="Times New Roman"/>
@@ -1012,7 +1104,18 @@
                 <w:szCs w:val="20"/>
                 <w:shd w:val="clear" w:color="auto" w:fill="FFFFFF"/>
               </w:rPr>
-              <w:t>DeviantArtPlugin.save() called</w:t>
+              <w:t>DeviantArtPlugin.save(</w:t>
+            </w:r>
+            <w:proofErr w:type="gramEnd"/>
+            <w:r>
+              <w:rPr>
+                <w:rFonts w:ascii="Courier" w:eastAsia="Times New Roman" w:hAnsi="Courier" w:cs="Times New Roman"/>
+                <w:color w:val="303942"/>
+                <w:sz w:val="20"/>
+                <w:szCs w:val="20"/>
+                <w:shd w:val="clear" w:color="auto" w:fill="FFFFFF"/>
+              </w:rPr>
+              <w:t>) called</w:t>
             </w:r>
           </w:p>
           <w:p>
@@ -1035,7 +1138,15 @@
           </w:tcPr>
           <w:p>
             <w:r>
-              <w:t>(reopen plugin and) Click on menu button, exit</w:t>
+              <w:t>(</w:t>
+            </w:r>
+            <w:proofErr w:type="gramStart"/>
+            <w:r>
+              <w:t>reopen</w:t>
+            </w:r>
+            <w:proofErr w:type="gramEnd"/>
+            <w:r>
+              <w:t xml:space="preserve"> plugin and) Click on menu button, exit</w:t>
             </w:r>
           </w:p>
         </w:tc>
@@ -1051,6 +1162,7 @@
                 <w:szCs w:val="20"/>
               </w:rPr>
             </w:pPr>
+            <w:proofErr w:type="gramStart"/>
             <w:r>
               <w:rPr>
                 <w:rFonts w:ascii="Courier" w:eastAsia="Times New Roman" w:hAnsi="Courier" w:cs="Times New Roman"/>
@@ -1069,7 +1181,18 @@
                 <w:szCs w:val="20"/>
                 <w:shd w:val="clear" w:color="auto" w:fill="FFFFFF"/>
               </w:rPr>
-              <w:t>() called</w:t>
+              <w:t>(</w:t>
+            </w:r>
+            <w:proofErr w:type="gramEnd"/>
+            <w:r>
+              <w:rPr>
+                <w:rFonts w:ascii="Courier" w:eastAsia="Times New Roman" w:hAnsi="Courier" w:cs="Times New Roman"/>
+                <w:color w:val="303942"/>
+                <w:sz w:val="20"/>
+                <w:szCs w:val="20"/>
+                <w:shd w:val="clear" w:color="auto" w:fill="FFFFFF"/>
+              </w:rPr>
+              <w:t>) called</w:t>
             </w:r>
           </w:p>
           <w:p>
@@ -1109,7 +1232,15 @@
     <w:p/>
     <w:p>
       <w:r>
-        <w:t xml:space="preserve">a) in </w:t>
+        <w:t xml:space="preserve">a) </w:t>
+      </w:r>
+      <w:proofErr w:type="gramStart"/>
+      <w:r>
+        <w:t>in</w:t>
+      </w:r>
+      <w:proofErr w:type="gramEnd"/>
+      <w:r>
+        <w:t xml:space="preserve"> </w:t>
       </w:r>
       <w:r>
         <w:rPr>
@@ -1137,18 +1268,33 @@
       </w:r>
     </w:p>
     <w:p>
-      <w:r>
-        <w:t>fixed position</w:t>
-      </w:r>
-    </w:p>
-    <w:p>
-      <w:r>
-        <w:t>height and width 100%</w:t>
-      </w:r>
-    </w:p>
-    <w:p>
-      <w:r>
-        <w:t xml:space="preserve">z-index large enough to bring it to the front. </w:t>
+      <w:proofErr w:type="gramStart"/>
+      <w:r>
+        <w:t>fixed</w:t>
+      </w:r>
+      <w:proofErr w:type="gramEnd"/>
+      <w:r>
+        <w:t xml:space="preserve"> position</w:t>
+      </w:r>
+    </w:p>
+    <w:p>
+      <w:proofErr w:type="gramStart"/>
+      <w:r>
+        <w:t>height</w:t>
+      </w:r>
+      <w:proofErr w:type="gramEnd"/>
+      <w:r>
+        <w:t xml:space="preserve"> and width 100%</w:t>
+      </w:r>
+    </w:p>
+    <w:p>
+      <w:proofErr w:type="gramStart"/>
+      <w:r>
+        <w:t>z</w:t>
+      </w:r>
+      <w:proofErr w:type="gramEnd"/>
+      <w:r>
+        <w:t xml:space="preserve">-index large enough to bring it to the front. </w:t>
       </w:r>
     </w:p>
     <w:p/>
@@ -1157,7 +1303,15 @@
         <w:t>b</w:t>
       </w:r>
       <w:r>
-        <w:t xml:space="preserve">) in </w:t>
+        <w:t xml:space="preserve">) </w:t>
+      </w:r>
+      <w:proofErr w:type="gramStart"/>
+      <w:r>
+        <w:t>in</w:t>
+      </w:r>
+      <w:proofErr w:type="gramEnd"/>
+      <w:r>
+        <w:t xml:space="preserve"> </w:t>
       </w:r>
       <w:r>
         <w:rPr>
@@ -1197,11 +1351,16 @@
       </w:r>
     </w:p>
     <w:p>
+      <w:proofErr w:type="gramStart"/>
       <w:r>
         <w:t>s</w:t>
       </w:r>
       <w:r>
-        <w:t xml:space="preserve">rc of the sandbox html, </w:t>
+        <w:t>rc</w:t>
+      </w:r>
+      <w:proofErr w:type="gramEnd"/>
+      <w:r>
+        <w:t xml:space="preserve"> of the sandbox html, </w:t>
       </w:r>
       <w:r>
         <w:rPr>
@@ -1214,13 +1373,23 @@
       </w:r>
     </w:p>
     <w:p>
-      <w:r>
-        <w:t>css class for the iframe</w:t>
-      </w:r>
-    </w:p>
-    <w:p>
-      <w:r>
-        <w:t xml:space="preserve">class </w:t>
+      <w:proofErr w:type="gramStart"/>
+      <w:r>
+        <w:t>css</w:t>
+      </w:r>
+      <w:proofErr w:type="gramEnd"/>
+      <w:r>
+        <w:t xml:space="preserve"> class for the iframe</w:t>
+      </w:r>
+    </w:p>
+    <w:p>
+      <w:proofErr w:type="gramStart"/>
+      <w:r>
+        <w:t>class</w:t>
+      </w:r>
+      <w:proofErr w:type="gramEnd"/>
+      <w:r>
+        <w:t xml:space="preserve"> </w:t>
       </w:r>
       <w:r>
         <w:rPr>
@@ -1235,7 +1404,15 @@
     <w:p/>
     <w:p>
       <w:r>
-        <w:t xml:space="preserve">b) in </w:t>
+        <w:t xml:space="preserve">b) </w:t>
+      </w:r>
+      <w:proofErr w:type="gramStart"/>
+      <w:r>
+        <w:t>in</w:t>
+      </w:r>
+      <w:proofErr w:type="gramEnd"/>
+      <w:r>
+        <w:t xml:space="preserve"> </w:t>
       </w:r>
       <w:r>
         <w:rPr>
@@ -1254,8 +1431,13 @@
       </w:r>
     </w:p>
     <w:p>
-      <w:r>
-        <w:t xml:space="preserve">create a jQuery object </w:t>
+      <w:proofErr w:type="gramStart"/>
+      <w:r>
+        <w:t>create</w:t>
+      </w:r>
+      <w:proofErr w:type="gramEnd"/>
+      <w:r>
+        <w:t xml:space="preserve"> a jQuery object </w:t>
       </w:r>
       <w:r>
         <w:rPr>
@@ -1268,8 +1450,13 @@
       </w:r>
     </w:p>
     <w:p>
-      <w:r>
-        <w:t>publish the loaded event once those two tasks have completed.</w:t>
+      <w:proofErr w:type="gramStart"/>
+      <w:r>
+        <w:t>publish</w:t>
+      </w:r>
+      <w:proofErr w:type="gramEnd"/>
+      <w:r>
+        <w:t xml:space="preserve"> the loaded event once those two tasks have completed.</w:t>
       </w:r>
     </w:p>
     <w:p>
@@ -1279,7 +1466,15 @@
     </w:p>
     <w:p>
       <w:r>
-        <w:t xml:space="preserve">c) in </w:t>
+        <w:t xml:space="preserve">c) </w:t>
+      </w:r>
+      <w:proofErr w:type="gramStart"/>
+      <w:r>
+        <w:t>in</w:t>
+      </w:r>
+      <w:proofErr w:type="gramEnd"/>
+      <w:r>
+        <w:t xml:space="preserve"> </w:t>
       </w:r>
       <w:r>
         <w:rPr>
@@ -1292,13 +1487,23 @@
       </w:r>
     </w:p>
     <w:p>
-      <w:r>
-        <w:t>append the iframe contents to the body tag</w:t>
-      </w:r>
-    </w:p>
-    <w:p>
-      <w:r>
-        <w:t xml:space="preserve">remove class </w:t>
+      <w:proofErr w:type="gramStart"/>
+      <w:r>
+        <w:t>append</w:t>
+      </w:r>
+      <w:proofErr w:type="gramEnd"/>
+      <w:r>
+        <w:t xml:space="preserve"> the iframe contents to the body tag</w:t>
+      </w:r>
+    </w:p>
+    <w:p>
+      <w:proofErr w:type="gramStart"/>
+      <w:r>
+        <w:t>remove</w:t>
+      </w:r>
+      <w:proofErr w:type="gramEnd"/>
+      <w:r>
+        <w:t xml:space="preserve"> class </w:t>
       </w:r>
       <w:r>
         <w:rPr>
@@ -1322,7 +1527,15 @@
     <w:p/>
     <w:p>
       <w:r>
-        <w:t xml:space="preserve">d) in </w:t>
+        <w:t xml:space="preserve">d) </w:t>
+      </w:r>
+      <w:proofErr w:type="gramStart"/>
+      <w:r>
+        <w:t>in</w:t>
+      </w:r>
+      <w:proofErr w:type="gramEnd"/>
+      <w:r>
+        <w:t xml:space="preserve"> </w:t>
       </w:r>
       <w:r>
         <w:rPr>
@@ -1344,8 +1557,13 @@
       </w:r>
     </w:p>
     <w:p>
-      <w:r>
-        <w:t xml:space="preserve">add class </w:t>
+      <w:proofErr w:type="gramStart"/>
+      <w:r>
+        <w:t>add</w:t>
+      </w:r>
+      <w:proofErr w:type="gramEnd"/>
+      <w:r>
+        <w:t xml:space="preserve"> class </w:t>
       </w:r>
       <w:r>
         <w:rPr>
@@ -1364,8 +1582,13 @@
       </w:r>
     </w:p>
     <w:p>
-      <w:r>
-        <w:t xml:space="preserve">call </w:t>
+      <w:proofErr w:type="gramStart"/>
+      <w:r>
+        <w:t>call</w:t>
+      </w:r>
+      <w:proofErr w:type="gramEnd"/>
+      <w:r>
+        <w:t xml:space="preserve"> </w:t>
       </w:r>
       <w:r>
         <w:rPr>
@@ -1395,13 +1618,29 @@
     <w:p/>
     <w:p>
       <w:r>
-        <w:t>With the browser debug window open, check that clicking on the deviantArt button on the toolbar adds the iframe HTML (and displays the plugin) and that clicking Save or Exit remove the iframe HTML.</w:t>
+        <w:t xml:space="preserve">With the browser debug window </w:t>
+      </w:r>
+      <w:proofErr w:type="gramStart"/>
+      <w:r>
+        <w:t>open,</w:t>
+      </w:r>
+      <w:proofErr w:type="gramEnd"/>
+      <w:r>
+        <w:t xml:space="preserve"> check that clicking on the deviantArt button on the toolbar adds the iframe HTML (and displays the plugin) and that clicking Save or Exit remove the iframe HTML.</w:t>
       </w:r>
     </w:p>
     <w:p/>
     <w:p>
       <w:r>
-        <w:t>Actual result : this was the outcome.</w:t>
+        <w:t xml:space="preserve">Actual </w:t>
+      </w:r>
+      <w:proofErr w:type="gramStart"/>
+      <w:r>
+        <w:t>result :</w:t>
+      </w:r>
+      <w:proofErr w:type="gramEnd"/>
+      <w:r>
+        <w:t xml:space="preserve"> this was the outcome.</w:t>
       </w:r>
     </w:p>
     <w:p/>
@@ -1460,7 +1699,15 @@
     <w:p/>
     <w:p>
       <w:r>
-        <w:t xml:space="preserve">Clicking the Quink "save" button will result in the save() API </w:t>
+        <w:t xml:space="preserve">Clicking the Quink "save" button will result in the </w:t>
+      </w:r>
+      <w:proofErr w:type="gramStart"/>
+      <w:r>
+        <w:t>save(</w:t>
+      </w:r>
+      <w:proofErr w:type="gramEnd"/>
+      <w:r>
+        <w:t xml:space="preserve">) API </w:t>
       </w:r>
       <w:r>
         <w:t>function</w:t>
@@ -1472,7 +1719,15 @@
     <w:p/>
     <w:p>
       <w:r>
-        <w:t xml:space="preserve">Sometimes this can all be done inside the save() </w:t>
+        <w:t xml:space="preserve">Sometimes this can all be done inside the </w:t>
+      </w:r>
+      <w:proofErr w:type="gramStart"/>
+      <w:r>
+        <w:t>save(</w:t>
+      </w:r>
+      <w:proofErr w:type="gramEnd"/>
+      <w:r>
+        <w:t xml:space="preserve">) </w:t>
       </w:r>
       <w:r>
         <w:t>function</w:t>
@@ -1490,7 +1745,15 @@
     <w:p/>
     <w:p>
       <w:r>
-        <w:t xml:space="preserve">a) in </w:t>
+        <w:t xml:space="preserve">a) </w:t>
+      </w:r>
+      <w:proofErr w:type="gramStart"/>
+      <w:r>
+        <w:t>in</w:t>
+      </w:r>
+      <w:proofErr w:type="gramEnd"/>
+      <w:r>
+        <w:t xml:space="preserve"> </w:t>
       </w:r>
       <w:r>
         <w:rPr>
@@ -1528,7 +1791,15 @@
         <w:t>b</w:t>
       </w:r>
       <w:r>
-        <w:t xml:space="preserve">) in </w:t>
+        <w:t xml:space="preserve">) </w:t>
+      </w:r>
+      <w:proofErr w:type="gramStart"/>
+      <w:r>
+        <w:t>in</w:t>
+      </w:r>
+      <w:proofErr w:type="gramEnd"/>
+      <w:r>
+        <w:t xml:space="preserve"> </w:t>
       </w:r>
       <w:r>
         <w:rPr>
@@ -1542,7 +1813,15 @@
     </w:p>
     <w:p>
       <w:r>
-        <w:t xml:space="preserve">c) in </w:t>
+        <w:t xml:space="preserve">c) </w:t>
+      </w:r>
+      <w:proofErr w:type="gramStart"/>
+      <w:r>
+        <w:t>in</w:t>
+      </w:r>
+      <w:proofErr w:type="gramEnd"/>
+      <w:r>
+        <w:t xml:space="preserve"> </w:t>
       </w:r>
       <w:r>
         <w:rPr>
@@ -1618,12 +1897,14 @@
       <w:r>
         <w:t xml:space="preserve">The plugin's </w:t>
       </w:r>
+      <w:proofErr w:type="gramStart"/>
       <w:r>
         <w:rPr>
           <w:rFonts w:ascii="Courier New" w:hAnsi="Courier New" w:cs="Courier New"/>
         </w:rPr>
         <w:t>open(</w:t>
       </w:r>
+      <w:proofErr w:type="gramEnd"/>
       <w:r>
         <w:rPr>
           <w:rFonts w:ascii="Courier New" w:hAnsi="Courier New" w:cs="Courier New"/>
@@ -1694,7 +1975,15 @@
     <w:p/>
     <w:p>
       <w:r>
-        <w:t xml:space="preserve">a) in </w:t>
+        <w:t xml:space="preserve">a) </w:t>
+      </w:r>
+      <w:proofErr w:type="gramStart"/>
+      <w:r>
+        <w:t>in</w:t>
+      </w:r>
+      <w:proofErr w:type="gramEnd"/>
+      <w:r>
+        <w:t xml:space="preserve"> </w:t>
       </w:r>
       <w:r>
         <w:rPr>
@@ -1747,7 +2036,15 @@
     </w:p>
     <w:p>
       <w:r>
-        <w:t xml:space="preserve">b) in </w:t>
+        <w:t xml:space="preserve">b) </w:t>
+      </w:r>
+      <w:proofErr w:type="gramStart"/>
+      <w:r>
+        <w:t>in</w:t>
+      </w:r>
+      <w:proofErr w:type="gramEnd"/>
+      <w:r>
+        <w:t xml:space="preserve"> </w:t>
       </w:r>
       <w:r>
         <w:t>handleDeviantArtReady</w:t>
@@ -1809,27 +2106,9 @@
       </w:r>
     </w:p>
     <w:p>
-      <w:r>
-        <w:t>TODO – rename the listeners so the naming is consistent.</w:t>
-      </w:r>
-    </w:p>
-    <w:p>
-      <w:r>
-        <w:t>TODO – find out how you wait until all the DOM for an iframe is loaded</w:t>
-      </w:r>
-      <w:r>
-        <w:t xml:space="preserve"> – saves having to do the re</w:t>
-      </w:r>
-      <w:r>
-        <w:t>p</w:t>
-      </w:r>
       <w:bookmarkStart w:id="0" w:name="_GoBack"/>
       <w:bookmarkEnd w:id="0"/>
-      <w:r>
-        <w:t>eated calling</w:t>
-      </w:r>
-    </w:p>
-    <w:p/>
+    </w:p>
     <w:p/>
     <w:p/>
     <w:p>

</xml_diff>

<commit_message>
Change call to deviantArt so that a passed image is opened in a canvas the same size as the image
</commit_message>
<xml_diff>
--- a/docs/Worked example - developing  a plugin for DeviantArt.docx
+++ b/docs/Worked example - developing  a plugin for DeviantArt.docx
@@ -81,23 +81,13 @@
           <w:szCs w:val="24"/>
         </w:rPr>
       </w:pPr>
-      <w:proofErr w:type="gramStart"/>
-      <w:r>
-        <w:rPr>
-          <w:rFonts w:ascii="Arial" w:hAnsi="Arial" w:cs="Arial"/>
-          <w:sz w:val="24"/>
-          <w:szCs w:val="24"/>
-        </w:rPr>
-        <w:t>deviantArt's</w:t>
-      </w:r>
-      <w:proofErr w:type="gramEnd"/>
-      <w:r>
-        <w:rPr>
-          <w:rFonts w:ascii="Arial" w:hAnsi="Arial" w:cs="Arial"/>
-          <w:sz w:val="24"/>
-          <w:szCs w:val="24"/>
-        </w:rPr>
-        <w:t xml:space="preserve"> documentation says that it's expected to be used by placing the sandbox page inside an iframe  (https://github.com/deviantART/embedded-deviantART-muro/wiki/How-It-Works), so put the deviantArt</w:t>
+      <w:r>
+        <w:rPr>
+          <w:rFonts w:ascii="Arial" w:hAnsi="Arial" w:cs="Arial"/>
+          <w:sz w:val="24"/>
+          <w:szCs w:val="24"/>
+        </w:rPr>
+        <w:t>deviantArt's documentation says that it's expected to be used by placing the sandbox page inside an iframe  (https://github.com/deviantART/embedded-deviantART-muro/wiki/How-It-Works), so put the deviantArt</w:t>
       </w:r>
       <w:r>
         <w:rPr>
@@ -175,7 +165,108 @@
         </w:rPr>
         <w:t xml:space="preserve"> folder containing code. </w:t>
       </w:r>
-      <w:proofErr w:type="gramStart"/>
+      <w:r>
+        <w:rPr>
+          <w:rFonts w:ascii="Courier New" w:hAnsi="Courier New" w:cs="Courier New"/>
+          <w:sz w:val="24"/>
+          <w:szCs w:val="24"/>
+        </w:rPr>
+        <w:t>deviantart_muro_sandbox.html</w:t>
+      </w:r>
+      <w:r>
+        <w:rPr>
+          <w:rFonts w:ascii="Arial" w:hAnsi="Arial" w:cs="Arial"/>
+          <w:sz w:val="24"/>
+          <w:szCs w:val="24"/>
+        </w:rPr>
+        <w:t xml:space="preserve"> ran successfully.</w:t>
+      </w:r>
+    </w:p>
+    <w:p>
+      <w:pPr>
+        <w:pStyle w:val="PlainText"/>
+        <w:rPr>
+          <w:rFonts w:ascii="Arial" w:hAnsi="Arial" w:cs="Arial"/>
+          <w:sz w:val="24"/>
+          <w:szCs w:val="24"/>
+        </w:rPr>
+      </w:pPr>
+    </w:p>
+    <w:p>
+      <w:pPr>
+        <w:pStyle w:val="PlainText"/>
+        <w:rPr>
+          <w:rFonts w:ascii="Arial" w:hAnsi="Arial" w:cs="Arial"/>
+          <w:sz w:val="24"/>
+          <w:szCs w:val="24"/>
+        </w:rPr>
+      </w:pPr>
+      <w:r>
+        <w:rPr>
+          <w:rFonts w:ascii="Arial" w:hAnsi="Arial" w:cs="Arial"/>
+          <w:sz w:val="24"/>
+          <w:szCs w:val="24"/>
+        </w:rPr>
+        <w:t>Check in code.</w:t>
+      </w:r>
+    </w:p>
+    <w:p>
+      <w:pPr>
+        <w:pStyle w:val="PlainText"/>
+        <w:rPr>
+          <w:rFonts w:ascii="Arial" w:hAnsi="Arial" w:cs="Arial"/>
+          <w:sz w:val="24"/>
+          <w:szCs w:val="24"/>
+        </w:rPr>
+      </w:pPr>
+    </w:p>
+    <w:p>
+      <w:pPr>
+        <w:pStyle w:val="Heading2"/>
+      </w:pPr>
+      <w:r>
+        <w:t>2) Create a</w:t>
+      </w:r>
+      <w:r>
+        <w:t xml:space="preserve"> </w:t>
+      </w:r>
+      <w:r>
+        <w:t>skeleton</w:t>
+      </w:r>
+      <w:r>
+        <w:t xml:space="preserve"> </w:t>
+      </w:r>
+      <w:r>
+        <w:t xml:space="preserve">plugin adapter </w:t>
+      </w:r>
+    </w:p>
+    <w:p>
+      <w:pPr>
+        <w:pStyle w:val="PlainText"/>
+        <w:rPr>
+          <w:rFonts w:ascii="Arial" w:hAnsi="Arial" w:cs="Arial"/>
+          <w:sz w:val="24"/>
+          <w:szCs w:val="24"/>
+        </w:rPr>
+      </w:pPr>
+    </w:p>
+    <w:p>
+      <w:pPr>
+        <w:pStyle w:val="PlainText"/>
+        <w:rPr>
+          <w:rFonts w:ascii="Arial" w:hAnsi="Arial" w:cs="Arial"/>
+          <w:sz w:val="24"/>
+          <w:szCs w:val="24"/>
+        </w:rPr>
+      </w:pPr>
+      <w:r>
+        <w:rPr>
+          <w:rFonts w:ascii="Arial" w:hAnsi="Arial" w:cs="Arial"/>
+          <w:sz w:val="24"/>
+          <w:szCs w:val="24"/>
+        </w:rPr>
+        <w:t xml:space="preserve">Refer to the Appendix in Quink-Plugin-Notes. </w:t>
+      </w:r>
       <w:r>
         <w:rPr>
           <w:rFonts w:ascii="Courier New" w:hAnsi="Courier New" w:cs="Courier New"/>
@@ -184,22 +275,85 @@
         </w:rPr>
         <w:t>deviantart</w:t>
       </w:r>
-      <w:proofErr w:type="gramEnd"/>
-      <w:r>
-        <w:rPr>
-          <w:rFonts w:ascii="Courier New" w:hAnsi="Courier New" w:cs="Courier New"/>
-          <w:sz w:val="24"/>
-          <w:szCs w:val="24"/>
-        </w:rPr>
-        <w:t>_muro_sandbox.html</w:t>
-      </w:r>
-      <w:r>
-        <w:rPr>
-          <w:rFonts w:ascii="Arial" w:hAnsi="Arial" w:cs="Arial"/>
-          <w:sz w:val="24"/>
-          <w:szCs w:val="24"/>
-        </w:rPr>
-        <w:t xml:space="preserve"> ran successfully.</w:t>
+      <w:r>
+        <w:rPr>
+          <w:rFonts w:ascii="Courier New" w:hAnsi="Courier New" w:cs="Courier New"/>
+          <w:sz w:val="24"/>
+          <w:szCs w:val="24"/>
+        </w:rPr>
+        <w:t>-muro</w:t>
+      </w:r>
+      <w:r>
+        <w:rPr>
+          <w:rFonts w:ascii="Courier New" w:hAnsi="Courier New" w:cs="Courier New"/>
+          <w:sz w:val="24"/>
+          <w:szCs w:val="24"/>
+        </w:rPr>
+        <w:t>-plugin.js</w:t>
+      </w:r>
+      <w:r>
+        <w:rPr>
+          <w:rFonts w:ascii="Arial" w:hAnsi="Arial" w:cs="Arial"/>
+          <w:sz w:val="24"/>
+          <w:szCs w:val="24"/>
+        </w:rPr>
+        <w:t xml:space="preserve"> </w:t>
+      </w:r>
+      <w:r>
+        <w:rPr>
+          <w:rFonts w:ascii="Arial" w:hAnsi="Arial" w:cs="Arial"/>
+          <w:sz w:val="24"/>
+          <w:szCs w:val="24"/>
+        </w:rPr>
+        <w:t>should contain the API function</w:t>
+      </w:r>
+      <w:r>
+        <w:rPr>
+          <w:rFonts w:ascii="Arial" w:hAnsi="Arial" w:cs="Arial"/>
+          <w:sz w:val="24"/>
+          <w:szCs w:val="24"/>
+        </w:rPr>
+        <w:t>s</w:t>
+      </w:r>
+      <w:r>
+        <w:rPr>
+          <w:rFonts w:ascii="Arial" w:hAnsi="Arial" w:cs="Arial"/>
+          <w:sz w:val="24"/>
+          <w:szCs w:val="24"/>
+        </w:rPr>
+        <w:t xml:space="preserve"> open, save and exit</w:t>
+      </w:r>
+      <w:r>
+        <w:rPr>
+          <w:rFonts w:ascii="Arial" w:hAnsi="Arial" w:cs="Arial"/>
+          <w:sz w:val="24"/>
+          <w:szCs w:val="24"/>
+        </w:rPr>
+        <w:t xml:space="preserve"> (don't think a "load" is needed as this is done as part of running the adapter script)</w:t>
+      </w:r>
+      <w:r>
+        <w:rPr>
+          <w:rFonts w:ascii="Arial" w:hAnsi="Arial" w:cs="Arial"/>
+          <w:sz w:val="24"/>
+          <w:szCs w:val="24"/>
+        </w:rPr>
+        <w:t>. At this stage each function</w:t>
+      </w:r>
+      <w:r>
+        <w:rPr>
+          <w:rFonts w:ascii="Arial" w:hAnsi="Arial" w:cs="Arial"/>
+          <w:sz w:val="24"/>
+          <w:szCs w:val="24"/>
+        </w:rPr>
+        <w:t xml:space="preserve"> should log to the console </w:t>
+      </w:r>
+      <w:r>
+        <w:rPr>
+          <w:rFonts w:ascii="Arial" w:hAnsi="Arial" w:cs="Arial"/>
+          <w:sz w:val="24"/>
+          <w:szCs w:val="24"/>
+        </w:rPr>
+        <w:t>so we can see it's being called and then call Context.publish for the appropriate message.</w:t>
       </w:r>
     </w:p>
     <w:p>
@@ -216,204 +370,18 @@
       <w:pPr>
         <w:pStyle w:val="PlainText"/>
         <w:rPr>
-          <w:rFonts w:ascii="Arial" w:hAnsi="Arial" w:cs="Arial"/>
-          <w:sz w:val="24"/>
-          <w:szCs w:val="24"/>
-        </w:rPr>
-      </w:pPr>
-      <w:r>
-        <w:rPr>
-          <w:rFonts w:ascii="Arial" w:hAnsi="Arial" w:cs="Arial"/>
-          <w:sz w:val="24"/>
-          <w:szCs w:val="24"/>
-        </w:rPr>
-        <w:t>Check in code.</w:t>
-      </w:r>
-    </w:p>
-    <w:p>
-      <w:pPr>
-        <w:pStyle w:val="PlainText"/>
-        <w:rPr>
-          <w:rFonts w:ascii="Arial" w:hAnsi="Arial" w:cs="Arial"/>
-          <w:sz w:val="24"/>
-          <w:szCs w:val="24"/>
-        </w:rPr>
-      </w:pPr>
-    </w:p>
-    <w:p>
-      <w:pPr>
-        <w:pStyle w:val="Heading2"/>
-      </w:pPr>
-      <w:r>
-        <w:t>2) Create a</w:t>
-      </w:r>
-      <w:r>
-        <w:t xml:space="preserve"> </w:t>
-      </w:r>
-      <w:r>
-        <w:t>skeleton</w:t>
-      </w:r>
-      <w:r>
-        <w:t xml:space="preserve"> </w:t>
-      </w:r>
-      <w:r>
-        <w:t xml:space="preserve">plugin adapter </w:t>
-      </w:r>
-    </w:p>
-    <w:p>
-      <w:pPr>
-        <w:pStyle w:val="PlainText"/>
-        <w:rPr>
-          <w:rFonts w:ascii="Arial" w:hAnsi="Arial" w:cs="Arial"/>
-          <w:sz w:val="24"/>
-          <w:szCs w:val="24"/>
-        </w:rPr>
-      </w:pPr>
-    </w:p>
-    <w:p>
-      <w:pPr>
-        <w:pStyle w:val="PlainText"/>
-        <w:rPr>
-          <w:rFonts w:ascii="Arial" w:hAnsi="Arial" w:cs="Arial"/>
-          <w:sz w:val="24"/>
-          <w:szCs w:val="24"/>
-        </w:rPr>
-      </w:pPr>
-      <w:r>
-        <w:rPr>
-          <w:rFonts w:ascii="Arial" w:hAnsi="Arial" w:cs="Arial"/>
-          <w:sz w:val="24"/>
-          <w:szCs w:val="24"/>
-        </w:rPr>
-        <w:t xml:space="preserve">Refer to the Appendix in Quink-Plugin-Notes. </w:t>
-      </w:r>
-      <w:proofErr w:type="gramStart"/>
-      <w:r>
-        <w:rPr>
-          <w:rFonts w:ascii="Courier New" w:hAnsi="Courier New" w:cs="Courier New"/>
-          <w:sz w:val="24"/>
-          <w:szCs w:val="24"/>
-        </w:rPr>
-        <w:t>deviantart</w:t>
-      </w:r>
-      <w:proofErr w:type="gramEnd"/>
-      <w:r>
-        <w:rPr>
-          <w:rFonts w:ascii="Courier New" w:hAnsi="Courier New" w:cs="Courier New"/>
-          <w:sz w:val="24"/>
-          <w:szCs w:val="24"/>
-        </w:rPr>
-        <w:t>-muro</w:t>
-      </w:r>
-      <w:r>
-        <w:rPr>
-          <w:rFonts w:ascii="Courier New" w:hAnsi="Courier New" w:cs="Courier New"/>
-          <w:sz w:val="24"/>
-          <w:szCs w:val="24"/>
-        </w:rPr>
-        <w:t>-plugin.js</w:t>
-      </w:r>
-      <w:r>
-        <w:rPr>
-          <w:rFonts w:ascii="Arial" w:hAnsi="Arial" w:cs="Arial"/>
-          <w:sz w:val="24"/>
-          <w:szCs w:val="24"/>
-        </w:rPr>
-        <w:t xml:space="preserve"> </w:t>
-      </w:r>
-      <w:r>
-        <w:rPr>
-          <w:rFonts w:ascii="Arial" w:hAnsi="Arial" w:cs="Arial"/>
-          <w:sz w:val="24"/>
-          <w:szCs w:val="24"/>
-        </w:rPr>
-        <w:t>should contain the API function</w:t>
-      </w:r>
-      <w:r>
-        <w:rPr>
-          <w:rFonts w:ascii="Arial" w:hAnsi="Arial" w:cs="Arial"/>
-          <w:sz w:val="24"/>
-          <w:szCs w:val="24"/>
-        </w:rPr>
-        <w:t>s</w:t>
-      </w:r>
-      <w:r>
-        <w:rPr>
-          <w:rFonts w:ascii="Arial" w:hAnsi="Arial" w:cs="Arial"/>
-          <w:sz w:val="24"/>
-          <w:szCs w:val="24"/>
-        </w:rPr>
-        <w:t xml:space="preserve"> open, save and exit</w:t>
-      </w:r>
-      <w:r>
-        <w:rPr>
-          <w:rFonts w:ascii="Arial" w:hAnsi="Arial" w:cs="Arial"/>
-          <w:sz w:val="24"/>
-          <w:szCs w:val="24"/>
-        </w:rPr>
-        <w:t xml:space="preserve"> (don't think a "load" is needed as this is done as part of running the adapter script)</w:t>
-      </w:r>
-      <w:r>
-        <w:rPr>
-          <w:rFonts w:ascii="Arial" w:hAnsi="Arial" w:cs="Arial"/>
-          <w:sz w:val="24"/>
-          <w:szCs w:val="24"/>
-        </w:rPr>
-        <w:t>. At this stage each function</w:t>
-      </w:r>
-      <w:r>
-        <w:rPr>
-          <w:rFonts w:ascii="Arial" w:hAnsi="Arial" w:cs="Arial"/>
-          <w:sz w:val="24"/>
-          <w:szCs w:val="24"/>
-        </w:rPr>
-        <w:t xml:space="preserve"> should log to the console </w:t>
-      </w:r>
-      <w:r>
-        <w:rPr>
-          <w:rFonts w:ascii="Arial" w:hAnsi="Arial" w:cs="Arial"/>
-          <w:sz w:val="24"/>
-          <w:szCs w:val="24"/>
-        </w:rPr>
-        <w:t>so we can see it's being called and then call Context.publish for the appropriate message.</w:t>
-      </w:r>
-    </w:p>
-    <w:p>
-      <w:pPr>
-        <w:pStyle w:val="PlainText"/>
-        <w:rPr>
-          <w:rFonts w:ascii="Arial" w:hAnsi="Arial" w:cs="Arial"/>
-          <w:sz w:val="24"/>
-          <w:szCs w:val="24"/>
-        </w:rPr>
-      </w:pPr>
-    </w:p>
-    <w:p>
-      <w:pPr>
-        <w:pStyle w:val="PlainText"/>
-        <w:rPr>
-          <w:rFonts w:ascii="Courier New" w:hAnsi="Courier New" w:cs="Courier New"/>
-          <w:sz w:val="24"/>
-          <w:szCs w:val="24"/>
-        </w:rPr>
-      </w:pPr>
-      <w:proofErr w:type="gramStart"/>
-      <w:r>
-        <w:rPr>
-          <w:rFonts w:ascii="Courier New" w:hAnsi="Courier New" w:cs="Courier New"/>
-          <w:sz w:val="24"/>
-          <w:szCs w:val="24"/>
-        </w:rPr>
-        <w:t>console.log</w:t>
-      </w:r>
-      <w:proofErr w:type="gramEnd"/>
-      <w:r>
-        <w:rPr>
-          <w:rFonts w:ascii="Courier New" w:hAnsi="Courier New" w:cs="Courier New"/>
-          <w:sz w:val="24"/>
-          <w:szCs w:val="24"/>
-        </w:rPr>
-        <w:t>('[' + new Date().toISOString() + ']' + 'DeviantArt</w:t>
+          <w:rFonts w:ascii="Courier New" w:hAnsi="Courier New" w:cs="Courier New"/>
+          <w:sz w:val="24"/>
+          <w:szCs w:val="24"/>
+        </w:rPr>
+      </w:pPr>
+      <w:r>
+        <w:rPr>
+          <w:rFonts w:ascii="Courier New" w:hAnsi="Courier New" w:cs="Courier New"/>
+          <w:sz w:val="24"/>
+          <w:szCs w:val="24"/>
+        </w:rPr>
+        <w:t>console.log('[' + new Date().toISOString() + ']' + 'DeviantArt</w:t>
       </w:r>
       <w:r>
         <w:rPr>
@@ -624,13 +592,8 @@
       <w:r>
         <w:t xml:space="preserve">b) </w:t>
       </w:r>
-      <w:proofErr w:type="gramStart"/>
-      <w:r>
-        <w:t>add</w:t>
-      </w:r>
-      <w:proofErr w:type="gramEnd"/>
-      <w:r>
-        <w:t xml:space="preserve"> a </w:t>
+      <w:r>
+        <w:t xml:space="preserve">add a </w:t>
       </w:r>
       <w:r>
         <w:rPr>
@@ -659,15 +622,7 @@
         </w:rPr>
       </w:pPr>
       <w:r>
-        <w:t xml:space="preserve">c) </w:t>
-      </w:r>
-      <w:proofErr w:type="gramStart"/>
-      <w:r>
-        <w:t>create</w:t>
-      </w:r>
-      <w:proofErr w:type="gramEnd"/>
-      <w:r>
-        <w:t xml:space="preserve"> file </w:t>
+        <w:t xml:space="preserve">c) create file </w:t>
       </w:r>
       <w:r>
         <w:rPr>
@@ -706,31 +661,7 @@
           <w:sz w:val="24"/>
           <w:szCs w:val="24"/>
         </w:rPr>
-        <w:t xml:space="preserve">d) </w:t>
-      </w:r>
-      <w:proofErr w:type="gramStart"/>
-      <w:r>
-        <w:rPr>
-          <w:rFonts w:asciiTheme="minorHAnsi" w:eastAsiaTheme="minorEastAsia" w:hAnsiTheme="minorHAnsi" w:cstheme="minorBidi"/>
-          <w:b w:val="0"/>
-          <w:bCs w:val="0"/>
-          <w:color w:val="auto"/>
-          <w:sz w:val="24"/>
-          <w:szCs w:val="24"/>
-        </w:rPr>
-        <w:t>launch</w:t>
-      </w:r>
-      <w:proofErr w:type="gramEnd"/>
-      <w:r>
-        <w:rPr>
-          <w:rFonts w:asciiTheme="minorHAnsi" w:eastAsiaTheme="minorEastAsia" w:hAnsiTheme="minorHAnsi" w:cstheme="minorBidi"/>
-          <w:b w:val="0"/>
-          <w:bCs w:val="0"/>
-          <w:color w:val="auto"/>
-          <w:sz w:val="24"/>
-          <w:szCs w:val="24"/>
-        </w:rPr>
-        <w:t xml:space="preserve"> Quink and check that the new image logo appears in the toolbar.</w:t>
+        <w:t>d) launch Quink and check that the new image logo appears in the toolbar.</w:t>
       </w:r>
       <w:r>
         <w:rPr>
@@ -952,7 +883,6 @@
                 <w:szCs w:val="20"/>
               </w:rPr>
             </w:pPr>
-            <w:proofErr w:type="gramStart"/>
             <w:r>
               <w:rPr>
                 <w:rFonts w:ascii="Courier" w:eastAsia="Times New Roman" w:hAnsi="Courier" w:cs="Times New Roman"/>
@@ -960,17 +890,7 @@
                 <w:sz w:val="20"/>
                 <w:szCs w:val="20"/>
               </w:rPr>
-              <w:t>loaded</w:t>
-            </w:r>
-            <w:proofErr w:type="gramEnd"/>
-            <w:r>
-              <w:rPr>
-                <w:rFonts w:ascii="Courier" w:eastAsia="Times New Roman" w:hAnsi="Courier" w:cs="Times New Roman"/>
-                <w:color w:val="303942"/>
-                <w:sz w:val="20"/>
-                <w:szCs w:val="20"/>
-              </w:rPr>
-              <w:t xml:space="preserve"> script for: ./quink/pluginadapters/deviantart-muro/deviantart-muro-adapter.js </w:t>
+              <w:t xml:space="preserve">loaded script for: ./quink/pluginadapters/deviantart-muro/deviantart-muro-adapter.js </w:t>
             </w:r>
           </w:p>
           <w:p>
@@ -994,7 +914,6 @@
                 <w:szCs w:val="20"/>
               </w:rPr>
             </w:pPr>
-            <w:proofErr w:type="gramStart"/>
             <w:r>
               <w:rPr>
                 <w:rFonts w:ascii="Courier" w:eastAsia="Times New Roman" w:hAnsi="Courier" w:cs="Times New Roman"/>
@@ -1002,17 +921,7 @@
                 <w:sz w:val="20"/>
                 <w:szCs w:val="20"/>
               </w:rPr>
-              <w:t>DeviantArtPlugin.open(</w:t>
-            </w:r>
-            <w:proofErr w:type="gramEnd"/>
-            <w:r>
-              <w:rPr>
-                <w:rFonts w:ascii="Courier" w:eastAsia="Times New Roman" w:hAnsi="Courier" w:cs="Times New Roman"/>
-                <w:color w:val="303942"/>
-                <w:sz w:val="20"/>
-                <w:szCs w:val="20"/>
-              </w:rPr>
-              <w:t>data)</w:t>
+              <w:t>DeviantArtPlugin.open(data)</w:t>
             </w:r>
             <w:r>
               <w:rPr>
@@ -1095,7 +1004,6 @@
                 <w:szCs w:val="20"/>
               </w:rPr>
             </w:pPr>
-            <w:proofErr w:type="gramStart"/>
             <w:r>
               <w:rPr>
                 <w:rFonts w:ascii="Courier" w:eastAsia="Times New Roman" w:hAnsi="Courier" w:cs="Times New Roman"/>
@@ -1104,18 +1012,7 @@
                 <w:szCs w:val="20"/>
                 <w:shd w:val="clear" w:color="auto" w:fill="FFFFFF"/>
               </w:rPr>
-              <w:t>DeviantArtPlugin.save(</w:t>
-            </w:r>
-            <w:proofErr w:type="gramEnd"/>
-            <w:r>
-              <w:rPr>
-                <w:rFonts w:ascii="Courier" w:eastAsia="Times New Roman" w:hAnsi="Courier" w:cs="Times New Roman"/>
-                <w:color w:val="303942"/>
-                <w:sz w:val="20"/>
-                <w:szCs w:val="20"/>
-                <w:shd w:val="clear" w:color="auto" w:fill="FFFFFF"/>
-              </w:rPr>
-              <w:t>) called</w:t>
+              <w:t>DeviantArtPlugin.save() called</w:t>
             </w:r>
           </w:p>
           <w:p>
@@ -1138,15 +1035,7 @@
           </w:tcPr>
           <w:p>
             <w:r>
-              <w:t>(</w:t>
-            </w:r>
-            <w:proofErr w:type="gramStart"/>
-            <w:r>
-              <w:t>reopen</w:t>
-            </w:r>
-            <w:proofErr w:type="gramEnd"/>
-            <w:r>
-              <w:t xml:space="preserve"> plugin and) Click on menu button, exit</w:t>
+              <w:t>(reopen plugin and) Click on menu button, exit</w:t>
             </w:r>
           </w:p>
         </w:tc>
@@ -1162,7 +1051,6 @@
                 <w:szCs w:val="20"/>
               </w:rPr>
             </w:pPr>
-            <w:proofErr w:type="gramStart"/>
             <w:r>
               <w:rPr>
                 <w:rFonts w:ascii="Courier" w:eastAsia="Times New Roman" w:hAnsi="Courier" w:cs="Times New Roman"/>
@@ -1181,18 +1069,7 @@
                 <w:szCs w:val="20"/>
                 <w:shd w:val="clear" w:color="auto" w:fill="FFFFFF"/>
               </w:rPr>
-              <w:t>(</w:t>
-            </w:r>
-            <w:proofErr w:type="gramEnd"/>
-            <w:r>
-              <w:rPr>
-                <w:rFonts w:ascii="Courier" w:eastAsia="Times New Roman" w:hAnsi="Courier" w:cs="Times New Roman"/>
-                <w:color w:val="303942"/>
-                <w:sz w:val="20"/>
-                <w:szCs w:val="20"/>
-                <w:shd w:val="clear" w:color="auto" w:fill="FFFFFF"/>
-              </w:rPr>
-              <w:t>) called</w:t>
+              <w:t>() called</w:t>
             </w:r>
           </w:p>
           <w:p>
@@ -1232,164 +1109,243 @@
     <w:p/>
     <w:p>
       <w:r>
-        <w:t xml:space="preserve">a) </w:t>
-      </w:r>
-      <w:proofErr w:type="gramStart"/>
-      <w:r>
-        <w:t>in</w:t>
-      </w:r>
-      <w:proofErr w:type="gramEnd"/>
+        <w:t xml:space="preserve">a) in </w:t>
+      </w:r>
+      <w:r>
+        <w:rPr>
+          <w:rFonts w:ascii="Courier New" w:hAnsi="Courier New" w:cs="Courier New"/>
+        </w:rPr>
+        <w:t>pluginadapters/deviantart-muro</w:t>
+      </w:r>
+      <w:r>
+        <w:t xml:space="preserve">, create the css that contains the necessary </w:t>
+      </w:r>
+      <w:r>
+        <w:t xml:space="preserve">class to display the iframe. Key features </w:t>
+      </w:r>
+      <w:r>
+        <w:t xml:space="preserve">of this </w:t>
+      </w:r>
+      <w:r>
+        <w:t>CSS</w:t>
+      </w:r>
       <w:r>
         <w:t xml:space="preserve"> </w:t>
       </w:r>
       <w:r>
+        <w:t>are</w:t>
+      </w:r>
+    </w:p>
+    <w:p>
+      <w:r>
+        <w:t>fixed position</w:t>
+      </w:r>
+    </w:p>
+    <w:p>
+      <w:r>
+        <w:t>height and width 100%</w:t>
+      </w:r>
+    </w:p>
+    <w:p>
+      <w:r>
+        <w:t xml:space="preserve">z-index large enough to bring it to the front. </w:t>
+      </w:r>
+    </w:p>
+    <w:p/>
+    <w:p>
+      <w:r>
+        <w:t>b</w:t>
+      </w:r>
+      <w:r>
+        <w:t xml:space="preserve">) in </w:t>
+      </w:r>
+      <w:r>
         <w:rPr>
           <w:rFonts w:ascii="Courier New" w:hAnsi="Courier New" w:cs="Courier New"/>
         </w:rPr>
         <w:t>pluginadapters/deviantart-muro</w:t>
       </w:r>
       <w:r>
-        <w:t xml:space="preserve">, create the css that contains the necessary </w:t>
-      </w:r>
-      <w:r>
-        <w:t xml:space="preserve">class to display the iframe. Key features </w:t>
-      </w:r>
-      <w:r>
-        <w:t xml:space="preserve">of this </w:t>
-      </w:r>
-      <w:r>
-        <w:t>CSS</w:t>
-      </w:r>
+        <w:t>, create the html</w:t>
+      </w:r>
+      <w:r>
+        <w:t xml:space="preserve">, </w:t>
+      </w:r>
+      <w:r>
+        <w:rPr>
+          <w:rFonts w:ascii="Courier New" w:hAnsi="Courier New" w:cs="Courier New"/>
+        </w:rPr>
+        <w:t>deviant-art-muro-embed.html</w:t>
+      </w:r>
+      <w:r>
+        <w:t xml:space="preserve">, </w:t>
+      </w:r>
+      <w:r>
+        <w:t xml:space="preserve"> that contains the necessary </w:t>
+      </w:r>
+      <w:r>
+        <w:rPr>
+          <w:rFonts w:ascii="Courier New" w:hAnsi="Courier New" w:cs="Courier New"/>
+        </w:rPr>
+        <w:t>iframe</w:t>
+      </w:r>
+      <w:r>
+        <w:t xml:space="preserve"> to contain deviantArt muro.</w:t>
+      </w:r>
+      <w:r>
+        <w:t xml:space="preserve"> This will contain the </w:t>
+      </w:r>
+    </w:p>
+    <w:p>
+      <w:r>
+        <w:t>s</w:t>
+      </w:r>
+      <w:r>
+        <w:t xml:space="preserve">rc of the sandbox html, </w:t>
+      </w:r>
+      <w:r>
+        <w:rPr>
+          <w:rFonts w:ascii="Courier New" w:hAnsi="Courier New" w:cs="Courier New"/>
+        </w:rPr>
+        <w:t>quink/plugins/deviantart-muro/deviantart_muro_sandbox.html</w:t>
+      </w:r>
+      <w:r>
+        <w:t xml:space="preserve">. </w:t>
+      </w:r>
+    </w:p>
+    <w:p>
+      <w:r>
+        <w:t>css class for the iframe</w:t>
+      </w:r>
+    </w:p>
+    <w:p>
+      <w:r>
+        <w:t xml:space="preserve">class </w:t>
+      </w:r>
+      <w:r>
+        <w:rPr>
+          <w:rFonts w:ascii="Courier New" w:hAnsi="Courier New" w:cs="Courier New"/>
+        </w:rPr>
+        <w:t>qk_invisible</w:t>
+      </w:r>
+      <w:r>
+        <w:t>, initially</w:t>
+      </w:r>
+    </w:p>
+    <w:p/>
+    <w:p>
+      <w:r>
+        <w:t xml:space="preserve">b) in </w:t>
+      </w:r>
+      <w:r>
+        <w:rPr>
+          <w:rFonts w:ascii="Courier New" w:hAnsi="Courier New" w:cs="Courier New"/>
+        </w:rPr>
+        <w:t>fetchPluginArtifacts()</w:t>
+      </w:r>
+      <w:r>
+        <w:t xml:space="preserve"> add the code to load the css and html </w:t>
+      </w:r>
+      <w:r>
+        <w:t>from a) and b)</w:t>
+      </w:r>
+      <w:r>
+        <w:t xml:space="preserve"> then</w:t>
+      </w:r>
+    </w:p>
+    <w:p>
+      <w:r>
+        <w:t xml:space="preserve">create a jQuery object </w:t>
+      </w:r>
+      <w:r>
+        <w:rPr>
+          <w:rFonts w:ascii="Courier New" w:hAnsi="Courier New" w:cs="Courier New"/>
+        </w:rPr>
+        <w:t xml:space="preserve">$iframe </w:t>
+      </w:r>
+      <w:r>
+        <w:t>containing the loaded iframe html</w:t>
+      </w:r>
+    </w:p>
+    <w:p>
+      <w:r>
+        <w:t>publish the loaded event once those two tasks have completed.</w:t>
+      </w:r>
+    </w:p>
+    <w:p>
       <w:r>
         <w:t xml:space="preserve"> </w:t>
       </w:r>
-      <w:r>
-        <w:t>are</w:t>
-      </w:r>
-    </w:p>
-    <w:p>
-      <w:proofErr w:type="gramStart"/>
-      <w:r>
-        <w:t>fixed</w:t>
-      </w:r>
-      <w:proofErr w:type="gramEnd"/>
-      <w:r>
-        <w:t xml:space="preserve"> position</w:t>
-      </w:r>
-    </w:p>
-    <w:p>
-      <w:proofErr w:type="gramStart"/>
-      <w:r>
-        <w:t>height</w:t>
-      </w:r>
-      <w:proofErr w:type="gramEnd"/>
-      <w:r>
-        <w:t xml:space="preserve"> and width 100%</w:t>
-      </w:r>
-    </w:p>
-    <w:p>
-      <w:proofErr w:type="gramStart"/>
-      <w:r>
-        <w:t>z</w:t>
-      </w:r>
-      <w:proofErr w:type="gramEnd"/>
-      <w:r>
-        <w:t xml:space="preserve">-index large enough to bring it to the front. </w:t>
+    </w:p>
+    <w:p>
+      <w:r>
+        <w:t xml:space="preserve">c) in </w:t>
+      </w:r>
+      <w:r>
+        <w:rPr>
+          <w:rFonts w:ascii="Courier New" w:hAnsi="Courier New" w:cs="Courier New"/>
+        </w:rPr>
+        <w:t>open(data),</w:t>
+      </w:r>
+      <w:r>
+        <w:t xml:space="preserve">  </w:t>
+      </w:r>
+    </w:p>
+    <w:p>
+      <w:r>
+        <w:t>append the iframe contents to the body tag</w:t>
+      </w:r>
+    </w:p>
+    <w:p>
+      <w:r>
+        <w:t xml:space="preserve">remove class </w:t>
+      </w:r>
+      <w:r>
+        <w:rPr>
+          <w:rFonts w:ascii="Courier New" w:hAnsi="Courier New" w:cs="Courier New"/>
+        </w:rPr>
+        <w:t>qk_invisible</w:t>
+      </w:r>
+      <w:r>
+        <w:t xml:space="preserve"> from </w:t>
+      </w:r>
+      <w:r>
+        <w:rPr>
+          <w:rFonts w:ascii="Courier New" w:hAnsi="Courier New" w:cs="Courier New"/>
+        </w:rPr>
+        <w:t>$iframe</w:t>
+      </w:r>
+      <w:r>
+        <w:t xml:space="preserve">  </w:t>
       </w:r>
     </w:p>
     <w:p/>
     <w:p>
       <w:r>
-        <w:t>b</w:t>
-      </w:r>
-      <w:r>
-        <w:t xml:space="preserve">) </w:t>
-      </w:r>
-      <w:proofErr w:type="gramStart"/>
-      <w:r>
-        <w:t>in</w:t>
-      </w:r>
-      <w:proofErr w:type="gramEnd"/>
-      <w:r>
-        <w:t xml:space="preserve"> </w:t>
-      </w:r>
-      <w:r>
-        <w:rPr>
-          <w:rFonts w:ascii="Courier New" w:hAnsi="Courier New" w:cs="Courier New"/>
-        </w:rPr>
-        <w:t>pluginadapters/deviantart-muro</w:t>
-      </w:r>
-      <w:r>
-        <w:t>, create the html</w:t>
-      </w:r>
-      <w:r>
-        <w:t xml:space="preserve">, </w:t>
-      </w:r>
-      <w:r>
-        <w:rPr>
-          <w:rFonts w:ascii="Courier New" w:hAnsi="Courier New" w:cs="Courier New"/>
-        </w:rPr>
-        <w:t>deviant-art-muro-embed.html</w:t>
-      </w:r>
-      <w:r>
-        <w:t xml:space="preserve">, </w:t>
-      </w:r>
-      <w:r>
-        <w:t xml:space="preserve"> that contains the necessary </w:t>
-      </w:r>
-      <w:r>
-        <w:rPr>
-          <w:rFonts w:ascii="Courier New" w:hAnsi="Courier New" w:cs="Courier New"/>
-        </w:rPr>
-        <w:t>iframe</w:t>
-      </w:r>
-      <w:r>
-        <w:t xml:space="preserve"> to contain deviantArt muro.</w:t>
-      </w:r>
-      <w:r>
-        <w:t xml:space="preserve"> This will contain the </w:t>
-      </w:r>
-    </w:p>
-    <w:p>
-      <w:proofErr w:type="gramStart"/>
-      <w:r>
-        <w:t>s</w:t>
-      </w:r>
-      <w:r>
-        <w:t>rc</w:t>
-      </w:r>
-      <w:proofErr w:type="gramEnd"/>
-      <w:r>
-        <w:t xml:space="preserve"> of the sandbox html, </w:t>
-      </w:r>
-      <w:r>
-        <w:rPr>
-          <w:rFonts w:ascii="Courier New" w:hAnsi="Courier New" w:cs="Courier New"/>
-        </w:rPr>
-        <w:t>quink/plugins/deviantart-muro/deviantart_muro_sandbox.html</w:t>
-      </w:r>
-      <w:r>
-        <w:t xml:space="preserve">. </w:t>
-      </w:r>
-    </w:p>
-    <w:p>
-      <w:proofErr w:type="gramStart"/>
-      <w:r>
-        <w:t>css</w:t>
-      </w:r>
-      <w:proofErr w:type="gramEnd"/>
-      <w:r>
-        <w:t xml:space="preserve"> class for the iframe</w:t>
-      </w:r>
-    </w:p>
-    <w:p>
-      <w:proofErr w:type="gramStart"/>
-      <w:r>
-        <w:t>class</w:t>
-      </w:r>
-      <w:proofErr w:type="gramEnd"/>
-      <w:r>
-        <w:t xml:space="preserve"> </w:t>
+        <w:t xml:space="preserve">d) in </w:t>
+      </w:r>
+      <w:r>
+        <w:rPr>
+          <w:rFonts w:ascii="Courier New" w:hAnsi="Courier New" w:cs="Courier New"/>
+        </w:rPr>
+        <w:t>save()</w:t>
+      </w:r>
+      <w:r>
+        <w:t xml:space="preserve"> and </w:t>
+      </w:r>
+      <w:r>
+        <w:rPr>
+          <w:rFonts w:ascii="Courier New" w:hAnsi="Courier New" w:cs="Courier New"/>
+        </w:rPr>
+        <w:t>exit(),</w:t>
+      </w:r>
+      <w:r>
+        <w:t xml:space="preserve">  </w:t>
+      </w:r>
+    </w:p>
+    <w:p>
+      <w:r>
+        <w:t xml:space="preserve">add class </w:t>
       </w:r>
       <w:r>
         <w:rPr>
@@ -1398,717 +1354,707 @@
         <w:t>qk_invisible</w:t>
       </w:r>
       <w:r>
-        <w:t>, initially</w:t>
+        <w:t xml:space="preserve"> to </w:t>
+      </w:r>
+      <w:r>
+        <w:rPr>
+          <w:rFonts w:ascii="Courier New" w:hAnsi="Courier New" w:cs="Courier New"/>
+        </w:rPr>
+        <w:t>$iframe</w:t>
+      </w:r>
+    </w:p>
+    <w:p>
+      <w:r>
+        <w:t xml:space="preserve">call </w:t>
+      </w:r>
+      <w:r>
+        <w:rPr>
+          <w:rFonts w:ascii="Courier New" w:hAnsi="Courier New" w:cs="Courier New"/>
+        </w:rPr>
+        <w:t>$iframe.</w:t>
+      </w:r>
+      <w:r>
+        <w:rPr>
+          <w:rFonts w:ascii="Courier New" w:hAnsi="Courier New" w:cs="Courier New"/>
+        </w:rPr>
+        <w:t>detach</w:t>
+      </w:r>
+      <w:r>
+        <w:rPr>
+          <w:rFonts w:ascii="Courier New" w:hAnsi="Courier New" w:cs="Courier New"/>
+        </w:rPr>
+        <w:t xml:space="preserve">() </w:t>
+      </w:r>
+      <w:r>
+        <w:t>to remove</w:t>
+      </w:r>
+      <w:r>
+        <w:t xml:space="preserve"> it </w:t>
       </w:r>
     </w:p>
     <w:p/>
     <w:p>
       <w:r>
-        <w:t xml:space="preserve">b) </w:t>
-      </w:r>
-      <w:proofErr w:type="gramStart"/>
-      <w:r>
-        <w:t>in</w:t>
-      </w:r>
-      <w:proofErr w:type="gramEnd"/>
-      <w:r>
-        <w:t xml:space="preserve"> </w:t>
-      </w:r>
-      <w:r>
-        <w:rPr>
-          <w:rFonts w:ascii="Courier New" w:hAnsi="Courier New" w:cs="Courier New"/>
-        </w:rPr>
-        <w:t>fetchPluginArtifacts()</w:t>
-      </w:r>
-      <w:r>
-        <w:t xml:space="preserve"> add the code to load the css and html </w:t>
-      </w:r>
-      <w:r>
-        <w:t>from a) and b)</w:t>
-      </w:r>
-      <w:r>
-        <w:t xml:space="preserve"> then</w:t>
-      </w:r>
-    </w:p>
-    <w:p>
-      <w:proofErr w:type="gramStart"/>
-      <w:r>
-        <w:t>create</w:t>
-      </w:r>
-      <w:proofErr w:type="gramEnd"/>
-      <w:r>
-        <w:t xml:space="preserve"> a jQuery object </w:t>
-      </w:r>
-      <w:r>
-        <w:rPr>
-          <w:rFonts w:ascii="Courier New" w:hAnsi="Courier New" w:cs="Courier New"/>
-        </w:rPr>
-        <w:t xml:space="preserve">$iframe </w:t>
-      </w:r>
-      <w:r>
-        <w:t>containing the loaded iframe html</w:t>
-      </w:r>
-    </w:p>
-    <w:p>
-      <w:proofErr w:type="gramStart"/>
-      <w:r>
-        <w:t>publish</w:t>
-      </w:r>
-      <w:proofErr w:type="gramEnd"/>
-      <w:r>
-        <w:t xml:space="preserve"> the loaded event once those two tasks have completed.</w:t>
-      </w:r>
-    </w:p>
-    <w:p>
-      <w:r>
-        <w:t xml:space="preserve"> </w:t>
-      </w:r>
-    </w:p>
-    <w:p>
-      <w:r>
-        <w:t xml:space="preserve">c) </w:t>
-      </w:r>
-      <w:proofErr w:type="gramStart"/>
-      <w:r>
-        <w:t>in</w:t>
-      </w:r>
-      <w:proofErr w:type="gramEnd"/>
-      <w:r>
-        <w:t xml:space="preserve"> </w:t>
-      </w:r>
-      <w:r>
-        <w:rPr>
-          <w:rFonts w:ascii="Courier New" w:hAnsi="Courier New" w:cs="Courier New"/>
-        </w:rPr>
-        <w:t>open(data),</w:t>
-      </w:r>
-      <w:r>
-        <w:t xml:space="preserve">  </w:t>
-      </w:r>
-    </w:p>
-    <w:p>
-      <w:proofErr w:type="gramStart"/>
-      <w:r>
-        <w:t>append</w:t>
-      </w:r>
-      <w:proofErr w:type="gramEnd"/>
-      <w:r>
-        <w:t xml:space="preserve"> the iframe contents to the body tag</w:t>
-      </w:r>
-    </w:p>
-    <w:p>
-      <w:proofErr w:type="gramStart"/>
-      <w:r>
-        <w:t>remove</w:t>
-      </w:r>
-      <w:proofErr w:type="gramEnd"/>
-      <w:r>
-        <w:t xml:space="preserve"> class </w:t>
-      </w:r>
-      <w:r>
-        <w:rPr>
-          <w:rFonts w:ascii="Courier New" w:hAnsi="Courier New" w:cs="Courier New"/>
-        </w:rPr>
-        <w:t>qk_invisible</w:t>
-      </w:r>
-      <w:r>
-        <w:t xml:space="preserve"> from </w:t>
-      </w:r>
-      <w:r>
-        <w:rPr>
-          <w:rFonts w:ascii="Courier New" w:hAnsi="Courier New" w:cs="Courier New"/>
-        </w:rPr>
-        <w:t>$iframe</w:t>
-      </w:r>
-      <w:r>
-        <w:t xml:space="preserve">  </w:t>
+        <w:t>With the browser debug window open, check that clicking on the deviantArt button on the toolbar adds the iframe HTML (and displays the plugin) and that clicking Save or Exit remove the iframe HTML.</w:t>
       </w:r>
     </w:p>
     <w:p/>
     <w:p>
       <w:r>
-        <w:t xml:space="preserve">d) </w:t>
-      </w:r>
-      <w:proofErr w:type="gramStart"/>
-      <w:r>
-        <w:t>in</w:t>
-      </w:r>
-      <w:proofErr w:type="gramEnd"/>
-      <w:r>
-        <w:t xml:space="preserve"> </w:t>
-      </w:r>
-      <w:r>
-        <w:rPr>
-          <w:rFonts w:ascii="Courier New" w:hAnsi="Courier New" w:cs="Courier New"/>
-        </w:rPr>
-        <w:t>save()</w:t>
-      </w:r>
-      <w:r>
-        <w:t xml:space="preserve"> and </w:t>
-      </w:r>
-      <w:r>
-        <w:rPr>
-          <w:rFonts w:ascii="Courier New" w:hAnsi="Courier New" w:cs="Courier New"/>
-        </w:rPr>
-        <w:t>exit(),</w:t>
-      </w:r>
-      <w:r>
-        <w:t xml:space="preserve">  </w:t>
-      </w:r>
-    </w:p>
-    <w:p>
-      <w:proofErr w:type="gramStart"/>
-      <w:r>
-        <w:t>add</w:t>
-      </w:r>
-      <w:proofErr w:type="gramEnd"/>
-      <w:r>
-        <w:t xml:space="preserve"> class </w:t>
-      </w:r>
-      <w:r>
-        <w:rPr>
-          <w:rFonts w:ascii="Courier New" w:hAnsi="Courier New" w:cs="Courier New"/>
-        </w:rPr>
-        <w:t>qk_invisible</w:t>
-      </w:r>
-      <w:r>
-        <w:t xml:space="preserve"> to </w:t>
-      </w:r>
-      <w:r>
-        <w:rPr>
-          <w:rFonts w:ascii="Courier New" w:hAnsi="Courier New" w:cs="Courier New"/>
-        </w:rPr>
-        <w:t>$iframe</w:t>
-      </w:r>
-    </w:p>
-    <w:p>
-      <w:proofErr w:type="gramStart"/>
-      <w:r>
-        <w:t>call</w:t>
-      </w:r>
-      <w:proofErr w:type="gramEnd"/>
-      <w:r>
-        <w:t xml:space="preserve"> </w:t>
-      </w:r>
-      <w:r>
-        <w:rPr>
-          <w:rFonts w:ascii="Courier New" w:hAnsi="Courier New" w:cs="Courier New"/>
-        </w:rPr>
-        <w:t>$iframe.</w:t>
-      </w:r>
-      <w:r>
-        <w:rPr>
-          <w:rFonts w:ascii="Courier New" w:hAnsi="Courier New" w:cs="Courier New"/>
-        </w:rPr>
-        <w:t>detach</w:t>
-      </w:r>
-      <w:r>
-        <w:rPr>
-          <w:rFonts w:ascii="Courier New" w:hAnsi="Courier New" w:cs="Courier New"/>
-        </w:rPr>
-        <w:t xml:space="preserve">() </w:t>
-      </w:r>
-      <w:r>
-        <w:t>to remove</w:t>
-      </w:r>
-      <w:r>
-        <w:t xml:space="preserve"> it </w:t>
+        <w:t>Actual result : this was the outcome.</w:t>
       </w:r>
     </w:p>
     <w:p/>
     <w:p>
       <w:r>
-        <w:t xml:space="preserve">With the browser debug window </w:t>
-      </w:r>
-      <w:proofErr w:type="gramStart"/>
-      <w:r>
-        <w:t>open,</w:t>
-      </w:r>
-      <w:proofErr w:type="gramEnd"/>
-      <w:r>
-        <w:t xml:space="preserve"> check that clicking on the deviantArt button on the toolbar adds the iframe HTML (and displays the plugin) and that clicking Save or Exit remove the iframe HTML.</w:t>
+        <w:t>Check in the code,</w:t>
+      </w:r>
+    </w:p>
+    <w:p>
+      <w:pPr>
+        <w:pStyle w:val="Heading2"/>
+      </w:pPr>
+      <w:r>
+        <w:t>5) Refactor code (optional)</w:t>
       </w:r>
     </w:p>
     <w:p/>
     <w:p>
       <w:r>
-        <w:t xml:space="preserve">Actual </w:t>
-      </w:r>
-      <w:proofErr w:type="gramStart"/>
-      <w:r>
-        <w:t>result :</w:t>
-      </w:r>
-      <w:proofErr w:type="gramEnd"/>
-      <w:r>
-        <w:t xml:space="preserve"> this was the outcome.</w:t>
+        <w:t xml:space="preserve">This is a good point to do any code refactorings </w:t>
+      </w:r>
+      <w:r>
+        <w:t xml:space="preserve">and functionality tidy ups </w:t>
+      </w:r>
+      <w:r>
+        <w:t>before adding the save functionality.</w:t>
       </w:r>
     </w:p>
     <w:p/>
     <w:p>
       <w:r>
-        <w:t>Check in the code,</w:t>
-      </w:r>
-    </w:p>
+        <w:t xml:space="preserve">a) Refactor any chained Ajax callbacks into separate </w:t>
+      </w:r>
+      <w:r>
+        <w:t>function</w:t>
+      </w:r>
+      <w:r>
+        <w:t>s to make code more readable.</w:t>
+      </w:r>
+    </w:p>
+    <w:p/>
+    <w:p>
+      <w:r>
+        <w:t xml:space="preserve">b) Refactor hard coded tag strings into constants. </w:t>
+      </w:r>
+    </w:p>
+    <w:p/>
     <w:p>
       <w:pPr>
         <w:pStyle w:val="Heading2"/>
       </w:pPr>
       <w:r>
-        <w:t>5) Refactor code (optional)</w:t>
+        <w:t>5) Add save functionality</w:t>
       </w:r>
     </w:p>
     <w:p/>
     <w:p>
       <w:r>
-        <w:t xml:space="preserve">This is a good point to do any code refactorings </w:t>
-      </w:r>
-      <w:r>
-        <w:t xml:space="preserve">and functionality tidy ups </w:t>
-      </w:r>
-      <w:r>
-        <w:t>before adding the save functionality.</w:t>
+        <w:t xml:space="preserve">Clicking the Quink "save" button will result in the save() API </w:t>
+      </w:r>
+      <w:r>
+        <w:t>function</w:t>
+      </w:r>
+      <w:r>
+        <w:t xml:space="preserve"> in the plugin adapter being called.  The plugin adapter is then responsible for getting the required HTML fragment, tidying up (removing listeners etc.) and then publishing a "saved" event using Context.publish.</w:t>
       </w:r>
     </w:p>
     <w:p/>
     <w:p>
       <w:r>
-        <w:t xml:space="preserve">a) Refactor any chained Ajax callbacks into separate </w:t>
+        <w:t xml:space="preserve">Sometimes this can all be done inside the save() </w:t>
       </w:r>
       <w:r>
         <w:t>function</w:t>
       </w:r>
       <w:r>
-        <w:t>s to make code more readable.</w:t>
+        <w:t>, but with deviantArt, the HTML fragment is obtained by sending deviantArt a message and listening for the response.</w:t>
       </w:r>
     </w:p>
     <w:p/>
     <w:p>
       <w:r>
-        <w:t xml:space="preserve">b) Refactor hard coded tag strings into constants. </w:t>
+        <w:t>Here is the relevant section from the deviantArt API</w:t>
       </w:r>
     </w:p>
     <w:p/>
     <w:p>
       <w:pPr>
-        <w:pStyle w:val="Heading2"/>
-      </w:pPr>
-      <w:r>
-        <w:t>5) Add save functionality</w:t>
-      </w:r>
-    </w:p>
-    <w:p/>
-    <w:p>
-      <w:r>
-        <w:t xml:space="preserve">Clicking the Quink "save" button will result in the </w:t>
-      </w:r>
-      <w:proofErr w:type="gramStart"/>
-      <w:r>
-        <w:t>save(</w:t>
-      </w:r>
-      <w:proofErr w:type="gramEnd"/>
-      <w:r>
-        <w:t xml:space="preserve">) API </w:t>
-      </w:r>
-      <w:r>
-        <w:t>function</w:t>
-      </w:r>
-      <w:r>
-        <w:t xml:space="preserve"> in the plugin adapter being called.  The plugin adapter is then responsible for getting the required HTML fragment, tidying up (removing listeners etc.) and then publishing a "saved" event using Context.publish.</w:t>
-      </w:r>
-    </w:p>
-    <w:p/>
-    <w:p>
-      <w:r>
-        <w:t xml:space="preserve">Sometimes this can all be done inside the </w:t>
-      </w:r>
-      <w:proofErr w:type="gramStart"/>
-      <w:r>
-        <w:t>save(</w:t>
-      </w:r>
-      <w:proofErr w:type="gramEnd"/>
-      <w:r>
-        <w:t xml:space="preserve">) </w:t>
-      </w:r>
-      <w:r>
-        <w:t>function</w:t>
-      </w:r>
-      <w:r>
-        <w:t>, but with deviantArt, the HTML fragment is obtained by sending deviantArt a message and listening for the response.</w:t>
-      </w:r>
-    </w:p>
-    <w:p/>
-    <w:p>
-      <w:r>
-        <w:t>So:</w:t>
-      </w:r>
-    </w:p>
-    <w:p/>
-    <w:p>
-      <w:r>
-        <w:t xml:space="preserve">a) </w:t>
-      </w:r>
-      <w:proofErr w:type="gramStart"/>
-      <w:r>
-        <w:t>in</w:t>
-      </w:r>
-      <w:proofErr w:type="gramEnd"/>
-      <w:r>
-        <w:t xml:space="preserve"> </w:t>
-      </w:r>
-      <w:r>
-        <w:rPr>
-          <w:rFonts w:ascii="Courier New" w:hAnsi="Courier New" w:cs="Courier New"/>
-        </w:rPr>
-        <w:t>save()</w:t>
-      </w:r>
-      <w:r>
-        <w:rPr>
-          <w:rFonts w:ascii="Courier New" w:hAnsi="Courier New" w:cs="Courier New"/>
-        </w:rPr>
-        <w:t>,</w:t>
-      </w:r>
-      <w:r>
-        <w:t>add a window event listener for  "message"</w:t>
-      </w:r>
-      <w:r>
-        <w:t xml:space="preserve">, </w:t>
-      </w:r>
-      <w:r>
-        <w:rPr>
-          <w:rFonts w:ascii="Courier New" w:hAnsi="Courier New" w:cs="Courier New"/>
-        </w:rPr>
-        <w:t>handleQueryImageReply</w:t>
-      </w:r>
-      <w:r>
-        <w:t xml:space="preserve">, </w:t>
-      </w:r>
-      <w:r>
-        <w:t>that will check for a query reply</w:t>
-      </w:r>
-    </w:p>
-    <w:p>
-      <w:r>
-        <w:t>b</w:t>
-      </w:r>
-      <w:r>
-        <w:t xml:space="preserve">) </w:t>
-      </w:r>
-      <w:proofErr w:type="gramStart"/>
-      <w:r>
-        <w:t>in</w:t>
-      </w:r>
-      <w:proofErr w:type="gramEnd"/>
-      <w:r>
-        <w:t xml:space="preserve"> </w:t>
-      </w:r>
-      <w:r>
-        <w:rPr>
-          <w:rFonts w:ascii="Courier New" w:hAnsi="Courier New" w:cs="Courier New"/>
-        </w:rPr>
-        <w:t>save()</w:t>
-      </w:r>
-      <w:r>
-        <w:t xml:space="preserve">,  post a query image message to the iframe content window (deviantArt is listening for this) </w:t>
-      </w:r>
-    </w:p>
-    <w:p>
-      <w:r>
-        <w:t xml:space="preserve">c) </w:t>
-      </w:r>
-      <w:proofErr w:type="gramStart"/>
-      <w:r>
-        <w:t>in</w:t>
-      </w:r>
-      <w:proofErr w:type="gramEnd"/>
-      <w:r>
-        <w:t xml:space="preserve"> </w:t>
-      </w:r>
-      <w:r>
-        <w:rPr>
-          <w:rFonts w:ascii="Courier New" w:hAnsi="Courier New" w:cs="Courier New"/>
-        </w:rPr>
-        <w:t>handleQueryImageReply</w:t>
-      </w:r>
-      <w:r>
-        <w:rPr>
-          <w:rFonts w:ascii="Courier New" w:hAnsi="Courier New" w:cs="Courier New"/>
-        </w:rPr>
-        <w:t>,</w:t>
-      </w:r>
-      <w:r>
-        <w:t xml:space="preserve"> check for the presence of </w:t>
-      </w:r>
-      <w:r>
-        <w:rPr>
-          <w:rFonts w:ascii="Courier New" w:hAnsi="Courier New" w:cs="Courier New"/>
-        </w:rPr>
-        <w:t>message.data.image</w:t>
-      </w:r>
-      <w:r>
-        <w:t xml:space="preserve"> (this is the base-64 encoded src of an image) and if present then create an image tag with this src, remove event listeners </w:t>
-      </w:r>
-      <w:r>
-        <w:t xml:space="preserve">from window </w:t>
-      </w:r>
-      <w:r>
-        <w:t xml:space="preserve">and publish the saved event with the img HTML as the data </w:t>
-      </w:r>
-    </w:p>
-    <w:p/>
-    <w:p>
-      <w:r>
-        <w:t xml:space="preserve">Test that the image is saved (actual result – the </w:t>
-      </w:r>
-      <w:r>
-        <w:t xml:space="preserve">deviantArt </w:t>
-      </w:r>
-      <w:r>
-        <w:t xml:space="preserve">image was saved correctly to the </w:t>
-      </w:r>
-      <w:r>
-        <w:t xml:space="preserve">main </w:t>
-      </w:r>
-      <w:r>
-        <w:t>page)</w:t>
-      </w:r>
-    </w:p>
-    <w:p/>
-    <w:p>
-      <w:r>
-        <w:t xml:space="preserve">Check in the code. </w:t>
-      </w:r>
-    </w:p>
-    <w:p/>
-    <w:p>
-      <w:pPr>
-        <w:pStyle w:val="Heading2"/>
-      </w:pPr>
-      <w:r>
-        <w:t>6) Have double tap reopen the plugin with the saved image loaded for editing</w:t>
-      </w:r>
-    </w:p>
-    <w:p/>
-    <w:p>
-      <w:pPr>
-        <w:rPr>
-          <w:rFonts w:ascii="Courier New" w:hAnsi="Courier New" w:cs="Courier New"/>
-        </w:rPr>
-      </w:pPr>
-      <w:r>
-        <w:t xml:space="preserve">The plugin's </w:t>
-      </w:r>
-      <w:proofErr w:type="gramStart"/>
-      <w:r>
-        <w:rPr>
-          <w:rFonts w:ascii="Courier New" w:hAnsi="Courier New" w:cs="Courier New"/>
-        </w:rPr>
-        <w:t>open(</w:t>
-      </w:r>
-      <w:proofErr w:type="gramEnd"/>
-      <w:r>
-        <w:rPr>
-          <w:rFonts w:ascii="Courier New" w:hAnsi="Courier New" w:cs="Courier New"/>
-        </w:rPr>
-        <w:t>parm</w:t>
-      </w:r>
-      <w:r>
-        <w:rPr>
-          <w:rFonts w:ascii="Courier New" w:hAnsi="Courier New" w:cs="Courier New"/>
-        </w:rPr>
-        <w:t>)</w:t>
-      </w:r>
-      <w:r>
-        <w:t xml:space="preserve"> </w:t>
-      </w:r>
-      <w:r>
-        <w:t>function</w:t>
-      </w:r>
-      <w:r>
-        <w:t xml:space="preserve"> is called when the image is double tapped (the link between the saved image and the plugin is established in </w:t>
-      </w:r>
-      <w:r>
-        <w:rPr>
-          <w:rFonts w:ascii="Courier New" w:hAnsi="Courier New" w:cs="Courier New"/>
-        </w:rPr>
-        <w:t>plugins.json</w:t>
-      </w:r>
-      <w:r>
-        <w:rPr>
-          <w:rFonts w:ascii="Courier New" w:hAnsi="Courier New" w:cs="Courier New"/>
-        </w:rPr>
-        <w:t>)</w:t>
-      </w:r>
-    </w:p>
-    <w:p>
-      <w:pPr>
-        <w:rPr>
-          <w:rFonts w:ascii="Courier New" w:hAnsi="Courier New" w:cs="Courier New"/>
-        </w:rPr>
-      </w:pPr>
-    </w:p>
-    <w:p>
-      <w:r>
-        <w:t xml:space="preserve">If the open </w:t>
-      </w:r>
-      <w:r>
-        <w:t>function</w:t>
-      </w:r>
-      <w:r>
-        <w:t>'s parm is set, then this contains the HTML fragment that must be passed to deviantArt.</w:t>
-      </w:r>
-      <w:r>
-        <w:t xml:space="preserve"> As with save, processing can often be completed within the open </w:t>
-      </w:r>
-      <w:r>
-        <w:t>function</w:t>
-      </w:r>
-      <w:r>
-        <w:t>, but for deviantArt it is necessary to send deviantArt a</w:t>
-      </w:r>
-      <w:r>
-        <w:t>n importLayer</w:t>
-      </w:r>
-      <w:r>
-        <w:t xml:space="preserve"> message and listen for the reply. So</w:t>
-      </w:r>
-    </w:p>
-    <w:p/>
-    <w:p>
-      <w:r>
-        <w:t xml:space="preserve">a) </w:t>
-      </w:r>
-      <w:proofErr w:type="gramStart"/>
-      <w:r>
-        <w:t>in</w:t>
-      </w:r>
-      <w:proofErr w:type="gramEnd"/>
-      <w:r>
-        <w:t xml:space="preserve"> </w:t>
-      </w:r>
-      <w:r>
-        <w:rPr>
-          <w:rFonts w:ascii="Courier New" w:hAnsi="Courier New" w:cs="Courier New"/>
-        </w:rPr>
-        <w:t>open</w:t>
-      </w:r>
-      <w:r>
-        <w:rPr>
-          <w:rFonts w:ascii="Courier New" w:hAnsi="Courier New" w:cs="Courier New"/>
-        </w:rPr>
-        <w:t>(parm)</w:t>
-      </w:r>
-      <w:r>
-        <w:rPr>
-          <w:rFonts w:ascii="Courier New" w:hAnsi="Courier New" w:cs="Courier New"/>
-        </w:rPr>
-        <w:t>,</w:t>
-      </w:r>
-      <w:r>
-        <w:t xml:space="preserve"> store the </w:t>
-      </w:r>
-      <w:r>
-        <w:t>parameter</w:t>
-      </w:r>
-      <w:r>
-        <w:t xml:space="preserve"> </w:t>
-      </w:r>
-      <w:r>
-        <w:t xml:space="preserve">(which is the HTML fragment) </w:t>
-      </w:r>
-      <w:r>
-        <w:t xml:space="preserve">in </w:t>
-      </w:r>
-      <w:r>
-        <w:t>a variable , imageHTML, that is available in</w:t>
-      </w:r>
-      <w:r>
-        <w:t xml:space="preserve"> the "ready" listener</w:t>
-      </w:r>
-      <w:r>
-        <w:t>'s scope</w:t>
-      </w:r>
-      <w:r>
-        <w:t>.</w:t>
-      </w:r>
-      <w:r>
-        <w:t xml:space="preserve"> </w:t>
-      </w:r>
-    </w:p>
-    <w:p>
-      <w:r>
-        <w:t xml:space="preserve">b) </w:t>
-      </w:r>
-      <w:proofErr w:type="gramStart"/>
-      <w:r>
-        <w:t>in</w:t>
-      </w:r>
-      <w:proofErr w:type="gramEnd"/>
-      <w:r>
-        <w:t xml:space="preserve"> </w:t>
-      </w:r>
-      <w:r>
-        <w:t>handleDeviantArtReady</w:t>
-      </w:r>
-      <w:r>
-        <w:t xml:space="preserve"> if </w:t>
-      </w:r>
-      <w:r>
-        <w:rPr>
-          <w:rFonts w:ascii="Courier New" w:hAnsi="Courier New" w:cs="Courier New"/>
-        </w:rPr>
-        <w:t>imageHTML</w:t>
-      </w:r>
-      <w:r>
-        <w:t xml:space="preserve"> has a value then send the </w:t>
-      </w:r>
-      <w:r>
-        <w:rPr>
-          <w:rFonts w:ascii="Courier New" w:hAnsi="Courier New" w:cs="Courier New"/>
-        </w:rPr>
-        <w:t>importLayer</w:t>
-      </w:r>
-      <w:r>
-        <w:t xml:space="preserve"> command to deviantArt. Include </w:t>
-      </w:r>
-      <w:r>
-        <w:t xml:space="preserve">the </w:t>
-      </w:r>
-      <w:r>
-        <w:rPr>
-          <w:rFonts w:ascii="Courier New" w:hAnsi="Courier New" w:cs="Courier New"/>
-        </w:rPr>
-        <w:t>imageHTML</w:t>
-      </w:r>
-      <w:r>
-        <w:t xml:space="preserve"> in the passed object. </w:t>
-      </w:r>
-    </w:p>
-    <w:p>
-      <w:r>
-        <w:t>c) Publ</w:t>
-      </w:r>
-      <w:r>
-        <w:t>ish the Quink "opened" message.</w:t>
-      </w:r>
-    </w:p>
-    <w:p>
-      <w:r>
-        <w:t xml:space="preserve">TODO – check what </w:t>
-      </w:r>
-      <w:r>
-        <w:t xml:space="preserve">reply </w:t>
-      </w:r>
-      <w:r>
-        <w:t xml:space="preserve">comes back from </w:t>
-      </w:r>
-      <w:r>
-        <w:t>importLayer</w:t>
-      </w:r>
-    </w:p>
-    <w:p>
+        <w:pStyle w:val="NormalWeb"/>
+        <w:shd w:val="clear" w:color="auto" w:fill="FFFFFF"/>
+        <w:spacing w:before="0" w:beforeAutospacing="0" w:after="0" w:afterAutospacing="0" w:line="383" w:lineRule="atLeast"/>
+        <w:rPr>
+          <w:rFonts w:ascii="Helvetica" w:hAnsi="Helvetica"/>
+          <w:color w:val="333333"/>
+          <w:sz w:val="23"/>
+          <w:szCs w:val="23"/>
+        </w:rPr>
+      </w:pPr>
+      <w:r>
+        <w:t>"</w:t>
+      </w:r>
+      <w:r>
+        <w:rPr>
+          <w:rFonts w:ascii="Helvetica" w:hAnsi="Helvetica"/>
+          <w:color w:val="333333"/>
+          <w:sz w:val="23"/>
+          <w:szCs w:val="23"/>
+        </w:rPr>
+        <w:t>Embedded deviantART muro communicates with the embedding site via the DOM </w:t>
+      </w:r>
+      <w:r>
+        <w:rPr>
+          <w:rFonts w:ascii="Consolas" w:hAnsi="Consolas" w:cs="Courier"/>
+          <w:color w:val="333333"/>
+          <w:sz w:val="18"/>
+          <w:szCs w:val="18"/>
+          <w:bdr w:val="single" w:sz="6" w:space="0" w:color="DDDDDD" w:frame="1"/>
+          <w:shd w:val="clear" w:color="auto" w:fill="F8F8F8"/>
+        </w:rPr>
+        <w:t>window.postMessage()</w:t>
+      </w:r>
+      <w:r>
+        <w:rPr>
+          <w:rFonts w:ascii="Helvetica" w:hAnsi="Helvetica"/>
+          <w:color w:val="333333"/>
+          <w:sz w:val="23"/>
+          <w:szCs w:val="23"/>
+        </w:rPr>
+        <w:t> mechanism, sending messages representing events happening within the application.</w:t>
+      </w:r>
+    </w:p>
+    <w:p>
+      <w:pPr>
+        <w:shd w:val="clear" w:color="auto" w:fill="FFFFFF"/>
+        <w:spacing w:line="383" w:lineRule="atLeast"/>
+        <w:rPr>
+          <w:rFonts w:ascii="Helvetica" w:hAnsi="Helvetica" w:cs="Times New Roman"/>
+          <w:color w:val="333333"/>
+          <w:sz w:val="23"/>
+          <w:szCs w:val="23"/>
+        </w:rPr>
+      </w:pPr>
+      <w:r>
+        <w:rPr>
+          <w:rFonts w:ascii="Helvetica" w:hAnsi="Helvetica" w:cs="Times New Roman"/>
+          <w:color w:val="333333"/>
+          <w:sz w:val="23"/>
+          <w:szCs w:val="23"/>
+        </w:rPr>
+        <w:t>The embedding site can also communciate with the embedded deviantART muro, sending commands and queries via </w:t>
+      </w:r>
+      <w:r>
+        <w:rPr>
+          <w:rFonts w:ascii="Consolas" w:hAnsi="Consolas" w:cs="Courier"/>
+          <w:color w:val="333333"/>
+          <w:sz w:val="18"/>
+          <w:szCs w:val="18"/>
+          <w:bdr w:val="single" w:sz="6" w:space="0" w:color="DDDDDD" w:frame="1"/>
+          <w:shd w:val="clear" w:color="auto" w:fill="F8F8F8"/>
+        </w:rPr>
+        <w:t>iframe.contentWindow.postMessage()</w:t>
+      </w:r>
+      <w:r>
+        <w:rPr>
+          <w:rFonts w:ascii="Helvetica" w:hAnsi="Helvetica" w:cs="Times New Roman"/>
+          <w:color w:val="333333"/>
+          <w:sz w:val="23"/>
+          <w:szCs w:val="23"/>
+        </w:rPr>
+        <w:t>. Commands should be considered those messages designed to make deviantART muro take some action, whereas queries are side-effect-free requests for information.</w:t>
+      </w:r>
+    </w:p>
+    <w:p>
+      <w:pPr>
+        <w:shd w:val="clear" w:color="auto" w:fill="FFFFFF"/>
+        <w:spacing w:line="383" w:lineRule="atLeast"/>
+        <w:rPr>
+          <w:rFonts w:ascii="Helvetica" w:hAnsi="Helvetica" w:cs="Times New Roman"/>
+          <w:color w:val="333333"/>
+          <w:sz w:val="23"/>
+          <w:szCs w:val="23"/>
+        </w:rPr>
+      </w:pPr>
+      <w:r>
+        <w:rPr>
+          <w:rFonts w:ascii="Helvetica" w:hAnsi="Helvetica" w:cs="Times New Roman"/>
+          <w:color w:val="333333"/>
+          <w:sz w:val="23"/>
+          <w:szCs w:val="23"/>
+        </w:rPr>
+        <w:t>The type of an API message is determined by the </w:t>
+      </w:r>
+      <w:r>
+        <w:rPr>
+          <w:rFonts w:ascii="Consolas" w:hAnsi="Consolas" w:cs="Courier"/>
+          <w:color w:val="333333"/>
+          <w:sz w:val="18"/>
+          <w:szCs w:val="18"/>
+          <w:bdr w:val="single" w:sz="6" w:space="0" w:color="DDDDDD" w:frame="1"/>
+          <w:shd w:val="clear" w:color="auto" w:fill="F8F8F8"/>
+        </w:rPr>
+        <w:t>type</w:t>
+      </w:r>
+      <w:r>
+        <w:rPr>
+          <w:rFonts w:ascii="Helvetica" w:hAnsi="Helvetica" w:cs="Times New Roman"/>
+          <w:color w:val="333333"/>
+          <w:sz w:val="23"/>
+          <w:szCs w:val="23"/>
+        </w:rPr>
+        <w:t> property of the passed message and will be one of:</w:t>
+      </w:r>
+    </w:p>
+    <w:p>
+      <w:pPr>
+        <w:numPr>
+          <w:ilvl w:val="0"/>
+          <w:numId w:val="1"/>
+        </w:numPr>
+        <w:shd w:val="clear" w:color="auto" w:fill="FFFFFF"/>
+        <w:spacing w:beforeAutospacing="1" w:afterAutospacing="1" w:line="383" w:lineRule="atLeast"/>
+        <w:ind w:left="0"/>
+        <w:rPr>
+          <w:rFonts w:ascii="Helvetica" w:eastAsia="Times New Roman" w:hAnsi="Helvetica" w:cs="Times New Roman"/>
+          <w:color w:val="333333"/>
+          <w:sz w:val="23"/>
+          <w:szCs w:val="23"/>
+        </w:rPr>
+      </w:pPr>
+      <w:r>
+        <w:rPr>
+          <w:rFonts w:ascii="Consolas" w:hAnsi="Consolas" w:cs="Courier"/>
+          <w:color w:val="333333"/>
+          <w:sz w:val="18"/>
+          <w:szCs w:val="18"/>
+          <w:bdr w:val="single" w:sz="6" w:space="0" w:color="DDDDDD" w:frame="1"/>
+          <w:shd w:val="clear" w:color="auto" w:fill="F8F8F8"/>
+        </w:rPr>
+        <w:t>command</w:t>
+      </w:r>
+      <w:r>
+        <w:rPr>
+          <w:rFonts w:ascii="Helvetica" w:eastAsia="Times New Roman" w:hAnsi="Helvetica" w:cs="Times New Roman"/>
+          <w:color w:val="333333"/>
+          <w:sz w:val="23"/>
+          <w:szCs w:val="23"/>
+        </w:rPr>
+        <w:t> for sending a command to the application.</w:t>
+      </w:r>
+    </w:p>
+    <w:p>
+      <w:pPr>
+        <w:numPr>
+          <w:ilvl w:val="0"/>
+          <w:numId w:val="1"/>
+        </w:numPr>
+        <w:shd w:val="clear" w:color="auto" w:fill="FFFFFF"/>
+        <w:spacing w:beforeAutospacing="1" w:afterAutospacing="1" w:line="383" w:lineRule="atLeast"/>
+        <w:ind w:left="0"/>
+        <w:rPr>
+          <w:rFonts w:ascii="Helvetica" w:eastAsia="Times New Roman" w:hAnsi="Helvetica" w:cs="Times New Roman"/>
+          <w:color w:val="333333"/>
+          <w:sz w:val="23"/>
+          <w:szCs w:val="23"/>
+        </w:rPr>
+      </w:pPr>
+      <w:r>
+        <w:rPr>
+          <w:rFonts w:ascii="Consolas" w:hAnsi="Consolas" w:cs="Courier"/>
+          <w:color w:val="333333"/>
+          <w:sz w:val="18"/>
+          <w:szCs w:val="18"/>
+          <w:bdr w:val="single" w:sz="6" w:space="0" w:color="DDDDDD" w:frame="1"/>
+          <w:shd w:val="clear" w:color="auto" w:fill="F8F8F8"/>
+        </w:rPr>
+        <w:t>query</w:t>
+      </w:r>
+      <w:r>
+        <w:rPr>
+          <w:rFonts w:ascii="Helvetica" w:eastAsia="Times New Roman" w:hAnsi="Helvetica" w:cs="Times New Roman"/>
+          <w:color w:val="333333"/>
+          <w:sz w:val="23"/>
+          <w:szCs w:val="23"/>
+        </w:rPr>
+        <w:t> for sending a query to the application.</w:t>
+      </w:r>
+    </w:p>
+    <w:p>
+      <w:pPr>
+        <w:numPr>
+          <w:ilvl w:val="0"/>
+          <w:numId w:val="1"/>
+        </w:numPr>
+        <w:shd w:val="clear" w:color="auto" w:fill="FFFFFF"/>
+        <w:spacing w:before="100" w:beforeAutospacing="1" w:after="100" w:afterAutospacing="1" w:line="383" w:lineRule="atLeast"/>
+        <w:ind w:left="0"/>
+        <w:rPr>
+          <w:rFonts w:ascii="Helvetica" w:eastAsia="Times New Roman" w:hAnsi="Helvetica" w:cs="Times New Roman"/>
+          <w:color w:val="333333"/>
+          <w:sz w:val="23"/>
+          <w:szCs w:val="23"/>
+        </w:rPr>
+      </w:pPr>
+      <w:r>
+        <w:rPr>
+          <w:rFonts w:ascii="Helvetica" w:eastAsia="Times New Roman" w:hAnsi="Helvetica" w:cs="Times New Roman"/>
+          <w:color w:val="333333"/>
+          <w:sz w:val="23"/>
+          <w:szCs w:val="23"/>
+        </w:rPr>
+        <w:t>or the name of the event being received from the application.</w:t>
+      </w:r>
+      <w:r>
+        <w:rPr>
+          <w:rFonts w:ascii="Helvetica" w:eastAsia="Times New Roman" w:hAnsi="Helvetica" w:cs="Times New Roman"/>
+          <w:color w:val="333333"/>
+          <w:sz w:val="23"/>
+          <w:szCs w:val="23"/>
+        </w:rPr>
+        <w:t>"</w:t>
+      </w:r>
       <w:bookmarkStart w:id="0" w:name="_GoBack"/>
       <w:bookmarkEnd w:id="0"/>
     </w:p>
+    <w:p/>
+    <w:p/>
+    <w:p>
+      <w:r>
+        <w:t>So:</w:t>
+      </w:r>
+    </w:p>
+    <w:p/>
+    <w:p>
+      <w:r>
+        <w:t xml:space="preserve">a) in </w:t>
+      </w:r>
+      <w:r>
+        <w:rPr>
+          <w:rFonts w:ascii="Courier New" w:hAnsi="Courier New" w:cs="Courier New"/>
+        </w:rPr>
+        <w:t>save()</w:t>
+      </w:r>
+      <w:r>
+        <w:rPr>
+          <w:rFonts w:ascii="Courier New" w:hAnsi="Courier New" w:cs="Courier New"/>
+        </w:rPr>
+        <w:t>,</w:t>
+      </w:r>
+      <w:r>
+        <w:t>add a window event listener for  "message"</w:t>
+      </w:r>
+      <w:r>
+        <w:t xml:space="preserve">, </w:t>
+      </w:r>
+      <w:r>
+        <w:rPr>
+          <w:rFonts w:ascii="Courier New" w:hAnsi="Courier New" w:cs="Courier New"/>
+        </w:rPr>
+        <w:t>handleQueryImageReply</w:t>
+      </w:r>
+      <w:r>
+        <w:t xml:space="preserve">, </w:t>
+      </w:r>
+      <w:r>
+        <w:t>that will check for a query reply</w:t>
+      </w:r>
+    </w:p>
+    <w:p>
+      <w:r>
+        <w:t>b</w:t>
+      </w:r>
+      <w:r>
+        <w:t xml:space="preserve">) in </w:t>
+      </w:r>
+      <w:r>
+        <w:rPr>
+          <w:rFonts w:ascii="Courier New" w:hAnsi="Courier New" w:cs="Courier New"/>
+        </w:rPr>
+        <w:t>save()</w:t>
+      </w:r>
+      <w:r>
+        <w:t xml:space="preserve">,  post a query image message to the iframe content window (deviantArt is listening for this) </w:t>
+      </w:r>
+    </w:p>
+    <w:p>
+      <w:r>
+        <w:t xml:space="preserve">c) in </w:t>
+      </w:r>
+      <w:r>
+        <w:rPr>
+          <w:rFonts w:ascii="Courier New" w:hAnsi="Courier New" w:cs="Courier New"/>
+        </w:rPr>
+        <w:t>handleQueryImageReply</w:t>
+      </w:r>
+      <w:r>
+        <w:rPr>
+          <w:rFonts w:ascii="Courier New" w:hAnsi="Courier New" w:cs="Courier New"/>
+        </w:rPr>
+        <w:t>,</w:t>
+      </w:r>
+      <w:r>
+        <w:t xml:space="preserve"> check for the presence of </w:t>
+      </w:r>
+      <w:r>
+        <w:rPr>
+          <w:rFonts w:ascii="Courier New" w:hAnsi="Courier New" w:cs="Courier New"/>
+        </w:rPr>
+        <w:t>message.data.image</w:t>
+      </w:r>
+      <w:r>
+        <w:t xml:space="preserve"> (this is the base-64 encoded src of an image) and if present then create an image tag with this src, remove event listeners </w:t>
+      </w:r>
+      <w:r>
+        <w:t xml:space="preserve">from window </w:t>
+      </w:r>
+      <w:r>
+        <w:t xml:space="preserve">and publish the saved event with the img HTML as the data </w:t>
+      </w:r>
+    </w:p>
+    <w:p/>
+    <w:p>
+      <w:r>
+        <w:t xml:space="preserve">Test that the image is saved (actual result – the </w:t>
+      </w:r>
+      <w:r>
+        <w:t xml:space="preserve">deviantArt </w:t>
+      </w:r>
+      <w:r>
+        <w:t xml:space="preserve">image was saved correctly to the </w:t>
+      </w:r>
+      <w:r>
+        <w:t xml:space="preserve">main </w:t>
+      </w:r>
+      <w:r>
+        <w:t>page)</w:t>
+      </w:r>
+    </w:p>
+    <w:p/>
+    <w:p>
+      <w:r>
+        <w:t xml:space="preserve">Check in the code. </w:t>
+      </w:r>
+    </w:p>
+    <w:p/>
+    <w:p>
+      <w:pPr>
+        <w:pStyle w:val="Heading2"/>
+      </w:pPr>
+      <w:r>
+        <w:t>6) Have double tap reopen the plugin with the saved image loaded for editing</w:t>
+      </w:r>
+    </w:p>
+    <w:p/>
+    <w:p>
+      <w:pPr>
+        <w:rPr>
+          <w:rFonts w:ascii="Courier New" w:hAnsi="Courier New" w:cs="Courier New"/>
+        </w:rPr>
+      </w:pPr>
+      <w:r>
+        <w:t xml:space="preserve">The plugin's </w:t>
+      </w:r>
+      <w:r>
+        <w:rPr>
+          <w:rFonts w:ascii="Courier New" w:hAnsi="Courier New" w:cs="Courier New"/>
+        </w:rPr>
+        <w:t>open(</w:t>
+      </w:r>
+      <w:r>
+        <w:rPr>
+          <w:rFonts w:ascii="Courier New" w:hAnsi="Courier New" w:cs="Courier New"/>
+        </w:rPr>
+        <w:t>parm</w:t>
+      </w:r>
+      <w:r>
+        <w:rPr>
+          <w:rFonts w:ascii="Courier New" w:hAnsi="Courier New" w:cs="Courier New"/>
+        </w:rPr>
+        <w:t>)</w:t>
+      </w:r>
+      <w:r>
+        <w:t xml:space="preserve"> </w:t>
+      </w:r>
+      <w:r>
+        <w:t>function</w:t>
+      </w:r>
+      <w:r>
+        <w:t xml:space="preserve"> is called when the image is double tapped (the link between the saved image and the plugin is established in </w:t>
+      </w:r>
+      <w:r>
+        <w:rPr>
+          <w:rFonts w:ascii="Courier New" w:hAnsi="Courier New" w:cs="Courier New"/>
+        </w:rPr>
+        <w:t>plugins.json</w:t>
+      </w:r>
+      <w:r>
+        <w:rPr>
+          <w:rFonts w:ascii="Courier New" w:hAnsi="Courier New" w:cs="Courier New"/>
+        </w:rPr>
+        <w:t>)</w:t>
+      </w:r>
+    </w:p>
+    <w:p>
+      <w:pPr>
+        <w:rPr>
+          <w:rFonts w:ascii="Courier New" w:hAnsi="Courier New" w:cs="Courier New"/>
+        </w:rPr>
+      </w:pPr>
+    </w:p>
+    <w:p>
+      <w:r>
+        <w:t xml:space="preserve">If the open </w:t>
+      </w:r>
+      <w:r>
+        <w:t>function</w:t>
+      </w:r>
+      <w:r>
+        <w:t>'s parm is set, then this contains the HTML fragment that must be passed to deviantArt.</w:t>
+      </w:r>
+      <w:r>
+        <w:t xml:space="preserve"> As with save, processing can often be completed within the open </w:t>
+      </w:r>
+      <w:r>
+        <w:t>function</w:t>
+      </w:r>
+      <w:r>
+        <w:t>, but for deviantArt it is necessary to send deviantArt a</w:t>
+      </w:r>
+      <w:r>
+        <w:t>n importLayer</w:t>
+      </w:r>
+      <w:r>
+        <w:t xml:space="preserve"> message and listen for the reply. So</w:t>
+      </w:r>
+    </w:p>
+    <w:p/>
+    <w:p>
+      <w:r>
+        <w:t xml:space="preserve">a) in </w:t>
+      </w:r>
+      <w:r>
+        <w:rPr>
+          <w:rFonts w:ascii="Courier New" w:hAnsi="Courier New" w:cs="Courier New"/>
+        </w:rPr>
+        <w:t>open</w:t>
+      </w:r>
+      <w:r>
+        <w:rPr>
+          <w:rFonts w:ascii="Courier New" w:hAnsi="Courier New" w:cs="Courier New"/>
+        </w:rPr>
+        <w:t>(parm)</w:t>
+      </w:r>
+      <w:r>
+        <w:rPr>
+          <w:rFonts w:ascii="Courier New" w:hAnsi="Courier New" w:cs="Courier New"/>
+        </w:rPr>
+        <w:t>,</w:t>
+      </w:r>
+      <w:r>
+        <w:t xml:space="preserve"> store the </w:t>
+      </w:r>
+      <w:r>
+        <w:t>parameter</w:t>
+      </w:r>
+      <w:r>
+        <w:t xml:space="preserve"> </w:t>
+      </w:r>
+      <w:r>
+        <w:t xml:space="preserve">(which is the HTML fragment) </w:t>
+      </w:r>
+      <w:r>
+        <w:t xml:space="preserve">in </w:t>
+      </w:r>
+      <w:r>
+        <w:t>a variable , imageHTML, that is available in</w:t>
+      </w:r>
+      <w:r>
+        <w:t xml:space="preserve"> the "ready" listener</w:t>
+      </w:r>
+      <w:r>
+        <w:t>'s scope</w:t>
+      </w:r>
+      <w:r>
+        <w:t>.</w:t>
+      </w:r>
+      <w:r>
+        <w:t xml:space="preserve"> </w:t>
+      </w:r>
+    </w:p>
+    <w:p>
+      <w:r>
+        <w:t xml:space="preserve">b) in </w:t>
+      </w:r>
+      <w:r>
+        <w:t>handleDeviantArtReady</w:t>
+      </w:r>
+      <w:r>
+        <w:t xml:space="preserve"> if </w:t>
+      </w:r>
+      <w:r>
+        <w:rPr>
+          <w:rFonts w:ascii="Courier New" w:hAnsi="Courier New" w:cs="Courier New"/>
+        </w:rPr>
+        <w:t>imageHTML</w:t>
+      </w:r>
+      <w:r>
+        <w:t xml:space="preserve"> has a value then send the </w:t>
+      </w:r>
+      <w:r>
+        <w:rPr>
+          <w:rFonts w:ascii="Courier New" w:hAnsi="Courier New" w:cs="Courier New"/>
+        </w:rPr>
+        <w:t>importLayer</w:t>
+      </w:r>
+      <w:r>
+        <w:t xml:space="preserve"> command to deviantArt. Include </w:t>
+      </w:r>
+      <w:r>
+        <w:t xml:space="preserve">the </w:t>
+      </w:r>
+      <w:r>
+        <w:rPr>
+          <w:rFonts w:ascii="Courier New" w:hAnsi="Courier New" w:cs="Courier New"/>
+        </w:rPr>
+        <w:t>imageHTML</w:t>
+      </w:r>
+      <w:r>
+        <w:t xml:space="preserve"> in the passed object. </w:t>
+      </w:r>
+    </w:p>
+    <w:p>
+      <w:r>
+        <w:t>c) Publ</w:t>
+      </w:r>
+      <w:r>
+        <w:t>ish the Quink "opened" message.</w:t>
+      </w:r>
+    </w:p>
+    <w:p>
+      <w:r>
+        <w:t xml:space="preserve">TODO – check what </w:t>
+      </w:r>
+      <w:r>
+        <w:t xml:space="preserve">reply </w:t>
+      </w:r>
+      <w:r>
+        <w:t xml:space="preserve">comes back from </w:t>
+      </w:r>
+      <w:r>
+        <w:t>importLayer</w:t>
+      </w:r>
+    </w:p>
+    <w:p/>
     <w:p/>
     <w:p/>
     <w:p>
@@ -2279,6 +2225,163 @@
     </w:sectPr>
   </w:body>
 </w:document>
+</file>
+
+<file path=word/numbering.xml><?xml version="1.0" encoding="utf-8"?>
+<w:numbering xmlns:wpc="http://schemas.microsoft.com/office/word/2010/wordprocessingCanvas" xmlns:mo="http://schemas.microsoft.com/office/mac/office/2008/main" xmlns:mc="http://schemas.openxmlformats.org/markup-compatibility/2006" xmlns:mv="urn:schemas-microsoft-com:mac:vml" xmlns:o="urn:schemas-microsoft-com:office:office" xmlns:r="http://schemas.openxmlformats.org/officeDocument/2006/relationships" xmlns:m="http://schemas.openxmlformats.org/officeDocument/2006/math" xmlns:v="urn:schemas-microsoft-com:vml" xmlns:wp14="http://schemas.microsoft.com/office/word/2010/wordprocessingDrawing" xmlns:wp="http://schemas.openxmlformats.org/drawingml/2006/wordprocessingDrawing" xmlns:w10="urn:schemas-microsoft-com:office:word" xmlns:w="http://schemas.openxmlformats.org/wordprocessingml/2006/main" xmlns:w14="http://schemas.microsoft.com/office/word/2010/wordml" xmlns:wpg="http://schemas.microsoft.com/office/word/2010/wordprocessingGroup" xmlns:wpi="http://schemas.microsoft.com/office/word/2010/wordprocessingInk" xmlns:wne="http://schemas.microsoft.com/office/word/2006/wordml" xmlns:wps="http://schemas.microsoft.com/office/word/2010/wordprocessingShape" mc:Ignorable="w14 wp14">
+  <w:abstractNum w:abstractNumId="0">
+    <w:nsid w:val="66EB170C"/>
+    <w:multiLevelType w:val="multilevel"/>
+    <w:tmpl w:val="C58AE57E"/>
+    <w:lvl w:ilvl="0">
+      <w:start w:val="1"/>
+      <w:numFmt w:val="bullet"/>
+      <w:lvlText w:val=""/>
+      <w:lvlJc w:val="left"/>
+      <w:pPr>
+        <w:tabs>
+          <w:tab w:val="num" w:pos="720"/>
+        </w:tabs>
+        <w:ind w:left="720" w:hanging="360"/>
+      </w:pPr>
+      <w:rPr>
+        <w:rFonts w:ascii="Symbol" w:hAnsi="Symbol" w:hint="default"/>
+        <w:sz w:val="20"/>
+      </w:rPr>
+    </w:lvl>
+    <w:lvl w:ilvl="1" w:tentative="1">
+      <w:start w:val="1"/>
+      <w:numFmt w:val="bullet"/>
+      <w:lvlText w:val="o"/>
+      <w:lvlJc w:val="left"/>
+      <w:pPr>
+        <w:tabs>
+          <w:tab w:val="num" w:pos="1440"/>
+        </w:tabs>
+        <w:ind w:left="1440" w:hanging="360"/>
+      </w:pPr>
+      <w:rPr>
+        <w:rFonts w:ascii="Courier New" w:hAnsi="Courier New" w:hint="default"/>
+        <w:sz w:val="20"/>
+      </w:rPr>
+    </w:lvl>
+    <w:lvl w:ilvl="2" w:tentative="1">
+      <w:start w:val="1"/>
+      <w:numFmt w:val="bullet"/>
+      <w:lvlText w:val=""/>
+      <w:lvlJc w:val="left"/>
+      <w:pPr>
+        <w:tabs>
+          <w:tab w:val="num" w:pos="2160"/>
+        </w:tabs>
+        <w:ind w:left="2160" w:hanging="360"/>
+      </w:pPr>
+      <w:rPr>
+        <w:rFonts w:ascii="Wingdings" w:hAnsi="Wingdings" w:hint="default"/>
+        <w:sz w:val="20"/>
+      </w:rPr>
+    </w:lvl>
+    <w:lvl w:ilvl="3" w:tentative="1">
+      <w:start w:val="1"/>
+      <w:numFmt w:val="bullet"/>
+      <w:lvlText w:val=""/>
+      <w:lvlJc w:val="left"/>
+      <w:pPr>
+        <w:tabs>
+          <w:tab w:val="num" w:pos="2880"/>
+        </w:tabs>
+        <w:ind w:left="2880" w:hanging="360"/>
+      </w:pPr>
+      <w:rPr>
+        <w:rFonts w:ascii="Wingdings" w:hAnsi="Wingdings" w:hint="default"/>
+        <w:sz w:val="20"/>
+      </w:rPr>
+    </w:lvl>
+    <w:lvl w:ilvl="4" w:tentative="1">
+      <w:start w:val="1"/>
+      <w:numFmt w:val="bullet"/>
+      <w:lvlText w:val=""/>
+      <w:lvlJc w:val="left"/>
+      <w:pPr>
+        <w:tabs>
+          <w:tab w:val="num" w:pos="3600"/>
+        </w:tabs>
+        <w:ind w:left="3600" w:hanging="360"/>
+      </w:pPr>
+      <w:rPr>
+        <w:rFonts w:ascii="Wingdings" w:hAnsi="Wingdings" w:hint="default"/>
+        <w:sz w:val="20"/>
+      </w:rPr>
+    </w:lvl>
+    <w:lvl w:ilvl="5" w:tentative="1">
+      <w:start w:val="1"/>
+      <w:numFmt w:val="bullet"/>
+      <w:lvlText w:val=""/>
+      <w:lvlJc w:val="left"/>
+      <w:pPr>
+        <w:tabs>
+          <w:tab w:val="num" w:pos="4320"/>
+        </w:tabs>
+        <w:ind w:left="4320" w:hanging="360"/>
+      </w:pPr>
+      <w:rPr>
+        <w:rFonts w:ascii="Wingdings" w:hAnsi="Wingdings" w:hint="default"/>
+        <w:sz w:val="20"/>
+      </w:rPr>
+    </w:lvl>
+    <w:lvl w:ilvl="6" w:tentative="1">
+      <w:start w:val="1"/>
+      <w:numFmt w:val="bullet"/>
+      <w:lvlText w:val=""/>
+      <w:lvlJc w:val="left"/>
+      <w:pPr>
+        <w:tabs>
+          <w:tab w:val="num" w:pos="5040"/>
+        </w:tabs>
+        <w:ind w:left="5040" w:hanging="360"/>
+      </w:pPr>
+      <w:rPr>
+        <w:rFonts w:ascii="Wingdings" w:hAnsi="Wingdings" w:hint="default"/>
+        <w:sz w:val="20"/>
+      </w:rPr>
+    </w:lvl>
+    <w:lvl w:ilvl="7" w:tentative="1">
+      <w:start w:val="1"/>
+      <w:numFmt w:val="bullet"/>
+      <w:lvlText w:val=""/>
+      <w:lvlJc w:val="left"/>
+      <w:pPr>
+        <w:tabs>
+          <w:tab w:val="num" w:pos="5760"/>
+        </w:tabs>
+        <w:ind w:left="5760" w:hanging="360"/>
+      </w:pPr>
+      <w:rPr>
+        <w:rFonts w:ascii="Wingdings" w:hAnsi="Wingdings" w:hint="default"/>
+        <w:sz w:val="20"/>
+      </w:rPr>
+    </w:lvl>
+    <w:lvl w:ilvl="8" w:tentative="1">
+      <w:start w:val="1"/>
+      <w:numFmt w:val="bullet"/>
+      <w:lvlText w:val=""/>
+      <w:lvlJc w:val="left"/>
+      <w:pPr>
+        <w:tabs>
+          <w:tab w:val="num" w:pos="6480"/>
+        </w:tabs>
+        <w:ind w:left="6480" w:hanging="360"/>
+      </w:pPr>
+      <w:rPr>
+        <w:rFonts w:ascii="Wingdings" w:hAnsi="Wingdings" w:hint="default"/>
+        <w:sz w:val="20"/>
+      </w:rPr>
+    </w:lvl>
+  </w:abstractNum>
+  <w:num w:numId="1">
+    <w:abstractNumId w:val="0"/>
+  </w:num>
+</w:numbering>
 </file>
 
 <file path=word/styles.xml><?xml version="1.0" encoding="utf-8"?>
@@ -2594,6 +2697,40 @@
         <w:right w:w="108" w:type="dxa"/>
       </w:tblCellMar>
     </w:tblPr>
+  </w:style>
+  <w:style w:type="paragraph" w:styleId="NormalWeb">
+    <w:name w:val="Normal (Web)"/>
+    <w:basedOn w:val="Normal"/>
+    <w:uiPriority w:val="99"/>
+    <w:semiHidden/>
+    <w:unhideWhenUsed/>
+    <w:rsid w:val="00A70787"/>
+    <w:pPr>
+      <w:spacing w:before="100" w:beforeAutospacing="1" w:after="100" w:afterAutospacing="1"/>
+    </w:pPr>
+    <w:rPr>
+      <w:rFonts w:ascii="Times" w:hAnsi="Times" w:cs="Times New Roman"/>
+      <w:sz w:val="20"/>
+      <w:szCs w:val="20"/>
+    </w:rPr>
+  </w:style>
+  <w:style w:type="character" w:customStyle="1" w:styleId="apple-converted-space">
+    <w:name w:val="apple-converted-space"/>
+    <w:basedOn w:val="DefaultParagraphFont"/>
+    <w:rsid w:val="00A70787"/>
+  </w:style>
+  <w:style w:type="character" w:styleId="HTMLCode">
+    <w:name w:val="HTML Code"/>
+    <w:basedOn w:val="DefaultParagraphFont"/>
+    <w:uiPriority w:val="99"/>
+    <w:semiHidden/>
+    <w:unhideWhenUsed/>
+    <w:rsid w:val="00A70787"/>
+    <w:rPr>
+      <w:rFonts w:ascii="Courier" w:eastAsiaTheme="minorEastAsia" w:hAnsi="Courier" w:cs="Courier"/>
+      <w:sz w:val="20"/>
+      <w:szCs w:val="20"/>
+    </w:rPr>
   </w:style>
 </w:styles>
 </file>
@@ -2911,6 +3048,40 @@
         <w:right w:w="108" w:type="dxa"/>
       </w:tblCellMar>
     </w:tblPr>
+  </w:style>
+  <w:style w:type="paragraph" w:styleId="NormalWeb">
+    <w:name w:val="Normal (Web)"/>
+    <w:basedOn w:val="Normal"/>
+    <w:uiPriority w:val="99"/>
+    <w:semiHidden/>
+    <w:unhideWhenUsed/>
+    <w:rsid w:val="00A70787"/>
+    <w:pPr>
+      <w:spacing w:before="100" w:beforeAutospacing="1" w:after="100" w:afterAutospacing="1"/>
+    </w:pPr>
+    <w:rPr>
+      <w:rFonts w:ascii="Times" w:hAnsi="Times" w:cs="Times New Roman"/>
+      <w:sz w:val="20"/>
+      <w:szCs w:val="20"/>
+    </w:rPr>
+  </w:style>
+  <w:style w:type="character" w:customStyle="1" w:styleId="apple-converted-space">
+    <w:name w:val="apple-converted-space"/>
+    <w:basedOn w:val="DefaultParagraphFont"/>
+    <w:rsid w:val="00A70787"/>
+  </w:style>
+  <w:style w:type="character" w:styleId="HTMLCode">
+    <w:name w:val="HTML Code"/>
+    <w:basedOn w:val="DefaultParagraphFont"/>
+    <w:uiPriority w:val="99"/>
+    <w:semiHidden/>
+    <w:unhideWhenUsed/>
+    <w:rsid w:val="00A70787"/>
+    <w:rPr>
+      <w:rFonts w:ascii="Courier" w:eastAsiaTheme="minorEastAsia" w:hAnsi="Courier" w:cs="Courier"/>
+      <w:sz w:val="20"/>
+      <w:szCs w:val="20"/>
+    </w:rPr>
   </w:style>
 </w:styles>
 </file>

</xml_diff>